<commit_message>
Some grammar changes were done
</commit_message>
<xml_diff>
--- a/Documents/CCE 4999 PROJECT REPORT.docx
+++ b/Documents/CCE 4999 PROJECT REPORT.docx
@@ -117,8 +117,6 @@
         </w:rPr>
         <w:t>9</w:t>
       </w:r>
-      <w:bookmarkStart w:id="0" w:name="_GoBack"/>
-      <w:bookmarkEnd w:id="0"/>
       <w:r>
         <w:rPr>
           <w:rFonts w:ascii="Constantia" w:hAnsi="Constantia"/>
@@ -237,7 +235,7 @@
           <w:sz w:val="48"/>
           <w:szCs w:val="48"/>
         </w:rPr>
-        <w:t>9</w:t>
+        <w:t>24</w:t>
       </w:r>
       <w:r>
         <w:rPr>
@@ -603,7 +601,19 @@
         <w:rPr>
           <w:rFonts w:ascii="Arial" w:hAnsi="Arial" w:cs="Arial"/>
         </w:rPr>
-        <w:t>a system that measures the accuracy of a 6DOF platform. The report will discuss on the main purpose of the project, how the project was implemented, the outcome of the project and the testing of the system as well as what would have been done differently for a better delivery.</w:t>
+        <w:t>a system that measures the accuracy of a 6DOF plat</w:t>
+      </w:r>
+      <w:r>
+        <w:rPr>
+          <w:rFonts w:ascii="Arial" w:hAnsi="Arial" w:cs="Arial"/>
+        </w:rPr>
+        <w:t>form. The report will discuss</w:t>
+      </w:r>
+      <w:r>
+        <w:rPr>
+          <w:rFonts w:ascii="Arial" w:hAnsi="Arial" w:cs="Arial"/>
+        </w:rPr>
+        <w:t xml:space="preserve"> the main purpose of the project, how the project was implemented, the outcome of the project and the testing of the system as well as what would have been done differently for a better delivery.</w:t>
       </w:r>
     </w:p>
     <w:p>
@@ -635,7 +645,19 @@
         <w:rPr>
           <w:rFonts w:ascii="Arial" w:hAnsi="Arial" w:cs="Arial"/>
         </w:rPr>
-        <w:t>The main purpose of this project is to create a system that measures the accuracy of the 6DOF platform which is a chair that is used for virtualization of different simulations like, roller coaster or plane flight assimilations.</w:t>
+        <w:t>The</w:t>
+      </w:r>
+      <w:r>
+        <w:rPr>
+          <w:rFonts w:ascii="Arial" w:hAnsi="Arial" w:cs="Arial"/>
+        </w:rPr>
+        <w:t xml:space="preserve"> main purpose of this project was</w:t>
+      </w:r>
+      <w:r>
+        <w:rPr>
+          <w:rFonts w:ascii="Arial" w:hAnsi="Arial" w:cs="Arial"/>
+        </w:rPr>
+        <w:t xml:space="preserve"> to create a system that measures the accuracy of the 6DOF platform which is a chair that is used for virtualization of different simulations like, roller coaster or plane flight assimilations.</w:t>
       </w:r>
       <w:r>
         <w:rPr>
@@ -647,7 +669,43 @@
         <w:rPr>
           <w:rFonts w:ascii="Arial" w:hAnsi="Arial" w:cs="Arial"/>
         </w:rPr>
-        <w:t>six actuators which move up and down having different length measurements that can be measured to see if they move accordingly to the exact lengths as the commanded data. The chair has al</w:t>
+        <w:t>six actuato</w:t>
+      </w:r>
+      <w:r>
+        <w:rPr>
+          <w:rFonts w:ascii="Arial" w:hAnsi="Arial" w:cs="Arial"/>
+        </w:rPr>
+        <w:t>rs which move up and down and which are of</w:t>
+      </w:r>
+      <w:r>
+        <w:rPr>
+          <w:rFonts w:ascii="Arial" w:hAnsi="Arial" w:cs="Arial"/>
+        </w:rPr>
+        <w:t xml:space="preserve"> different length</w:t>
+      </w:r>
+      <w:r>
+        <w:rPr>
+          <w:rFonts w:ascii="Arial" w:hAnsi="Arial" w:cs="Arial"/>
+        </w:rPr>
+        <w:t>s</w:t>
+      </w:r>
+      <w:r>
+        <w:rPr>
+          <w:rFonts w:ascii="Arial" w:hAnsi="Arial" w:cs="Arial"/>
+        </w:rPr>
+        <w:t xml:space="preserve"> that can be measured to see if they move accordingly to</w:t>
+      </w:r>
+      <w:r>
+        <w:rPr>
+          <w:rFonts w:ascii="Arial" w:hAnsi="Arial" w:cs="Arial"/>
+        </w:rPr>
+        <w:t xml:space="preserve"> </w:t>
+      </w:r>
+      <w:r>
+        <w:rPr>
+          <w:rFonts w:ascii="Arial" w:hAnsi="Arial" w:cs="Arial"/>
+        </w:rPr>
+        <w:t>the commanded data. The chair has al</w:t>
       </w:r>
       <w:r>
         <w:rPr>
@@ -659,13 +717,25 @@
         <w:rPr>
           <w:rFonts w:ascii="Arial" w:hAnsi="Arial" w:cs="Arial"/>
         </w:rPr>
-        <w:t xml:space="preserve"> angular degrees and so the system will measure the accuracy of the angles moved. The following is a picture of the 6DOF chair that the system made will measure </w:t>
-      </w:r>
-      <w:r>
-        <w:rPr>
-          <w:rFonts w:ascii="Arial" w:hAnsi="Arial" w:cs="Arial"/>
-        </w:rPr>
-        <w:t>its</w:t>
+        <w:t xml:space="preserve"> angular degrees and so the system will measure the accuracy of the angles moved. The following is a picture of the</w:t>
+      </w:r>
+      <w:r>
+        <w:rPr>
+          <w:rFonts w:ascii="Arial" w:hAnsi="Arial" w:cs="Arial"/>
+        </w:rPr>
+        <w:t xml:space="preserve"> 6DOF chair that the system</w:t>
+      </w:r>
+      <w:r>
+        <w:rPr>
+          <w:rFonts w:ascii="Arial" w:hAnsi="Arial" w:cs="Arial"/>
+        </w:rPr>
+        <w:t xml:space="preserve"> will measure </w:t>
+      </w:r>
+      <w:r>
+        <w:rPr>
+          <w:rFonts w:ascii="Arial" w:hAnsi="Arial" w:cs="Arial"/>
+        </w:rPr>
+        <w:t>focusing on its</w:t>
       </w:r>
       <w:r>
         <w:rPr>
@@ -1295,7 +1365,25 @@
         <w:rPr>
           <w:rFonts w:ascii="Arial" w:hAnsi="Arial" w:cs="Arial"/>
         </w:rPr>
-        <w:t>Maxbotic sonar sensor MB1043 HRLV-MaxSonarEZ4. These sensors are attached at the end of each actuator and are capable of reading 30cm to 5000cm accurately precision up to the nearest 1mm on their serial pin</w:t>
+        <w:t xml:space="preserve">Maxbotic sonar sensor MB1043 HRLV-MaxSonarEZ4. These sensors are attached at the end of each actuator and are capable of reading 30cm to 5000cm </w:t>
+      </w:r>
+      <w:r>
+        <w:rPr>
+          <w:rFonts w:ascii="Arial" w:hAnsi="Arial" w:cs="Arial"/>
+        </w:rPr>
+        <w:t>with accurate</w:t>
+      </w:r>
+      <w:r>
+        <w:rPr>
+          <w:rFonts w:ascii="Arial" w:hAnsi="Arial" w:cs="Arial"/>
+        </w:rPr>
+        <w:t xml:space="preserve"> precision up to the nearest 1mm on their serial pin</w:t>
+      </w:r>
+      <w:r>
+        <w:rPr>
+          <w:rFonts w:ascii="Arial" w:hAnsi="Arial" w:cs="Arial"/>
+        </w:rPr>
+        <w:t>.</w:t>
       </w:r>
     </w:p>
     <w:p>
@@ -1465,7 +1553,13 @@
         <w:rPr>
           <w:rFonts w:ascii="Arial" w:hAnsi="Arial" w:cs="Arial"/>
         </w:rPr>
-        <w:t xml:space="preserve">The Mega 2560 is a microcontroller board based on the ATmega2560. It has 54 digital input/output pins (of which 15 can be used as PWM outputs), 16 analog inputs, 4 UARTs (hardware serial ports), a 16 MHz crystal oscillator, a USB connection, a power jack, an ICSP header, and a reset button. </w:t>
+        <w:t>The Mega 2560 -</w:t>
+      </w:r>
+      <w:r>
+        <w:rPr>
+          <w:rFonts w:ascii="Arial" w:hAnsi="Arial" w:cs="Arial"/>
+        </w:rPr>
+        <w:t xml:space="preserve"> a microcontroller board based on the ATmega2560. It has 54 digital input/output pins (of which 15 can be used as PWM outputs), 16 analog inputs, 4 UARTs (hardware serial ports), a 16 MHz crystal oscillator, a USB connection, a power jack, an ICSP header, and a reset button. </w:t>
       </w:r>
     </w:p>
     <w:p>
@@ -1651,7 +1745,13 @@
         <w:rPr>
           <w:rFonts w:ascii="Arial" w:hAnsi="Arial" w:cs="Arial"/>
         </w:rPr>
-        <w:t xml:space="preserve">Arduino/Genuino Uno is a microcontroller board based on the ATmega328P. It has 14 digital input/output pins (of which 6 can be used as PWM outputs), 6 analog inputs, a 16 MHz quartz crystal, a USB connection, a power jack, an ICSP header and a reset button. </w:t>
+        <w:t>Arduino/Genuino Uno -</w:t>
+      </w:r>
+      <w:r>
+        <w:rPr>
+          <w:rFonts w:ascii="Arial" w:hAnsi="Arial" w:cs="Arial"/>
+        </w:rPr>
+        <w:t xml:space="preserve"> a microcontroller board based on the ATmega328P. It has 14 digital input/output pins (of which 6 can be used as PWM outputs), 6 analog inputs, a 16 MHz quartz crystal, a USB connection, a power jack, an ICSP header and a reset button. </w:t>
       </w:r>
     </w:p>
     <w:p>
@@ -1826,14 +1926,12 @@
       <w:pPr>
         <w:pStyle w:val="NoSpacing"/>
         <w:rPr>
-          <w:sz w:val="28"/>
-          <w:szCs w:val="28"/>
-        </w:rPr>
-      </w:pPr>
-      <w:r>
-        <w:rPr>
-          <w:sz w:val="28"/>
-          <w:szCs w:val="28"/>
+          <w:rFonts w:ascii="Arial" w:hAnsi="Arial" w:cs="Arial"/>
+        </w:rPr>
+      </w:pPr>
+      <w:r>
+        <w:rPr>
+          <w:rFonts w:ascii="Arial" w:hAnsi="Arial" w:cs="Arial"/>
         </w:rPr>
         <w:t>For more details see the design document.</w:t>
       </w:r>
@@ -1938,12 +2036,6 @@
         <w:gridCol w:w="4428"/>
       </w:tblGrid>
       <w:tr>
-        <w:tblPrEx>
-          <w:tblCellMar>
-            <w:top w:w="0" w:type="dxa"/>
-            <w:bottom w:w="0" w:type="dxa"/>
-          </w:tblCellMar>
-        </w:tblPrEx>
         <w:trPr>
           <w:trHeight w:val="271"/>
         </w:trPr>
@@ -2005,12 +2097,6 @@
         </w:tc>
       </w:tr>
       <w:tr>
-        <w:tblPrEx>
-          <w:tblCellMar>
-            <w:top w:w="0" w:type="dxa"/>
-            <w:bottom w:w="0" w:type="dxa"/>
-          </w:tblCellMar>
-        </w:tblPrEx>
         <w:trPr>
           <w:trHeight w:val="285"/>
         </w:trPr>
@@ -2072,12 +2158,6 @@
         </w:tc>
       </w:tr>
       <w:tr>
-        <w:tblPrEx>
-          <w:tblCellMar>
-            <w:top w:w="0" w:type="dxa"/>
-            <w:bottom w:w="0" w:type="dxa"/>
-          </w:tblCellMar>
-        </w:tblPrEx>
         <w:trPr>
           <w:trHeight w:val="271"/>
         </w:trPr>
@@ -2139,12 +2219,6 @@
         </w:tc>
       </w:tr>
       <w:tr>
-        <w:tblPrEx>
-          <w:tblCellMar>
-            <w:top w:w="0" w:type="dxa"/>
-            <w:bottom w:w="0" w:type="dxa"/>
-          </w:tblCellMar>
-        </w:tblPrEx>
         <w:trPr>
           <w:trHeight w:val="271"/>
         </w:trPr>
@@ -2200,26 +2274,12 @@
               <w:rPr>
                 <w:rFonts w:ascii="Arial" w:hAnsi="Arial" w:cs="Arial"/>
               </w:rPr>
-              <w:t xml:space="preserve">5000 mm (195 </w:t>
+              <w:t>5000 mm (195 “ )</w:t>
             </w:r>
-            <w:proofErr w:type="gramStart"/>
-            <w:r>
-              <w:rPr>
-                <w:rFonts w:ascii="Arial" w:hAnsi="Arial" w:cs="Arial"/>
-              </w:rPr>
-              <w:t>“ )</w:t>
-            </w:r>
-            <w:proofErr w:type="gramEnd"/>
           </w:p>
         </w:tc>
       </w:tr>
       <w:tr>
-        <w:tblPrEx>
-          <w:tblCellMar>
-            <w:top w:w="0" w:type="dxa"/>
-            <w:bottom w:w="0" w:type="dxa"/>
-          </w:tblCellMar>
-        </w:tblPrEx>
         <w:trPr>
           <w:trHeight w:val="271"/>
         </w:trPr>
@@ -2281,12 +2341,6 @@
         </w:tc>
       </w:tr>
       <w:tr>
-        <w:tblPrEx>
-          <w:tblCellMar>
-            <w:top w:w="0" w:type="dxa"/>
-            <w:bottom w:w="0" w:type="dxa"/>
-          </w:tblCellMar>
-        </w:tblPrEx>
         <w:trPr>
           <w:trHeight w:val="271"/>
         </w:trPr>
@@ -2348,12 +2402,6 @@
         </w:tc>
       </w:tr>
       <w:tr>
-        <w:tblPrEx>
-          <w:tblCellMar>
-            <w:top w:w="0" w:type="dxa"/>
-            <w:bottom w:w="0" w:type="dxa"/>
-          </w:tblCellMar>
-        </w:tblPrEx>
         <w:trPr>
           <w:trHeight w:val="285"/>
         </w:trPr>
@@ -2527,13 +2575,43 @@
         <w:rPr>
           <w:rFonts w:ascii="Arial" w:hAnsi="Arial" w:cs="Arial"/>
         </w:rPr>
-        <w:t xml:space="preserve">To implement the project the hardware and software had to be prepared as described in the design overview. To start with Arduino sketches for retrieving data from the sensors had to be created and uploaded on to the boards. Two sketches were involved where one read only actuator lengths </w:t>
-      </w:r>
-      <w:r>
-        <w:rPr>
-          <w:rFonts w:ascii="Arial" w:hAnsi="Arial" w:cs="Arial"/>
-        </w:rPr>
-        <w:t xml:space="preserve">through the mega board </w:t>
+        <w:t>To implement the project the hardware and software had to be prepared as described in the design overview. To start with Arduino sketches</w:t>
+      </w:r>
+      <w:r>
+        <w:rPr>
+          <w:rFonts w:ascii="Arial" w:hAnsi="Arial" w:cs="Arial"/>
+        </w:rPr>
+        <w:t xml:space="preserve"> had to be created and uploaded on to the boards</w:t>
+      </w:r>
+      <w:r>
+        <w:rPr>
+          <w:rFonts w:ascii="Arial" w:hAnsi="Arial" w:cs="Arial"/>
+        </w:rPr>
+        <w:t xml:space="preserve"> </w:t>
+      </w:r>
+      <w:r>
+        <w:rPr>
+          <w:rFonts w:ascii="Arial" w:hAnsi="Arial" w:cs="Arial"/>
+        </w:rPr>
+        <w:t>which are used to retrieve data from the sensors.</w:t>
+      </w:r>
+      <w:r>
+        <w:rPr>
+          <w:rFonts w:ascii="Arial" w:hAnsi="Arial" w:cs="Arial"/>
+        </w:rPr>
+        <w:t xml:space="preserve"> Two sketches were involved where one read only actuator lengths </w:t>
+      </w:r>
+      <w:r>
+        <w:rPr>
+          <w:rFonts w:ascii="Arial" w:hAnsi="Arial" w:cs="Arial"/>
+        </w:rPr>
+        <w:t>via</w:t>
+      </w:r>
+      <w:r>
+        <w:rPr>
+          <w:rFonts w:ascii="Arial" w:hAnsi="Arial" w:cs="Arial"/>
+        </w:rPr>
+        <w:t xml:space="preserve"> the mega board </w:t>
       </w:r>
       <w:r>
         <w:rPr>
@@ -2576,7 +2654,55 @@
         <w:rPr>
           <w:rFonts w:ascii="Arial" w:hAnsi="Arial" w:cs="Arial"/>
         </w:rPr>
-        <w:t>The other part was to create a python script which send commanded data to the middleware and receives the actual sensor data from the sensor server and compares the sensor data and the commanded data and stores and displays the difference.</w:t>
+        <w:t>The other part was to c</w:t>
+      </w:r>
+      <w:r>
+        <w:rPr>
+          <w:rFonts w:ascii="Arial" w:hAnsi="Arial" w:cs="Arial"/>
+        </w:rPr>
+        <w:t>reate a python script which sent</w:t>
+      </w:r>
+      <w:r>
+        <w:rPr>
+          <w:rFonts w:ascii="Arial" w:hAnsi="Arial" w:cs="Arial"/>
+        </w:rPr>
+        <w:t xml:space="preserve"> commanded dat</w:t>
+      </w:r>
+      <w:r>
+        <w:rPr>
+          <w:rFonts w:ascii="Arial" w:hAnsi="Arial" w:cs="Arial"/>
+        </w:rPr>
+        <w:t>a to the middleware and received</w:t>
+      </w:r>
+      <w:r>
+        <w:rPr>
+          <w:rFonts w:ascii="Arial" w:hAnsi="Arial" w:cs="Arial"/>
+        </w:rPr>
+        <w:t xml:space="preserve"> the actual sensor data from the sensor </w:t>
+      </w:r>
+      <w:r>
+        <w:rPr>
+          <w:rFonts w:ascii="Arial" w:hAnsi="Arial" w:cs="Arial"/>
+        </w:rPr>
+        <w:t>server and compared</w:t>
+      </w:r>
+      <w:r>
+        <w:rPr>
+          <w:rFonts w:ascii="Arial" w:hAnsi="Arial" w:cs="Arial"/>
+        </w:rPr>
+        <w:t xml:space="preserve"> the sensor</w:t>
+      </w:r>
+      <w:r>
+        <w:rPr>
+          <w:rFonts w:ascii="Arial" w:hAnsi="Arial" w:cs="Arial"/>
+        </w:rPr>
+        <w:t xml:space="preserve"> data and the commanded data then</w:t>
+      </w:r>
+      <w:r>
+        <w:rPr>
+          <w:rFonts w:ascii="Arial" w:hAnsi="Arial" w:cs="Arial"/>
+        </w:rPr>
+        <w:t xml:space="preserve"> stores and displays the difference.</w:t>
       </w:r>
     </w:p>
     <w:p>
@@ -2634,7 +2760,7 @@
           <w:sz w:val="22"/>
           <w:szCs w:val="22"/>
         </w:rPr>
-        <w:t>ll be placed under the chair which</w:t>
+        <w:t>ll be placed on the chair and</w:t>
       </w:r>
       <w:r>
         <w:rPr>
@@ -2643,7 +2769,7 @@
           <w:sz w:val="22"/>
           <w:szCs w:val="22"/>
         </w:rPr>
-        <w:t xml:space="preserve"> will be communicating with</w:t>
+        <w:t xml:space="preserve"> the sensors will be connected to the distance adaptor board using jumper wires.</w:t>
       </w:r>
       <w:r>
         <w:rPr>
@@ -2652,17 +2778,19 @@
           <w:sz w:val="22"/>
           <w:szCs w:val="22"/>
         </w:rPr>
-        <w:t xml:space="preserve"> the Monitor and the sensors</w:t>
-      </w:r>
-      <w:r>
+        <w:t xml:space="preserve">  </w:t>
+      </w:r>
+    </w:p>
+    <w:p>
+      <w:pPr>
+        <w:pStyle w:val="NormalWeb"/>
         <w:rPr>
           <w:rFonts w:ascii="Arial" w:hAnsi="Arial" w:cs="Arial"/>
           <w:color w:val="000000"/>
           <w:sz w:val="22"/>
           <w:szCs w:val="22"/>
         </w:rPr>
-        <w:t>,</w:t>
-      </w:r>
+      </w:pPr>
       <w:r>
         <w:rPr>
           <w:rFonts w:ascii="Arial" w:hAnsi="Arial" w:cs="Arial"/>
@@ -2670,7 +2798,7 @@
           <w:sz w:val="22"/>
           <w:szCs w:val="22"/>
         </w:rPr>
-        <w:t xml:space="preserve"> which will </w:t>
+        <w:t>The six sonar sensors will be mounted on the fix ends of the actuators. An actuator is like an arm with one fix end and the other one moving. The sensors will be mounted on the fixed ends, in a way that no distortion or error should occur</w:t>
       </w:r>
       <w:r>
         <w:rPr>
@@ -2679,7 +2807,7 @@
           <w:sz w:val="22"/>
           <w:szCs w:val="22"/>
         </w:rPr>
-        <w:t xml:space="preserve">be </w:t>
+        <w:t xml:space="preserve"> in the measurement of distance</w:t>
       </w:r>
       <w:r>
         <w:rPr>
@@ -2688,19 +2816,17 @@
           <w:sz w:val="22"/>
           <w:szCs w:val="22"/>
         </w:rPr>
-        <w:t xml:space="preserve">connected to the board using jumper wires.  </w:t>
-      </w:r>
-    </w:p>
-    <w:p>
-      <w:pPr>
-        <w:pStyle w:val="NormalWeb"/>
+        <w:t xml:space="preserve"> due to the signals sent by any other s</w:t>
+      </w:r>
+      <w:r>
         <w:rPr>
           <w:rFonts w:ascii="Arial" w:hAnsi="Arial" w:cs="Arial"/>
           <w:color w:val="000000"/>
           <w:sz w:val="22"/>
           <w:szCs w:val="22"/>
         </w:rPr>
-      </w:pPr>
+        <w:t>onar sensor and at the same time target boards will be used at the opposite end</w:t>
+      </w:r>
       <w:r>
         <w:rPr>
           <w:rFonts w:ascii="Arial" w:hAnsi="Arial" w:cs="Arial"/>
@@ -2708,7 +2834,7 @@
           <w:sz w:val="22"/>
           <w:szCs w:val="22"/>
         </w:rPr>
-        <w:t>The six sonar sensors will be mounted on the fix ends of the actuators. An actuator is like an arm with one fix end and the other one moving. The sensors will be mounted on the fixed ends, in a way that no distortion or error should occur</w:t>
+        <w:t>s</w:t>
       </w:r>
       <w:r>
         <w:rPr>
@@ -2717,17 +2843,19 @@
           <w:sz w:val="22"/>
           <w:szCs w:val="22"/>
         </w:rPr>
-        <w:t xml:space="preserve"> in the measurement of distance</w:t>
-      </w:r>
-      <w:r>
+        <w:t xml:space="preserve"> of each distance sensor for accurate reading.</w:t>
+      </w:r>
+    </w:p>
+    <w:p>
+      <w:pPr>
+        <w:pStyle w:val="NormalWeb"/>
         <w:rPr>
           <w:rFonts w:ascii="Arial" w:hAnsi="Arial" w:cs="Arial"/>
           <w:color w:val="000000"/>
           <w:sz w:val="22"/>
           <w:szCs w:val="22"/>
         </w:rPr>
-        <w:t xml:space="preserve"> due to the signals sent by any other s</w:t>
-      </w:r>
+      </w:pPr>
       <w:r>
         <w:rPr>
           <w:rFonts w:ascii="Arial" w:hAnsi="Arial" w:cs="Arial"/>
@@ -2735,7 +2863,7 @@
           <w:sz w:val="22"/>
           <w:szCs w:val="22"/>
         </w:rPr>
-        <w:t>onar sensor and at the same time target boards will be used at the opposite end</w:t>
+        <w:t xml:space="preserve">Sonar sensors emit sound waves and there is a likely chance that misreading’s could occur. However, if </w:t>
       </w:r>
       <w:r>
         <w:rPr>
@@ -2744,7 +2872,7 @@
           <w:sz w:val="22"/>
           <w:szCs w:val="22"/>
         </w:rPr>
-        <w:t>s</w:t>
+        <w:t xml:space="preserve">we </w:t>
       </w:r>
       <w:r>
         <w:rPr>
@@ -2753,19 +2881,17 @@
           <w:sz w:val="22"/>
           <w:szCs w:val="22"/>
         </w:rPr>
-        <w:t xml:space="preserve"> of each distance sensor for accurate reading.</w:t>
-      </w:r>
-    </w:p>
-    <w:p>
-      <w:pPr>
-        <w:pStyle w:val="NormalWeb"/>
+        <w:t>careful</w:t>
+      </w:r>
+      <w:r>
         <w:rPr>
           <w:rFonts w:ascii="Arial" w:hAnsi="Arial" w:cs="Arial"/>
           <w:color w:val="000000"/>
           <w:sz w:val="22"/>
           <w:szCs w:val="22"/>
         </w:rPr>
-      </w:pPr>
+        <w:t>ly plan</w:t>
+      </w:r>
       <w:r>
         <w:rPr>
           <w:rFonts w:ascii="Arial" w:hAnsi="Arial" w:cs="Arial"/>
@@ -2773,7 +2899,7 @@
           <w:sz w:val="22"/>
           <w:szCs w:val="22"/>
         </w:rPr>
-        <w:t>Sonar sensors emit sound waves and there is a likely chance that misreading’s could occur. However, if careful planning on where to place the sonar sensors</w:t>
+        <w:t xml:space="preserve"> on where to place the sonar sensors</w:t>
       </w:r>
       <w:r>
         <w:rPr>
@@ -2820,7 +2946,7 @@
           <w:sz w:val="22"/>
           <w:szCs w:val="22"/>
         </w:rPr>
-        <w:t xml:space="preserve"> Monitor module is connected to the middleware through UDP</w:t>
+        <w:t xml:space="preserve"> Monitor module communicates with </w:t>
       </w:r>
       <w:r>
         <w:rPr>
@@ -2829,7 +2955,7 @@
           <w:sz w:val="22"/>
           <w:szCs w:val="22"/>
         </w:rPr>
-        <w:t>, i</w:t>
+        <w:t>the middleware through UDP</w:t>
       </w:r>
       <w:r>
         <w:rPr>
@@ -2838,7 +2964,7 @@
           <w:sz w:val="22"/>
           <w:szCs w:val="22"/>
         </w:rPr>
-        <w:t>t has a Python script running on</w:t>
+        <w:t>, i</w:t>
       </w:r>
       <w:r>
         <w:rPr>
@@ -2847,7 +2973,7 @@
           <w:sz w:val="22"/>
           <w:szCs w:val="22"/>
         </w:rPr>
-        <w:t xml:space="preserve"> it</w:t>
+        <w:t>t has a Python script running on</w:t>
       </w:r>
       <w:r>
         <w:rPr>
@@ -2856,7 +2982,25 @@
           <w:sz w:val="22"/>
           <w:szCs w:val="22"/>
         </w:rPr>
-        <w:t xml:space="preserve"> for the connection and sending the commanded data to the middleware to move the chair. </w:t>
+        <w:t xml:space="preserve"> it</w:t>
+      </w:r>
+      <w:r>
+        <w:rPr>
+          <w:rFonts w:ascii="Arial" w:hAnsi="Arial" w:cs="Arial"/>
+          <w:color w:val="000000"/>
+          <w:sz w:val="22"/>
+          <w:szCs w:val="22"/>
+        </w:rPr>
+        <w:t xml:space="preserve"> which commands the chair to move in specified positions.</w:t>
+      </w:r>
+      <w:r>
+        <w:rPr>
+          <w:rFonts w:ascii="Arial" w:hAnsi="Arial" w:cs="Arial"/>
+          <w:color w:val="000000"/>
+          <w:sz w:val="22"/>
+          <w:szCs w:val="22"/>
+        </w:rPr>
+        <w:t xml:space="preserve"> </w:t>
       </w:r>
     </w:p>
     <w:p>
@@ -3061,7 +3205,37 @@
         <w:rPr>
           <w:rFonts w:ascii="Arial" w:hAnsi="Arial" w:cs="Arial"/>
         </w:rPr>
-        <w:t xml:space="preserve">Fig 1.1 shows how the sensors are connected to the mega board using the adaptor board and the USB cable that’s used to connect to the PC </w:t>
+        <w:t>Fig 4</w:t>
+      </w:r>
+      <w:r>
+        <w:rPr>
+          <w:rFonts w:ascii="Arial" w:hAnsi="Arial" w:cs="Arial"/>
+        </w:rPr>
+        <w:t xml:space="preserve"> shows how the sensors are connected to the mega board using the adapto</w:t>
+      </w:r>
+      <w:r>
+        <w:rPr>
+          <w:rFonts w:ascii="Arial" w:hAnsi="Arial" w:cs="Arial"/>
+        </w:rPr>
+        <w:t>r board and the USB cable which is</w:t>
+      </w:r>
+      <w:r>
+        <w:rPr>
+          <w:rFonts w:ascii="Arial" w:hAnsi="Arial" w:cs="Arial"/>
+        </w:rPr>
+        <w:t xml:space="preserve"> used to connect </w:t>
+      </w:r>
+      <w:r>
+        <w:rPr>
+          <w:rFonts w:ascii="Arial" w:hAnsi="Arial" w:cs="Arial"/>
+        </w:rPr>
+        <w:t xml:space="preserve">the boards </w:t>
+      </w:r>
+      <w:r>
+        <w:rPr>
+          <w:rFonts w:ascii="Arial" w:hAnsi="Arial" w:cs="Arial"/>
+        </w:rPr>
+        <w:t xml:space="preserve">to the PC </w:t>
       </w:r>
       <w:r>
         <w:rPr>
@@ -3073,8 +3247,21 @@
         <w:rPr>
           <w:rFonts w:ascii="Arial" w:hAnsi="Arial" w:cs="Arial"/>
         </w:rPr>
-        <w:t xml:space="preserve"> upload Arduino sketches on to the boards.</w:t>
-      </w:r>
+        <w:t xml:space="preserve"> upload Ar</w:t>
+      </w:r>
+      <w:r>
+        <w:rPr>
+          <w:rFonts w:ascii="Arial" w:hAnsi="Arial" w:cs="Arial"/>
+        </w:rPr>
+        <w:t>duino sketches.</w:t>
+      </w:r>
+    </w:p>
+    <w:p>
+      <w:pPr>
+        <w:rPr>
+          <w:rFonts w:ascii="Arial" w:hAnsi="Arial" w:cs="Arial"/>
+        </w:rPr>
+      </w:pPr>
     </w:p>
     <w:p>
       <w:pPr>
@@ -3131,13 +3318,31 @@
         <w:rPr>
           <w:rFonts w:ascii="Arial" w:hAnsi="Arial" w:cs="Arial"/>
         </w:rPr>
-        <w:t>First, we had to do a testing for the sensors where we had to test whether the sensors were working according to the data sheets and giving the correct output. to do that we connected the all the six distance sensors to the adapter board and ran the Arduino sketch to observe the output data. If the sensors were</w:t>
-      </w:r>
-      <w:r>
-        <w:rPr>
-          <w:rFonts w:ascii="Arial" w:hAnsi="Arial" w:cs="Arial"/>
-        </w:rPr>
-        <w:t xml:space="preserve"> not connected properly a zero will be displayed for that sensor.</w:t>
+        <w:t xml:space="preserve">First, we had to do a testing for the sensors where we had to test whether the sensors were working according to the data sheets and giving the correct output. to </w:t>
+      </w:r>
+      <w:r>
+        <w:rPr>
+          <w:rFonts w:ascii="Arial" w:hAnsi="Arial" w:cs="Arial"/>
+        </w:rPr>
+        <w:t xml:space="preserve">do that we connected the </w:t>
+      </w:r>
+      <w:r>
+        <w:rPr>
+          <w:rFonts w:ascii="Arial" w:hAnsi="Arial" w:cs="Arial"/>
+        </w:rPr>
+        <w:t>six distance sensors to the adapter board and ran the Arduino sketch to observe the output data. If the sensors were</w:t>
+      </w:r>
+      <w:r>
+        <w:rPr>
+          <w:rFonts w:ascii="Arial" w:hAnsi="Arial" w:cs="Arial"/>
+        </w:rPr>
+        <w:t xml:space="preserve"> not connected properly a zero wi</w:t>
+      </w:r>
+      <w:r>
+        <w:rPr>
+          <w:rFonts w:ascii="Arial" w:hAnsi="Arial" w:cs="Arial"/>
+        </w:rPr>
+        <w:t>ll be displayed for that sensor to specify that no data is coming from the sensor.</w:t>
       </w:r>
     </w:p>
     <w:p>
@@ -3163,7 +3368,31 @@
         <w:rPr>
           <w:rFonts w:ascii="Arial" w:hAnsi="Arial" w:cs="Arial"/>
         </w:rPr>
-        <w:t>The next thing was to test whether we were receiving the correct sensor data which was done by running the Arduino sketch on the Uno which displays both the distance and angular measurements’.</w:t>
+        <w:t>The next thing was to test whether we were receiving the correct sensor data which was done by runn</w:t>
+      </w:r>
+      <w:r>
+        <w:rPr>
+          <w:rFonts w:ascii="Arial" w:hAnsi="Arial" w:cs="Arial"/>
+        </w:rPr>
+        <w:t>ing an</w:t>
+      </w:r>
+      <w:r>
+        <w:rPr>
+          <w:rFonts w:ascii="Arial" w:hAnsi="Arial" w:cs="Arial"/>
+        </w:rPr>
+        <w:t xml:space="preserve"> Arduino sketch on the Uno which displays both the di</w:t>
+      </w:r>
+      <w:r>
+        <w:rPr>
+          <w:rFonts w:ascii="Arial" w:hAnsi="Arial" w:cs="Arial"/>
+        </w:rPr>
+        <w:t>stance and angular data on the console to observe the sensor data read</w:t>
+      </w:r>
+      <w:r>
+        <w:rPr>
+          <w:rFonts w:ascii="Arial" w:hAnsi="Arial" w:cs="Arial"/>
+        </w:rPr>
+        <w:t>.</w:t>
       </w:r>
     </w:p>
     <w:p>
@@ -3189,13 +3418,73 @@
         <w:rPr>
           <w:rFonts w:ascii="Arial" w:hAnsi="Arial" w:cs="Arial"/>
         </w:rPr>
-        <w:t>To test whether the Monitor was receiving data from the middleware and from the Sensor Server which was done by running the python script created for the monitor and observing the output results where the difference between the two data values is to be displayed in a f</w:t>
-      </w:r>
-      <w:r>
-        <w:rPr>
-          <w:rFonts w:ascii="Arial" w:hAnsi="Arial" w:cs="Arial"/>
-        </w:rPr>
-        <w:t xml:space="preserve">ile with a csv extension. </w:t>
+        <w:t>To test whether the Monitor was receiving data from the middleware and from the Sensor Serv</w:t>
+      </w:r>
+      <w:r>
+        <w:rPr>
+          <w:rFonts w:ascii="Arial" w:hAnsi="Arial" w:cs="Arial"/>
+        </w:rPr>
+        <w:t>er, a</w:t>
+      </w:r>
+      <w:r>
+        <w:rPr>
+          <w:rFonts w:ascii="Arial" w:hAnsi="Arial" w:cs="Arial"/>
+        </w:rPr>
+        <w:t xml:space="preserve"> python script created for the monitor </w:t>
+      </w:r>
+      <w:r>
+        <w:rPr>
+          <w:rFonts w:ascii="Arial" w:hAnsi="Arial" w:cs="Arial"/>
+        </w:rPr>
+        <w:t>was ran and</w:t>
+      </w:r>
+      <w:r>
+        <w:rPr>
+          <w:rFonts w:ascii="Arial" w:hAnsi="Arial" w:cs="Arial"/>
+        </w:rPr>
+        <w:t xml:space="preserve"> the output results </w:t>
+      </w:r>
+      <w:r>
+        <w:rPr>
+          <w:rFonts w:ascii="Arial" w:hAnsi="Arial" w:cs="Arial"/>
+        </w:rPr>
+        <w:t xml:space="preserve">were observed </w:t>
+      </w:r>
+      <w:r>
+        <w:rPr>
+          <w:rFonts w:ascii="Arial" w:hAnsi="Arial" w:cs="Arial"/>
+        </w:rPr>
+        <w:t>where the differenc</w:t>
+      </w:r>
+      <w:r>
+        <w:rPr>
+          <w:rFonts w:ascii="Arial" w:hAnsi="Arial" w:cs="Arial"/>
+        </w:rPr>
+        <w:t>e between the two data values were</w:t>
+      </w:r>
+      <w:r>
+        <w:rPr>
+          <w:rFonts w:ascii="Arial" w:hAnsi="Arial" w:cs="Arial"/>
+        </w:rPr>
+        <w:t xml:space="preserve"> to be displayed in a f</w:t>
+      </w:r>
+      <w:r>
+        <w:rPr>
+          <w:rFonts w:ascii="Arial" w:hAnsi="Arial" w:cs="Arial"/>
+        </w:rPr>
+        <w:t xml:space="preserve">ile with a </w:t>
+      </w:r>
+      <w:r>
+        <w:rPr>
+          <w:rFonts w:ascii="Arial" w:hAnsi="Arial" w:cs="Arial"/>
+        </w:rPr>
+        <w:t>.</w:t>
+      </w:r>
+      <w:r>
+        <w:rPr>
+          <w:rFonts w:ascii="Arial" w:hAnsi="Arial" w:cs="Arial"/>
+        </w:rPr>
+        <w:t xml:space="preserve">csv extension. </w:t>
       </w:r>
     </w:p>
     <w:p>
@@ -3221,7 +3510,31 @@
         <w:rPr>
           <w:rFonts w:ascii="Arial" w:hAnsi="Arial" w:cs="Arial"/>
         </w:rPr>
-        <w:t>To the test the final functionality of the whole system is done by doing all the connections needed and running the system and observing the output results.</w:t>
+        <w:t>To the test the final func</w:t>
+      </w:r>
+      <w:r>
+        <w:rPr>
+          <w:rFonts w:ascii="Arial" w:hAnsi="Arial" w:cs="Arial"/>
+        </w:rPr>
+        <w:t>tionality of the whole system, this was</w:t>
+      </w:r>
+      <w:r>
+        <w:rPr>
+          <w:rFonts w:ascii="Arial" w:hAnsi="Arial" w:cs="Arial"/>
+        </w:rPr>
+        <w:t xml:space="preserve"> done by doing all the connections needed and running the system </w:t>
+      </w:r>
+      <w:r>
+        <w:rPr>
+          <w:rFonts w:ascii="Arial" w:hAnsi="Arial" w:cs="Arial"/>
+        </w:rPr>
+        <w:t xml:space="preserve">scripts and sketches as described earlier </w:t>
+      </w:r>
+      <w:r>
+        <w:rPr>
+          <w:rFonts w:ascii="Arial" w:hAnsi="Arial" w:cs="Arial"/>
+        </w:rPr>
+        <w:t>and observing the output results.</w:t>
       </w:r>
     </w:p>
     <w:p>
@@ -3323,7 +3636,19 @@
         <w:rPr>
           <w:rFonts w:ascii="Arial" w:hAnsi="Arial" w:cs="Arial"/>
         </w:rPr>
-        <w:t>The following figure shows an example of the sensor server output when the testing taking place.</w:t>
+        <w:t>The following figure shows an example of the sensor serve</w:t>
+      </w:r>
+      <w:r>
+        <w:rPr>
+          <w:rFonts w:ascii="Arial" w:hAnsi="Arial" w:cs="Arial"/>
+        </w:rPr>
+        <w:t>r output when the testing took</w:t>
+      </w:r>
+      <w:r>
+        <w:rPr>
+          <w:rFonts w:ascii="Arial" w:hAnsi="Arial" w:cs="Arial"/>
+        </w:rPr>
+        <w:t xml:space="preserve"> place.</w:t>
       </w:r>
     </w:p>
     <w:p>
@@ -3428,21 +3753,19 @@
         <w:rPr>
           <w:rFonts w:ascii="Arial" w:hAnsi="Arial" w:cs="Arial"/>
         </w:rPr>
-        <w:t xml:space="preserve">There were many requirements that had to made </w:t>
-      </w:r>
-      <w:proofErr w:type="gramStart"/>
-      <w:r>
-        <w:rPr>
-          <w:rFonts w:ascii="Arial" w:hAnsi="Arial" w:cs="Arial"/>
-        </w:rPr>
-        <w:t>in order to</w:t>
-      </w:r>
-      <w:proofErr w:type="gramEnd"/>
-      <w:r>
-        <w:rPr>
-          <w:rFonts w:ascii="Arial" w:hAnsi="Arial" w:cs="Arial"/>
-        </w:rPr>
-        <w:t xml:space="preserve"> complete this project. Although most of the requirements were met, there were a few things that we thought needed to be improved such as time management, organizational skills, communication skills and technical skills. </w:t>
+        <w:t xml:space="preserve">There were many requirements that had to </w:t>
+      </w:r>
+      <w:r>
+        <w:rPr>
+          <w:rFonts w:ascii="Arial" w:hAnsi="Arial" w:cs="Arial"/>
+        </w:rPr>
+        <w:t xml:space="preserve">be </w:t>
+      </w:r>
+      <w:r>
+        <w:rPr>
+          <w:rFonts w:ascii="Arial" w:hAnsi="Arial" w:cs="Arial"/>
+        </w:rPr>
+        <w:t xml:space="preserve">made in order to complete this project. Although most of the requirements were met, there were a few things that we thought needed to be improved such as time management, organizational skills, communication skills and technical skills. </w:t>
       </w:r>
     </w:p>
     <w:p>
@@ -3457,19 +3780,29 @@
         </w:rPr>
         <w:t xml:space="preserve">Time management – at the beginning of this project we had a plan of what the project required us to do but the concept of it at the beginning was not clear enough and so it took us quite a few weeks to get a hold of what needed to be done and in doing so the time went </w:t>
       </w:r>
-      <w:proofErr w:type="gramStart"/>
-      <w:r>
-        <w:rPr>
-          <w:rFonts w:ascii="Arial" w:hAnsi="Arial" w:cs="Arial"/>
-        </w:rPr>
-        <w:t>really quick</w:t>
-      </w:r>
-      <w:proofErr w:type="gramEnd"/>
-      <w:r>
-        <w:rPr>
-          <w:rFonts w:ascii="Arial" w:hAnsi="Arial" w:cs="Arial"/>
-        </w:rPr>
-        <w:t xml:space="preserve"> and we were not able to manage our time properly and we wasted a lot of time.</w:t>
+      <w:r>
+        <w:rPr>
+          <w:rFonts w:ascii="Arial" w:hAnsi="Arial" w:cs="Arial"/>
+        </w:rPr>
+        <w:t>quick</w:t>
+      </w:r>
+      <w:r>
+        <w:rPr>
+          <w:rFonts w:ascii="Arial" w:hAnsi="Arial" w:cs="Arial"/>
+        </w:rPr>
+        <w:t xml:space="preserve"> and we were not able to</w:t>
+      </w:r>
+      <w:r>
+        <w:rPr>
+          <w:rFonts w:ascii="Arial" w:hAnsi="Arial" w:cs="Arial"/>
+        </w:rPr>
+        <w:t xml:space="preserve"> manage our time properly thus wasting</w:t>
+      </w:r>
+      <w:r>
+        <w:rPr>
+          <w:rFonts w:ascii="Arial" w:hAnsi="Arial" w:cs="Arial"/>
+        </w:rPr>
+        <w:t xml:space="preserve"> a lot of time.</w:t>
       </w:r>
     </w:p>
     <w:p>
@@ -3495,40 +3828,152 @@
         <w:rPr>
           <w:rFonts w:ascii="Arial" w:hAnsi="Arial" w:cs="Arial"/>
         </w:rPr>
-        <w:t xml:space="preserve">Another thing that made us waste a lot of time was that we did not anticipate that one of the group members was not going to fully commit to the project till the end and doing so it came a point where he was not able to continue working on the project and thus some tasks were left in complete and we had to use more time </w:t>
-      </w:r>
-      <w:proofErr w:type="gramStart"/>
-      <w:r>
-        <w:rPr>
-          <w:rFonts w:ascii="Arial" w:hAnsi="Arial" w:cs="Arial"/>
-        </w:rPr>
-        <w:t>in order to</w:t>
-      </w:r>
-      <w:proofErr w:type="gramEnd"/>
-      <w:r>
-        <w:rPr>
-          <w:rFonts w:ascii="Arial" w:hAnsi="Arial" w:cs="Arial"/>
-        </w:rPr>
-        <w:t xml:space="preserve"> complete those tasks a</w:t>
-      </w:r>
-      <w:r>
-        <w:rPr>
-          <w:rFonts w:ascii="Arial" w:hAnsi="Arial" w:cs="Arial"/>
-        </w:rPr>
-        <w:t>nd in saying so we should always plan ahead and anticipate for such occurrences.</w:t>
-      </w:r>
-    </w:p>
-    <w:p>
-      <w:pPr>
-        <w:rPr>
-          <w:rFonts w:ascii="Arial" w:hAnsi="Arial" w:cs="Arial"/>
-        </w:rPr>
-      </w:pPr>
-      <w:r>
-        <w:rPr>
-          <w:rFonts w:ascii="Arial" w:hAnsi="Arial" w:cs="Arial"/>
-        </w:rPr>
-        <w:t>Organizational skills -  when doing this project, we came to realize that organization was a key to a successful project. In the beginning of the project we did not have a proper organization of our work and in doing so some documents got lost and that cost us a lot of time which we could have used for other important tasks. As things got more complex and we had a lot of documentations and coding to do a better way of organizing ourselves had to be done and thus github came in to use. We also used a bit of google docs at the beginning but we opted to use github which made it easier for us to share and work simultaneously on the documents and coding.</w:t>
+        <w:t xml:space="preserve">Another thing that made us waste a lot of time was that we did not anticipate that one of the group members was not going to fully commit to the project till the end and </w:t>
+      </w:r>
+      <w:r>
+        <w:rPr>
+          <w:rFonts w:ascii="Arial" w:hAnsi="Arial" w:cs="Arial"/>
+        </w:rPr>
+        <w:t xml:space="preserve">in </w:t>
+      </w:r>
+      <w:r>
+        <w:rPr>
+          <w:rFonts w:ascii="Arial" w:hAnsi="Arial" w:cs="Arial"/>
+        </w:rPr>
+        <w:t>doing so it came</w:t>
+      </w:r>
+      <w:r>
+        <w:rPr>
+          <w:rFonts w:ascii="Arial" w:hAnsi="Arial" w:cs="Arial"/>
+        </w:rPr>
+        <w:t xml:space="preserve"> to</w:t>
+      </w:r>
+      <w:r>
+        <w:rPr>
+          <w:rFonts w:ascii="Arial" w:hAnsi="Arial" w:cs="Arial"/>
+        </w:rPr>
+        <w:t xml:space="preserve"> a point where he was not able to continue working on the project a</w:t>
+      </w:r>
+      <w:r>
+        <w:rPr>
+          <w:rFonts w:ascii="Arial" w:hAnsi="Arial" w:cs="Arial"/>
+        </w:rPr>
+        <w:t>nd thus some tasks were left in</w:t>
+      </w:r>
+      <w:r>
+        <w:rPr>
+          <w:rFonts w:ascii="Arial" w:hAnsi="Arial" w:cs="Arial"/>
+        </w:rPr>
+        <w:t xml:space="preserve">complete and we had to use more time </w:t>
+      </w:r>
+      <w:r>
+        <w:rPr>
+          <w:rFonts w:ascii="Arial" w:hAnsi="Arial" w:cs="Arial"/>
+        </w:rPr>
+        <w:t>to</w:t>
+      </w:r>
+      <w:r>
+        <w:rPr>
+          <w:rFonts w:ascii="Arial" w:hAnsi="Arial" w:cs="Arial"/>
+        </w:rPr>
+        <w:t xml:space="preserve"> complete those tasks</w:t>
+      </w:r>
+      <w:r>
+        <w:rPr>
+          <w:rFonts w:ascii="Arial" w:hAnsi="Arial" w:cs="Arial"/>
+        </w:rPr>
+        <w:t>. Thus,</w:t>
+      </w:r>
+      <w:r>
+        <w:rPr>
+          <w:rFonts w:ascii="Arial" w:hAnsi="Arial" w:cs="Arial"/>
+        </w:rPr>
+        <w:t xml:space="preserve"> we should always plan a</w:t>
+      </w:r>
+      <w:r>
+        <w:rPr>
+          <w:rFonts w:ascii="Arial" w:hAnsi="Arial" w:cs="Arial"/>
+        </w:rPr>
+        <w:t xml:space="preserve"> </w:t>
+      </w:r>
+      <w:r>
+        <w:rPr>
+          <w:rFonts w:ascii="Arial" w:hAnsi="Arial" w:cs="Arial"/>
+        </w:rPr>
+        <w:t>head and anticipate for such occurrences.</w:t>
+      </w:r>
+    </w:p>
+    <w:p>
+      <w:pPr>
+        <w:rPr>
+          <w:rFonts w:ascii="Arial" w:hAnsi="Arial" w:cs="Arial"/>
+        </w:rPr>
+      </w:pPr>
+      <w:r>
+        <w:rPr>
+          <w:rFonts w:ascii="Arial" w:hAnsi="Arial" w:cs="Arial"/>
+        </w:rPr>
+        <w:t xml:space="preserve">Organizational skills -  when doing this project, we came to realize that organization was a key to a successful project. In the beginning </w:t>
+      </w:r>
+      <w:r>
+        <w:rPr>
+          <w:rFonts w:ascii="Arial" w:hAnsi="Arial" w:cs="Arial"/>
+        </w:rPr>
+        <w:t>of the project we did not have</w:t>
+      </w:r>
+      <w:r>
+        <w:rPr>
+          <w:rFonts w:ascii="Arial" w:hAnsi="Arial" w:cs="Arial"/>
+        </w:rPr>
+        <w:t xml:space="preserve"> proper organization of our work and in doing so </w:t>
+      </w:r>
+      <w:r>
+        <w:rPr>
+          <w:rFonts w:ascii="Arial" w:hAnsi="Arial" w:cs="Arial"/>
+        </w:rPr>
+        <w:t>some documents got lost and thus</w:t>
+      </w:r>
+      <w:r>
+        <w:rPr>
+          <w:rFonts w:ascii="Arial" w:hAnsi="Arial" w:cs="Arial"/>
+        </w:rPr>
+        <w:t xml:space="preserve"> cost us a lot of time which we could have used for other important tasks. As things got more complex and we had a lot of documentations and coding to do a better way of org</w:t>
+      </w:r>
+      <w:r>
+        <w:rPr>
+          <w:rFonts w:ascii="Arial" w:hAnsi="Arial" w:cs="Arial"/>
+        </w:rPr>
+        <w:t>anizing ourselves had to be implemented</w:t>
+      </w:r>
+      <w:r>
+        <w:rPr>
+          <w:rFonts w:ascii="Arial" w:hAnsi="Arial" w:cs="Arial"/>
+        </w:rPr>
+        <w:t xml:space="preserve"> and thus </w:t>
+      </w:r>
+      <w:r>
+        <w:rPr>
+          <w:rFonts w:ascii="Arial" w:hAnsi="Arial" w:cs="Arial"/>
+        </w:rPr>
+        <w:t>GitHub</w:t>
+      </w:r>
+      <w:r>
+        <w:rPr>
+          <w:rFonts w:ascii="Arial" w:hAnsi="Arial" w:cs="Arial"/>
+        </w:rPr>
+        <w:t xml:space="preserve"> came in to use. We also used a bit of google docs at the beginning but we opted to use </w:t>
+      </w:r>
+      <w:r>
+        <w:rPr>
+          <w:rFonts w:ascii="Arial" w:hAnsi="Arial" w:cs="Arial"/>
+        </w:rPr>
+        <w:t>GitHub</w:t>
+      </w:r>
+      <w:r>
+        <w:rPr>
+          <w:rFonts w:ascii="Arial" w:hAnsi="Arial" w:cs="Arial"/>
+        </w:rPr>
+        <w:t xml:space="preserve"> which made it easier for us to share and work simultaneously on the documents and coding.</w:t>
       </w:r>
     </w:p>
     <w:p>
@@ -3571,7 +4016,19 @@
         <w:rPr>
           <w:rFonts w:ascii="Arial" w:hAnsi="Arial" w:cs="Arial"/>
         </w:rPr>
-        <w:t xml:space="preserve"> of the project we had a lot of issues with communication with grouped members. Some of our team member</w:t>
+        <w:t xml:space="preserve"> of the project we had a lot o</w:t>
+      </w:r>
+      <w:r>
+        <w:rPr>
+          <w:rFonts w:ascii="Arial" w:hAnsi="Arial" w:cs="Arial"/>
+        </w:rPr>
+        <w:t>f issues with communication among the group</w:t>
+      </w:r>
+      <w:r>
+        <w:rPr>
+          <w:rFonts w:ascii="Arial" w:hAnsi="Arial" w:cs="Arial"/>
+        </w:rPr>
+        <w:t xml:space="preserve"> members. Some of our team member</w:t>
       </w:r>
       <w:r>
         <w:rPr>
@@ -3649,7 +4106,13 @@
         <w:rPr>
           <w:rFonts w:ascii="Arial" w:hAnsi="Arial" w:cs="Arial"/>
         </w:rPr>
-        <w:t xml:space="preserve"> For better communication we had to encourage each other to respond to emails, attend meetings and take responsibility for the tasks they have been assigned to.</w:t>
+        <w:t xml:space="preserve"> For better communication we had to encourage each other to respond to emails, attend meetings and take responsibility for the t</w:t>
+      </w:r>
+      <w:r>
+        <w:rPr>
+          <w:rFonts w:ascii="Arial" w:hAnsi="Arial" w:cs="Arial"/>
+        </w:rPr>
+        <w:t>asks they had been assigned to do.</w:t>
       </w:r>
     </w:p>
     <w:p>
@@ -3686,21 +4149,31 @@
         <w:rPr>
           <w:rFonts w:ascii="Arial" w:hAnsi="Arial" w:cs="Arial"/>
         </w:rPr>
-        <w:t xml:space="preserve"> we had to learn as we progress with the project and in doing so we </w:t>
-      </w:r>
-      <w:proofErr w:type="gramStart"/>
-      <w:r>
-        <w:rPr>
-          <w:rFonts w:ascii="Arial" w:hAnsi="Arial" w:cs="Arial"/>
-        </w:rPr>
-        <w:t>were able to</w:t>
-      </w:r>
-      <w:proofErr w:type="gramEnd"/>
-      <w:r>
-        <w:rPr>
-          <w:rFonts w:ascii="Arial" w:hAnsi="Arial" w:cs="Arial"/>
-        </w:rPr>
-        <w:t xml:space="preserve"> develop new skills and enhance the skills we had.</w:t>
+        <w:t xml:space="preserve"> we had to learn as we progress</w:t>
+      </w:r>
+      <w:r>
+        <w:rPr>
+          <w:rFonts w:ascii="Arial" w:hAnsi="Arial" w:cs="Arial"/>
+        </w:rPr>
+        <w:t>ed</w:t>
+      </w:r>
+      <w:r>
+        <w:rPr>
+          <w:rFonts w:ascii="Arial" w:hAnsi="Arial" w:cs="Arial"/>
+        </w:rPr>
+        <w:t xml:space="preserve"> with the project and in doing so we </w:t>
+      </w:r>
+      <w:r>
+        <w:rPr>
+          <w:rFonts w:ascii="Arial" w:hAnsi="Arial" w:cs="Arial"/>
+        </w:rPr>
+        <w:t>were able to develop new skill</w:t>
+      </w:r>
+      <w:r>
+        <w:rPr>
+          <w:rFonts w:ascii="Arial" w:hAnsi="Arial" w:cs="Arial"/>
+        </w:rPr>
+        <w:t>s and enhance the skills we already had.</w:t>
       </w:r>
     </w:p>
     <w:p>
@@ -3725,7 +4198,13 @@
         <w:rPr>
           <w:rFonts w:ascii="Arial" w:hAnsi="Arial" w:cs="Arial"/>
         </w:rPr>
-        <w:t xml:space="preserve"> complete the project and learnt for those mistakes. </w:t>
+        <w:t xml:space="preserve"> to complete the project and learn from those challenges</w:t>
+      </w:r>
+      <w:r>
+        <w:rPr>
+          <w:rFonts w:ascii="Arial" w:hAnsi="Arial" w:cs="Arial"/>
+        </w:rPr>
+        <w:t xml:space="preserve">. </w:t>
       </w:r>
       <w:r>
         <w:rPr>
@@ -3787,21 +4266,21 @@
         <w:rPr>
           <w:rFonts w:ascii="Arial" w:hAnsi="Arial" w:cs="Arial"/>
         </w:rPr>
-        <w:t xml:space="preserve">This project took us about 25 learning weeks to complete and within those weeks we </w:t>
-      </w:r>
-      <w:proofErr w:type="gramStart"/>
-      <w:r>
-        <w:rPr>
-          <w:rFonts w:ascii="Arial" w:hAnsi="Arial" w:cs="Arial"/>
-        </w:rPr>
-        <w:t>were able to</w:t>
-      </w:r>
-      <w:proofErr w:type="gramEnd"/>
-      <w:r>
-        <w:rPr>
-          <w:rFonts w:ascii="Arial" w:hAnsi="Arial" w:cs="Arial"/>
-        </w:rPr>
-        <w:t xml:space="preserve"> design and build a system that measures the accuracy of the 6DOF platform by comparing commanded data with actual sensor data and display</w:t>
+        <w:t>This project took us about 24</w:t>
+      </w:r>
+      <w:r>
+        <w:rPr>
+          <w:rFonts w:ascii="Arial" w:hAnsi="Arial" w:cs="Arial"/>
+        </w:rPr>
+        <w:t xml:space="preserve"> learning weeks to complete and within those weeks we were ab</w:t>
+      </w:r>
+      <w:bookmarkStart w:id="0" w:name="_GoBack"/>
+      <w:bookmarkEnd w:id="0"/>
+      <w:r>
+        <w:rPr>
+          <w:rFonts w:ascii="Arial" w:hAnsi="Arial" w:cs="Arial"/>
+        </w:rPr>
+        <w:t>le to design and build a system that measures the accuracy of the 6DOF platform by comparing commanded data with actual sensor data and display</w:t>
       </w:r>
       <w:r>
         <w:rPr>
@@ -3813,7 +4292,19 @@
         <w:rPr>
           <w:rFonts w:ascii="Arial" w:hAnsi="Arial" w:cs="Arial"/>
         </w:rPr>
-        <w:t xml:space="preserve"> the results. Throughout this project we were able to learn a lot and develop our skills in terms of technical and theory. This report covers the process that was taken for a successful project and how it was implemented.</w:t>
+        <w:t xml:space="preserve"> the results. Throughout this project we were able to learn a lot and develop our skills in terms of technical</w:t>
+      </w:r>
+      <w:r>
+        <w:rPr>
+          <w:rFonts w:ascii="Arial" w:hAnsi="Arial" w:cs="Arial"/>
+        </w:rPr>
+        <w:t>ity and theoretically</w:t>
+      </w:r>
+      <w:r>
+        <w:rPr>
+          <w:rFonts w:ascii="Arial" w:hAnsi="Arial" w:cs="Arial"/>
+        </w:rPr>
+        <w:t>. This report covers the process that was taken for a successful project and how it was implemented.</w:t>
       </w:r>
       <w:r>
         <w:rPr>

</xml_diff>

<commit_message>
Added more lessons learned and some minor changes.
</commit_message>
<xml_diff>
--- a/Documents/CCE 4999 PROJECT REPORT.docx
+++ b/Documents/CCE 4999 PROJECT REPORT.docx
@@ -33,7 +33,7 @@
                     </pic:cNvPicPr>
                   </pic:nvPicPr>
                   <pic:blipFill>
-                    <a:blip r:embed="rId7" cstate="print">
+                    <a:blip r:embed="rId8" cstate="print">
                       <a:extLst>
                         <a:ext uri="{28A0092B-C50C-407E-A947-70E740481C1C}">
                           <a14:useLocalDpi xmlns:a14="http://schemas.microsoft.com/office/drawing/2010/main" val="0"/>
@@ -235,8 +235,10 @@
           <w:sz w:val="48"/>
           <w:szCs w:val="48"/>
         </w:rPr>
-        <w:t>24</w:t>
-      </w:r>
+        <w:t>27</w:t>
+      </w:r>
+      <w:bookmarkStart w:id="0" w:name="_GoBack"/>
+      <w:bookmarkEnd w:id="0"/>
       <w:r>
         <w:rPr>
           <w:rFonts w:ascii="Constantia" w:hAnsi="Constantia"/>
@@ -288,189 +290,259 @@
       <w:pPr>
         <w:rPr>
           <w:rFonts w:ascii="Arial" w:hAnsi="Arial" w:cs="Arial"/>
-          <w:sz w:val="24"/>
-          <w:szCs w:val="24"/>
-          <w:u w:val="single"/>
-        </w:rPr>
-      </w:pPr>
-    </w:p>
-    <w:p>
-      <w:pPr>
-        <w:rPr>
-          <w:rFonts w:ascii="Arial" w:hAnsi="Arial" w:cs="Arial"/>
-          <w:sz w:val="24"/>
-          <w:szCs w:val="24"/>
-          <w:u w:val="single"/>
-        </w:rPr>
-      </w:pPr>
-    </w:p>
-    <w:p>
-      <w:pPr>
-        <w:rPr>
-          <w:rFonts w:ascii="Arial" w:hAnsi="Arial" w:cs="Arial"/>
-          <w:sz w:val="24"/>
-          <w:szCs w:val="24"/>
-          <w:u w:val="single"/>
-        </w:rPr>
-      </w:pPr>
-    </w:p>
-    <w:p>
-      <w:pPr>
-        <w:rPr>
-          <w:rFonts w:ascii="Arial" w:hAnsi="Arial" w:cs="Arial"/>
-          <w:sz w:val="24"/>
-          <w:szCs w:val="24"/>
-          <w:u w:val="single"/>
-        </w:rPr>
-      </w:pPr>
-    </w:p>
-    <w:p>
-      <w:pPr>
-        <w:rPr>
-          <w:rFonts w:ascii="Arial" w:hAnsi="Arial" w:cs="Arial"/>
-          <w:sz w:val="24"/>
-          <w:szCs w:val="24"/>
-          <w:u w:val="single"/>
-        </w:rPr>
-      </w:pPr>
-    </w:p>
-    <w:p>
-      <w:pPr>
-        <w:rPr>
-          <w:rFonts w:ascii="Arial" w:hAnsi="Arial" w:cs="Arial"/>
-          <w:sz w:val="24"/>
-          <w:szCs w:val="24"/>
-          <w:u w:val="single"/>
-        </w:rPr>
-      </w:pPr>
-    </w:p>
-    <w:p>
-      <w:pPr>
-        <w:rPr>
-          <w:rFonts w:ascii="Arial" w:hAnsi="Arial" w:cs="Arial"/>
-          <w:sz w:val="24"/>
-          <w:szCs w:val="24"/>
-          <w:u w:val="single"/>
-        </w:rPr>
-      </w:pPr>
-    </w:p>
-    <w:p>
-      <w:pPr>
-        <w:rPr>
-          <w:rFonts w:ascii="Arial" w:hAnsi="Arial" w:cs="Arial"/>
-          <w:sz w:val="24"/>
-          <w:szCs w:val="24"/>
-          <w:u w:val="single"/>
-        </w:rPr>
-      </w:pPr>
-    </w:p>
-    <w:p>
-      <w:pPr>
-        <w:rPr>
-          <w:rFonts w:ascii="Arial" w:hAnsi="Arial" w:cs="Arial"/>
-          <w:sz w:val="24"/>
-          <w:szCs w:val="24"/>
-          <w:u w:val="single"/>
-        </w:rPr>
-      </w:pPr>
-    </w:p>
-    <w:p>
-      <w:pPr>
-        <w:rPr>
-          <w:rFonts w:ascii="Arial" w:hAnsi="Arial" w:cs="Arial"/>
-          <w:sz w:val="24"/>
-          <w:szCs w:val="24"/>
-          <w:u w:val="single"/>
-        </w:rPr>
-      </w:pPr>
-    </w:p>
-    <w:p>
-      <w:pPr>
-        <w:rPr>
-          <w:rFonts w:ascii="Arial" w:hAnsi="Arial" w:cs="Arial"/>
-          <w:sz w:val="24"/>
-          <w:szCs w:val="24"/>
-          <w:u w:val="single"/>
-        </w:rPr>
-      </w:pPr>
-    </w:p>
-    <w:p>
-      <w:pPr>
-        <w:rPr>
-          <w:rFonts w:ascii="Arial" w:hAnsi="Arial" w:cs="Arial"/>
-          <w:sz w:val="24"/>
-          <w:szCs w:val="24"/>
-          <w:u w:val="single"/>
-        </w:rPr>
-      </w:pPr>
-    </w:p>
-    <w:p>
-      <w:pPr>
-        <w:rPr>
-          <w:rFonts w:ascii="Arial" w:hAnsi="Arial" w:cs="Arial"/>
-          <w:sz w:val="24"/>
-          <w:szCs w:val="24"/>
-          <w:u w:val="single"/>
-        </w:rPr>
-      </w:pPr>
-    </w:p>
-    <w:p>
-      <w:pPr>
-        <w:rPr>
-          <w:rFonts w:ascii="Arial" w:hAnsi="Arial" w:cs="Arial"/>
-          <w:sz w:val="24"/>
-          <w:szCs w:val="24"/>
-          <w:u w:val="single"/>
-        </w:rPr>
-      </w:pPr>
-    </w:p>
-    <w:p>
-      <w:pPr>
-        <w:rPr>
-          <w:rFonts w:ascii="Arial" w:hAnsi="Arial" w:cs="Arial"/>
-          <w:sz w:val="24"/>
-          <w:szCs w:val="24"/>
-          <w:u w:val="single"/>
-        </w:rPr>
-      </w:pPr>
-    </w:p>
-    <w:p>
-      <w:pPr>
-        <w:rPr>
-          <w:rFonts w:ascii="Arial" w:hAnsi="Arial" w:cs="Arial"/>
-          <w:sz w:val="24"/>
-          <w:szCs w:val="24"/>
-          <w:u w:val="single"/>
-        </w:rPr>
-      </w:pPr>
-    </w:p>
-    <w:p>
-      <w:pPr>
-        <w:rPr>
-          <w:rFonts w:ascii="Arial" w:hAnsi="Arial" w:cs="Arial"/>
-          <w:sz w:val="24"/>
-          <w:szCs w:val="24"/>
-          <w:u w:val="single"/>
-        </w:rPr>
-      </w:pPr>
-    </w:p>
-    <w:p>
-      <w:pPr>
-        <w:rPr>
-          <w:rFonts w:ascii="Arial" w:hAnsi="Arial" w:cs="Arial"/>
-          <w:sz w:val="24"/>
-          <w:szCs w:val="24"/>
-          <w:u w:val="single"/>
-        </w:rPr>
-      </w:pPr>
-    </w:p>
-    <w:p>
-      <w:pPr>
-        <w:rPr>
-          <w:rFonts w:ascii="Arial" w:hAnsi="Arial" w:cs="Arial"/>
-          <w:sz w:val="24"/>
-          <w:szCs w:val="24"/>
-          <w:u w:val="single"/>
+        </w:rPr>
+      </w:pPr>
+      <w:r>
+        <w:rPr>
+          <w:rFonts w:ascii="Arial" w:hAnsi="Arial" w:cs="Arial"/>
+        </w:rPr>
+        <w:t>Introduction ………………………………………………………………………………………………2</w:t>
+      </w:r>
+    </w:p>
+    <w:p>
+      <w:pPr>
+        <w:rPr>
+          <w:rFonts w:ascii="Arial" w:hAnsi="Arial" w:cs="Arial"/>
+        </w:rPr>
+      </w:pPr>
+      <w:r>
+        <w:rPr>
+          <w:rFonts w:ascii="Arial" w:hAnsi="Arial" w:cs="Arial"/>
+        </w:rPr>
+        <w:t>Purpose of the project …………………………………………………………………………………..2</w:t>
+      </w:r>
+    </w:p>
+    <w:p>
+      <w:pPr>
+        <w:rPr>
+          <w:rFonts w:ascii="Arial" w:hAnsi="Arial" w:cs="Arial"/>
+        </w:rPr>
+      </w:pPr>
+      <w:r>
+        <w:rPr>
+          <w:rFonts w:ascii="Arial" w:hAnsi="Arial" w:cs="Arial"/>
+        </w:rPr>
+        <w:t xml:space="preserve">                                   Fig 1 ……………………………………………………………………………..2</w:t>
+      </w:r>
+    </w:p>
+    <w:p>
+      <w:pPr>
+        <w:rPr>
+          <w:rFonts w:ascii="Arial" w:hAnsi="Arial" w:cs="Arial"/>
+        </w:rPr>
+      </w:pPr>
+      <w:r>
+        <w:rPr>
+          <w:rFonts w:ascii="Arial" w:hAnsi="Arial" w:cs="Arial"/>
+        </w:rPr>
+        <w:t>Functional overview ……………………………………………………………………………………..3</w:t>
+      </w:r>
+    </w:p>
+    <w:p>
+      <w:pPr>
+        <w:rPr>
+          <w:rFonts w:ascii="Arial" w:hAnsi="Arial" w:cs="Arial"/>
+        </w:rPr>
+      </w:pPr>
+      <w:r>
+        <w:rPr>
+          <w:rFonts w:ascii="Arial" w:hAnsi="Arial" w:cs="Arial"/>
+        </w:rPr>
+        <w:t xml:space="preserve">                                  Fig 2 ……………………………………………………………………………...3</w:t>
+      </w:r>
+    </w:p>
+    <w:p>
+      <w:pPr>
+        <w:rPr>
+          <w:rFonts w:ascii="Arial" w:hAnsi="Arial" w:cs="Arial"/>
+        </w:rPr>
+      </w:pPr>
+      <w:r>
+        <w:rPr>
+          <w:rFonts w:ascii="Arial" w:hAnsi="Arial" w:cs="Arial"/>
+        </w:rPr>
+        <w:t>Design Overview …………………………………………………………………………………………4</w:t>
+      </w:r>
+    </w:p>
+    <w:p>
+      <w:pPr>
+        <w:rPr>
+          <w:rFonts w:ascii="Arial" w:hAnsi="Arial" w:cs="Arial"/>
+        </w:rPr>
+      </w:pPr>
+      <w:r>
+        <w:rPr>
+          <w:rFonts w:ascii="Arial" w:hAnsi="Arial" w:cs="Arial"/>
+        </w:rPr>
+        <w:t xml:space="preserve">                                  Fig 3 ………………………………………………………………………………4</w:t>
+      </w:r>
+    </w:p>
+    <w:p>
+      <w:pPr>
+        <w:rPr>
+          <w:rFonts w:ascii="Arial" w:hAnsi="Arial" w:cs="Arial"/>
+        </w:rPr>
+      </w:pPr>
+      <w:r>
+        <w:rPr>
+          <w:rFonts w:ascii="Arial" w:hAnsi="Arial" w:cs="Arial"/>
+        </w:rPr>
+        <w:t>Implementation Overview ………………………………………………………………………………</w:t>
+      </w:r>
+      <w:r>
+        <w:rPr>
+          <w:rFonts w:ascii="Arial" w:hAnsi="Arial" w:cs="Arial"/>
+        </w:rPr>
+        <w:t>.7</w:t>
+      </w:r>
+    </w:p>
+    <w:p>
+      <w:pPr>
+        <w:rPr>
+          <w:rFonts w:ascii="Arial" w:hAnsi="Arial" w:cs="Arial"/>
+        </w:rPr>
+      </w:pPr>
+      <w:r>
+        <w:rPr>
+          <w:rFonts w:ascii="Arial" w:hAnsi="Arial" w:cs="Arial"/>
+        </w:rPr>
+        <w:t xml:space="preserve">                                 Fig 4 ………………………………………………………………………………</w:t>
+      </w:r>
+      <w:r>
+        <w:rPr>
+          <w:rFonts w:ascii="Arial" w:hAnsi="Arial" w:cs="Arial"/>
+        </w:rPr>
+        <w:t>.7</w:t>
+      </w:r>
+    </w:p>
+    <w:p>
+      <w:pPr>
+        <w:rPr>
+          <w:rFonts w:ascii="Arial" w:hAnsi="Arial" w:cs="Arial"/>
+        </w:rPr>
+      </w:pPr>
+      <w:r>
+        <w:rPr>
+          <w:rFonts w:ascii="Arial" w:hAnsi="Arial" w:cs="Arial"/>
+        </w:rPr>
+        <w:t>Testing ……………………………………………………………………………………………………</w:t>
+      </w:r>
+      <w:r>
+        <w:rPr>
+          <w:rFonts w:ascii="Arial" w:hAnsi="Arial" w:cs="Arial"/>
+        </w:rPr>
+        <w:t>.8</w:t>
+      </w:r>
+    </w:p>
+    <w:p>
+      <w:pPr>
+        <w:rPr>
+          <w:rFonts w:ascii="Arial" w:hAnsi="Arial" w:cs="Arial"/>
+        </w:rPr>
+      </w:pPr>
+      <w:r>
+        <w:rPr>
+          <w:rFonts w:ascii="Arial" w:hAnsi="Arial" w:cs="Arial"/>
+        </w:rPr>
+        <w:t xml:space="preserve">                                 Fig 5 ………………………………………………………………………………</w:t>
+      </w:r>
+      <w:r>
+        <w:rPr>
+          <w:rFonts w:ascii="Arial" w:hAnsi="Arial" w:cs="Arial"/>
+        </w:rPr>
+        <w:t>.8</w:t>
+      </w:r>
+    </w:p>
+    <w:p>
+      <w:pPr>
+        <w:rPr>
+          <w:rFonts w:ascii="Arial" w:hAnsi="Arial" w:cs="Arial"/>
+        </w:rPr>
+      </w:pPr>
+      <w:r>
+        <w:rPr>
+          <w:rFonts w:ascii="Arial" w:hAnsi="Arial" w:cs="Arial"/>
+        </w:rPr>
+        <w:t>Results …………………………………………………………………………………………………</w:t>
+      </w:r>
+      <w:r>
+        <w:rPr>
+          <w:rFonts w:ascii="Arial" w:hAnsi="Arial" w:cs="Arial"/>
+        </w:rPr>
+        <w:t>….9</w:t>
+      </w:r>
+    </w:p>
+    <w:p>
+      <w:pPr>
+        <w:rPr>
+          <w:rFonts w:ascii="Arial" w:hAnsi="Arial" w:cs="Arial"/>
+        </w:rPr>
+      </w:pPr>
+      <w:r>
+        <w:rPr>
+          <w:rFonts w:ascii="Arial" w:hAnsi="Arial" w:cs="Arial"/>
+        </w:rPr>
+        <w:t>Lessons learned ………………………………………………………………………………………</w:t>
+      </w:r>
+      <w:r>
+        <w:rPr>
+          <w:rFonts w:ascii="Arial" w:hAnsi="Arial" w:cs="Arial"/>
+        </w:rPr>
+        <w:t>….9</w:t>
+      </w:r>
+    </w:p>
+    <w:p>
+      <w:pPr>
+        <w:rPr>
+          <w:rFonts w:ascii="Arial" w:hAnsi="Arial" w:cs="Arial"/>
+        </w:rPr>
+      </w:pPr>
+      <w:r>
+        <w:rPr>
+          <w:rFonts w:ascii="Arial" w:hAnsi="Arial" w:cs="Arial"/>
+        </w:rPr>
+        <w:t>Conclusion ………………………………………………………………………………………………11</w:t>
+      </w:r>
+    </w:p>
+    <w:p>
+      <w:pPr>
+        <w:rPr>
+          <w:rFonts w:ascii="Arial" w:hAnsi="Arial" w:cs="Arial"/>
+        </w:rPr>
+      </w:pPr>
+    </w:p>
+    <w:p>
+      <w:pPr>
+        <w:rPr>
+          <w:rFonts w:ascii="Arial" w:hAnsi="Arial" w:cs="Arial"/>
+        </w:rPr>
+      </w:pPr>
+    </w:p>
+    <w:p>
+      <w:pPr>
+        <w:rPr>
+          <w:rFonts w:ascii="Arial" w:hAnsi="Arial" w:cs="Arial"/>
+        </w:rPr>
+      </w:pPr>
+    </w:p>
+    <w:p>
+      <w:pPr>
+        <w:rPr>
+          <w:rFonts w:ascii="Arial" w:hAnsi="Arial" w:cs="Arial"/>
+        </w:rPr>
+      </w:pPr>
+    </w:p>
+    <w:p>
+      <w:pPr>
+        <w:rPr>
+          <w:rFonts w:ascii="Arial" w:hAnsi="Arial" w:cs="Arial"/>
+        </w:rPr>
+      </w:pPr>
+    </w:p>
+    <w:p>
+      <w:pPr>
+        <w:rPr>
+          <w:rFonts w:ascii="Arial" w:hAnsi="Arial" w:cs="Arial"/>
         </w:rPr>
       </w:pPr>
     </w:p>
@@ -781,7 +853,7 @@
                     <pic:cNvPicPr/>
                   </pic:nvPicPr>
                   <pic:blipFill rotWithShape="1">
-                    <a:blip r:embed="rId8">
+                    <a:blip r:embed="rId9">
                       <a:extLst>
                         <a:ext uri="{28A0092B-C50C-407E-A947-70E740481C1C}">
                           <a14:useLocalDpi xmlns:a14="http://schemas.microsoft.com/office/drawing/2010/main" val="0"/>
@@ -995,7 +1067,7 @@
                     <pic:cNvPicPr/>
                   </pic:nvPicPr>
                   <pic:blipFill rotWithShape="1">
-                    <a:blip r:embed="rId9">
+                    <a:blip r:embed="rId10">
                       <a:extLst>
                         <a:ext uri="{28A0092B-C50C-407E-A947-70E740481C1C}">
                           <a14:useLocalDpi xmlns:a14="http://schemas.microsoft.com/office/drawing/2010/main" val="0"/>
@@ -1119,16 +1191,6 @@
     <w:p>
       <w:pPr>
         <w:jc w:val="both"/>
-      </w:pPr>
-    </w:p>
-    <w:p>
-      <w:pPr>
-        <w:jc w:val="both"/>
-      </w:pPr>
-    </w:p>
-    <w:p>
-      <w:pPr>
-        <w:jc w:val="both"/>
         <w:rPr>
           <w:rFonts w:ascii="Arial" w:hAnsi="Arial" w:cs="Arial"/>
         </w:rPr>
@@ -1215,7 +1277,7 @@
                     <pic:cNvPicPr/>
                   </pic:nvPicPr>
                   <pic:blipFill rotWithShape="1">
-                    <a:blip r:embed="rId10"/>
+                    <a:blip r:embed="rId11"/>
                     <a:srcRect l="23266" t="25123" r="22723" b="34089"/>
                     <a:stretch/>
                   </pic:blipFill>
@@ -1523,7 +1585,7 @@
                     <pic:cNvPicPr/>
                   </pic:nvPicPr>
                   <pic:blipFill>
-                    <a:blip r:embed="rId11"/>
+                    <a:blip r:embed="rId12"/>
                     <a:srcRect/>
                     <a:stretch>
                       <a:fillRect/>
@@ -1697,7 +1759,7 @@
                     <pic:cNvPicPr/>
                   </pic:nvPicPr>
                   <pic:blipFill>
-                    <a:blip r:embed="rId12"/>
+                    <a:blip r:embed="rId13"/>
                     <a:srcRect/>
                     <a:stretch>
                       <a:fillRect/>
@@ -1881,7 +1943,7 @@
                     <pic:cNvPicPr/>
                   </pic:nvPicPr>
                   <pic:blipFill>
-                    <a:blip r:embed="rId13"/>
+                    <a:blip r:embed="rId14"/>
                     <a:srcRect/>
                     <a:stretch>
                       <a:fillRect/>
@@ -2555,6 +2617,16 @@
           <w:u w:val="single"/>
         </w:rPr>
       </w:pPr>
+    </w:p>
+    <w:p>
+      <w:pPr>
+        <w:rPr>
+          <w:rFonts w:ascii="Arial" w:hAnsi="Arial" w:cs="Arial"/>
+          <w:sz w:val="24"/>
+          <w:szCs w:val="24"/>
+          <w:u w:val="single"/>
+        </w:rPr>
+      </w:pPr>
       <w:r>
         <w:rPr>
           <w:rFonts w:ascii="Arial" w:hAnsi="Arial" w:cs="Arial"/>
@@ -3053,7 +3125,7 @@
                     <pic:cNvPicPr/>
                   </pic:nvPicPr>
                   <pic:blipFill rotWithShape="1">
-                    <a:blip r:embed="rId14" cstate="print">
+                    <a:blip r:embed="rId15" cstate="print">
                       <a:extLst>
                         <a:ext uri="{28A0092B-C50C-407E-A947-70E740481C1C}">
                           <a14:useLocalDpi xmlns:a14="http://schemas.microsoft.com/office/drawing/2010/main" val="0"/>
@@ -3593,7 +3665,7 @@
                     <pic:cNvPicPr/>
                   </pic:nvPicPr>
                   <pic:blipFill rotWithShape="1">
-                    <a:blip r:embed="rId15">
+                    <a:blip r:embed="rId16">
                       <a:extLst>
                         <a:ext uri="{28A0092B-C50C-407E-A947-70E740481C1C}">
                           <a14:useLocalDpi xmlns:a14="http://schemas.microsoft.com/office/drawing/2010/main" val="0"/>
@@ -3695,20 +3767,759 @@
       <w:pPr>
         <w:rPr>
           <w:rFonts w:ascii="Arial" w:hAnsi="Arial" w:cs="Arial"/>
+        </w:rPr>
+      </w:pPr>
+      <w:r>
+        <w:rPr>
+          <w:rFonts w:ascii="Arial" w:hAnsi="Arial" w:cs="Arial"/>
+        </w:rPr>
+        <w:t xml:space="preserve">After doing the final testing of the system we ran the system the final round so as to get the results </w:t>
+      </w:r>
+      <w:r>
+        <w:rPr>
+          <w:rFonts w:ascii="Arial" w:hAnsi="Arial" w:cs="Arial"/>
+        </w:rPr>
+        <w:t>that was expected of the system. The following is a screen shot of a file displaying the error results of the system.</w:t>
+      </w:r>
+    </w:p>
+    <w:p>
+      <w:pPr>
+        <w:rPr>
+          <w:rFonts w:ascii="Arial" w:hAnsi="Arial" w:cs="Arial"/>
+        </w:rPr>
+      </w:pPr>
+    </w:p>
+    <w:p>
+      <w:pPr>
+        <w:rPr>
+          <w:rFonts w:ascii="Arial" w:hAnsi="Arial" w:cs="Arial"/>
+        </w:rPr>
+      </w:pPr>
+    </w:p>
+    <w:p>
+      <w:pPr>
+        <w:rPr>
+          <w:rFonts w:ascii="Arial" w:hAnsi="Arial" w:cs="Arial"/>
+        </w:rPr>
+      </w:pPr>
+    </w:p>
+    <w:p>
+      <w:pPr>
+        <w:rPr>
+          <w:rFonts w:ascii="Arial" w:hAnsi="Arial" w:cs="Arial"/>
+        </w:rPr>
+      </w:pPr>
+    </w:p>
+    <w:p>
+      <w:pPr>
+        <w:rPr>
+          <w:rFonts w:ascii="Arial" w:hAnsi="Arial" w:cs="Arial"/>
+        </w:rPr>
+      </w:pPr>
+    </w:p>
+    <w:p>
+      <w:pPr>
+        <w:rPr>
+          <w:rFonts w:ascii="Arial" w:hAnsi="Arial" w:cs="Arial"/>
+        </w:rPr>
+      </w:pPr>
+    </w:p>
+    <w:p>
+      <w:pPr>
+        <w:rPr>
+          <w:rFonts w:ascii="Arial" w:hAnsi="Arial" w:cs="Arial"/>
+        </w:rPr>
+      </w:pPr>
+      <w:r>
+        <w:rPr>
+          <w:rFonts w:ascii="Arial" w:hAnsi="Arial" w:cs="Arial"/>
+        </w:rPr>
+        <w:t>These results verify that the Middlesex Platform Measuring System created was a success and the system can be used to measure the accuracy of such kind of platforms.</w:t>
+      </w:r>
+    </w:p>
+    <w:p>
+      <w:pPr>
+        <w:rPr>
+          <w:rFonts w:ascii="Arial" w:hAnsi="Arial" w:cs="Arial"/>
           <w:sz w:val="24"/>
           <w:szCs w:val="24"/>
           <w:u w:val="single"/>
         </w:rPr>
       </w:pPr>
-    </w:p>
-    <w:p>
-      <w:pPr>
+      <w:r>
         <w:rPr>
           <w:rFonts w:ascii="Arial" w:hAnsi="Arial" w:cs="Arial"/>
           <w:sz w:val="24"/>
           <w:szCs w:val="24"/>
           <w:u w:val="single"/>
         </w:rPr>
+        <w:t>Lessons Learned</w:t>
+      </w:r>
+    </w:p>
+    <w:p>
+      <w:pPr>
+        <w:rPr>
+          <w:rFonts w:ascii="Arial" w:hAnsi="Arial" w:cs="Arial"/>
+        </w:rPr>
+      </w:pPr>
+      <w:r>
+        <w:rPr>
+          <w:rFonts w:ascii="Arial" w:hAnsi="Arial" w:cs="Arial"/>
+        </w:rPr>
+        <w:t>There is always a lesson to learn when one is doing a project, the lesson can be learned throughout the project period or after one is finished with the project, in our case the following are the lessons that we learned during this time when we were doing the project.</w:t>
+      </w:r>
+    </w:p>
+    <w:p>
+      <w:pPr>
+        <w:rPr>
+          <w:rFonts w:ascii="Arial" w:hAnsi="Arial" w:cs="Arial"/>
+        </w:rPr>
+      </w:pPr>
+      <w:r>
+        <w:rPr>
+          <w:rFonts w:ascii="Arial" w:hAnsi="Arial" w:cs="Arial"/>
+        </w:rPr>
+        <w:t xml:space="preserve">There were many requirements that had to </w:t>
+      </w:r>
+      <w:r>
+        <w:rPr>
+          <w:rFonts w:ascii="Arial" w:hAnsi="Arial" w:cs="Arial"/>
+        </w:rPr>
+        <w:t xml:space="preserve">be </w:t>
+      </w:r>
+      <w:r>
+        <w:rPr>
+          <w:rFonts w:ascii="Arial" w:hAnsi="Arial" w:cs="Arial"/>
+        </w:rPr>
+        <w:t xml:space="preserve">made in order to complete this project. Although most of the requirements were met, there were a few things that we thought needed to be improved such as time management, organizational skills, communication skills and technical skills. </w:t>
+      </w:r>
+    </w:p>
+    <w:p>
+      <w:pPr>
+        <w:rPr>
+          <w:rFonts w:ascii="Arial" w:hAnsi="Arial" w:cs="Arial"/>
+        </w:rPr>
+      </w:pPr>
+      <w:r>
+        <w:rPr>
+          <w:rFonts w:ascii="Arial" w:hAnsi="Arial" w:cs="Arial"/>
+        </w:rPr>
+        <w:t xml:space="preserve">Time management – at the beginning of this project we had a plan of what the project required us to do but the concept of it at the beginning was not clear enough and so it took us quite a few weeks to get a hold of what needed to be done and in doing so the time went </w:t>
+      </w:r>
+      <w:r>
+        <w:rPr>
+          <w:rFonts w:ascii="Arial" w:hAnsi="Arial" w:cs="Arial"/>
+        </w:rPr>
+        <w:t>quick</w:t>
+      </w:r>
+      <w:r>
+        <w:rPr>
+          <w:rFonts w:ascii="Arial" w:hAnsi="Arial" w:cs="Arial"/>
+        </w:rPr>
+        <w:t xml:space="preserve"> and we were not able to</w:t>
+      </w:r>
+      <w:r>
+        <w:rPr>
+          <w:rFonts w:ascii="Arial" w:hAnsi="Arial" w:cs="Arial"/>
+        </w:rPr>
+        <w:t xml:space="preserve"> manage our time properly thus wasting</w:t>
+      </w:r>
+      <w:r>
+        <w:rPr>
+          <w:rFonts w:ascii="Arial" w:hAnsi="Arial" w:cs="Arial"/>
+        </w:rPr>
+        <w:t xml:space="preserve"> a lot of time.</w:t>
+      </w:r>
+    </w:p>
+    <w:p>
+      <w:pPr>
+        <w:rPr>
+          <w:rFonts w:ascii="Arial" w:hAnsi="Arial" w:cs="Arial"/>
+        </w:rPr>
+      </w:pPr>
+      <w:r>
+        <w:rPr>
+          <w:rFonts w:ascii="Arial" w:hAnsi="Arial" w:cs="Arial"/>
+        </w:rPr>
+        <w:t>Certain tasks were not completed on time because they were interdependent and some of the group members were not able to complete the tasks on time.</w:t>
+      </w:r>
+    </w:p>
+    <w:p>
+      <w:pPr>
+        <w:rPr>
+          <w:rFonts w:ascii="Arial" w:hAnsi="Arial" w:cs="Arial"/>
+        </w:rPr>
+      </w:pPr>
+      <w:r>
+        <w:rPr>
+          <w:rFonts w:ascii="Arial" w:hAnsi="Arial" w:cs="Arial"/>
+        </w:rPr>
+        <w:t xml:space="preserve">Another thing that made us waste a lot of time was that we did not anticipate that one of the group members was not going to fully commit to the project till the end and </w:t>
+      </w:r>
+      <w:r>
+        <w:rPr>
+          <w:rFonts w:ascii="Arial" w:hAnsi="Arial" w:cs="Arial"/>
+        </w:rPr>
+        <w:t xml:space="preserve">in </w:t>
+      </w:r>
+      <w:r>
+        <w:rPr>
+          <w:rFonts w:ascii="Arial" w:hAnsi="Arial" w:cs="Arial"/>
+        </w:rPr>
+        <w:t>doing so it came</w:t>
+      </w:r>
+      <w:r>
+        <w:rPr>
+          <w:rFonts w:ascii="Arial" w:hAnsi="Arial" w:cs="Arial"/>
+        </w:rPr>
+        <w:t xml:space="preserve"> to</w:t>
+      </w:r>
+      <w:r>
+        <w:rPr>
+          <w:rFonts w:ascii="Arial" w:hAnsi="Arial" w:cs="Arial"/>
+        </w:rPr>
+        <w:t xml:space="preserve"> a point where he was not able to continue working on the project a</w:t>
+      </w:r>
+      <w:r>
+        <w:rPr>
+          <w:rFonts w:ascii="Arial" w:hAnsi="Arial" w:cs="Arial"/>
+        </w:rPr>
+        <w:t>nd thus some tasks were left in</w:t>
+      </w:r>
+      <w:r>
+        <w:rPr>
+          <w:rFonts w:ascii="Arial" w:hAnsi="Arial" w:cs="Arial"/>
+        </w:rPr>
+        <w:t xml:space="preserve">complete and we had to use more time </w:t>
+      </w:r>
+      <w:r>
+        <w:rPr>
+          <w:rFonts w:ascii="Arial" w:hAnsi="Arial" w:cs="Arial"/>
+        </w:rPr>
+        <w:t>to</w:t>
+      </w:r>
+      <w:r>
+        <w:rPr>
+          <w:rFonts w:ascii="Arial" w:hAnsi="Arial" w:cs="Arial"/>
+        </w:rPr>
+        <w:t xml:space="preserve"> complete those tasks</w:t>
+      </w:r>
+      <w:r>
+        <w:rPr>
+          <w:rFonts w:ascii="Arial" w:hAnsi="Arial" w:cs="Arial"/>
+        </w:rPr>
+        <w:t>. Thus,</w:t>
+      </w:r>
+      <w:r>
+        <w:rPr>
+          <w:rFonts w:ascii="Arial" w:hAnsi="Arial" w:cs="Arial"/>
+        </w:rPr>
+        <w:t xml:space="preserve"> we should always plan a</w:t>
+      </w:r>
+      <w:r>
+        <w:rPr>
+          <w:rFonts w:ascii="Arial" w:hAnsi="Arial" w:cs="Arial"/>
+        </w:rPr>
+        <w:t xml:space="preserve"> </w:t>
+      </w:r>
+      <w:r>
+        <w:rPr>
+          <w:rFonts w:ascii="Arial" w:hAnsi="Arial" w:cs="Arial"/>
+        </w:rPr>
+        <w:t>head and anticipate for such occurrences.</w:t>
+      </w:r>
+    </w:p>
+    <w:p>
+      <w:pPr>
+        <w:rPr>
+          <w:rFonts w:ascii="Arial" w:hAnsi="Arial" w:cs="Arial"/>
+        </w:rPr>
+      </w:pPr>
+      <w:r>
+        <w:rPr>
+          <w:rFonts w:ascii="Arial" w:hAnsi="Arial" w:cs="Arial"/>
+        </w:rPr>
+        <w:t xml:space="preserve">Organizational skills -  when doing this project, we came to realize that organization was a key to a successful project. In the beginning </w:t>
+      </w:r>
+      <w:r>
+        <w:rPr>
+          <w:rFonts w:ascii="Arial" w:hAnsi="Arial" w:cs="Arial"/>
+        </w:rPr>
+        <w:t>of the project we did not have</w:t>
+      </w:r>
+      <w:r>
+        <w:rPr>
+          <w:rFonts w:ascii="Arial" w:hAnsi="Arial" w:cs="Arial"/>
+        </w:rPr>
+        <w:t xml:space="preserve"> proper organization of our work and in doing so </w:t>
+      </w:r>
+      <w:r>
+        <w:rPr>
+          <w:rFonts w:ascii="Arial" w:hAnsi="Arial" w:cs="Arial"/>
+        </w:rPr>
+        <w:t>some documents got lost and thus</w:t>
+      </w:r>
+      <w:r>
+        <w:rPr>
+          <w:rFonts w:ascii="Arial" w:hAnsi="Arial" w:cs="Arial"/>
+        </w:rPr>
+        <w:t xml:space="preserve"> cost us a lot of time which we could have used for other important tasks. As things got more complex and we had a lot of documentations and coding to do a better way of org</w:t>
+      </w:r>
+      <w:r>
+        <w:rPr>
+          <w:rFonts w:ascii="Arial" w:hAnsi="Arial" w:cs="Arial"/>
+        </w:rPr>
+        <w:t>anizing ourselves had to be implemented</w:t>
+      </w:r>
+      <w:r>
+        <w:rPr>
+          <w:rFonts w:ascii="Arial" w:hAnsi="Arial" w:cs="Arial"/>
+        </w:rPr>
+        <w:t xml:space="preserve"> and thus </w:t>
+      </w:r>
+      <w:r>
+        <w:rPr>
+          <w:rFonts w:ascii="Arial" w:hAnsi="Arial" w:cs="Arial"/>
+        </w:rPr>
+        <w:t>GitHub</w:t>
+      </w:r>
+      <w:r>
+        <w:rPr>
+          <w:rFonts w:ascii="Arial" w:hAnsi="Arial" w:cs="Arial"/>
+        </w:rPr>
+        <w:t xml:space="preserve"> came in to use. We also used a bit of google docs at the beginning but we opted to use </w:t>
+      </w:r>
+      <w:r>
+        <w:rPr>
+          <w:rFonts w:ascii="Arial" w:hAnsi="Arial" w:cs="Arial"/>
+        </w:rPr>
+        <w:t>GitHub</w:t>
+      </w:r>
+      <w:r>
+        <w:rPr>
+          <w:rFonts w:ascii="Arial" w:hAnsi="Arial" w:cs="Arial"/>
+        </w:rPr>
+        <w:t xml:space="preserve"> which made it easier for us to share and work simultaneously on the documents and coding.</w:t>
+      </w:r>
+    </w:p>
+    <w:p>
+      <w:pPr>
+        <w:rPr>
+          <w:rFonts w:ascii="Arial" w:hAnsi="Arial" w:cs="Arial"/>
+        </w:rPr>
+      </w:pPr>
+      <w:r>
+        <w:rPr>
+          <w:rFonts w:ascii="Arial" w:hAnsi="Arial" w:cs="Arial"/>
+        </w:rPr>
+        <w:t xml:space="preserve">Communication skills </w:t>
+      </w:r>
+      <w:r>
+        <w:rPr>
+          <w:rFonts w:ascii="Arial" w:hAnsi="Arial" w:cs="Arial"/>
+        </w:rPr>
+        <w:t>–</w:t>
+      </w:r>
+      <w:r>
+        <w:rPr>
+          <w:rFonts w:ascii="Arial" w:hAnsi="Arial" w:cs="Arial"/>
+        </w:rPr>
+        <w:t xml:space="preserve"> </w:t>
+      </w:r>
+      <w:r>
+        <w:rPr>
+          <w:rFonts w:ascii="Arial" w:hAnsi="Arial" w:cs="Arial"/>
+        </w:rPr>
+        <w:t xml:space="preserve">at the </w:t>
+      </w:r>
+      <w:r>
+        <w:rPr>
+          <w:rFonts w:ascii="Arial" w:hAnsi="Arial" w:cs="Arial"/>
+        </w:rPr>
+        <w:t>beginning</w:t>
+      </w:r>
+      <w:r>
+        <w:rPr>
+          <w:rFonts w:ascii="Arial" w:hAnsi="Arial" w:cs="Arial"/>
+        </w:rPr>
+        <w:t xml:space="preserve"> of the project we had a lot o</w:t>
+      </w:r>
+      <w:r>
+        <w:rPr>
+          <w:rFonts w:ascii="Arial" w:hAnsi="Arial" w:cs="Arial"/>
+        </w:rPr>
+        <w:t>f issues with communication among the group</w:t>
+      </w:r>
+      <w:r>
+        <w:rPr>
+          <w:rFonts w:ascii="Arial" w:hAnsi="Arial" w:cs="Arial"/>
+        </w:rPr>
+        <w:t xml:space="preserve"> members. Some of our team member</w:t>
+      </w:r>
+      <w:r>
+        <w:rPr>
+          <w:rFonts w:ascii="Arial" w:hAnsi="Arial" w:cs="Arial"/>
+        </w:rPr>
+        <w:t>s</w:t>
+      </w:r>
+      <w:r>
+        <w:rPr>
+          <w:rFonts w:ascii="Arial" w:hAnsi="Arial" w:cs="Arial"/>
+        </w:rPr>
+        <w:t xml:space="preserve"> were unable to participate</w:t>
+      </w:r>
+      <w:r>
+        <w:rPr>
+          <w:rFonts w:ascii="Arial" w:hAnsi="Arial" w:cs="Arial"/>
+        </w:rPr>
+        <w:t xml:space="preserve"> in meetings </w:t>
+      </w:r>
+      <w:r>
+        <w:rPr>
+          <w:rFonts w:ascii="Arial" w:hAnsi="Arial" w:cs="Arial"/>
+        </w:rPr>
+        <w:t xml:space="preserve">which were held outside the class time. </w:t>
+      </w:r>
+      <w:r>
+        <w:rPr>
+          <w:rFonts w:ascii="Arial" w:hAnsi="Arial" w:cs="Arial"/>
+        </w:rPr>
+        <w:t>Also,</w:t>
+      </w:r>
+      <w:r>
+        <w:rPr>
+          <w:rFonts w:ascii="Arial" w:hAnsi="Arial" w:cs="Arial"/>
+        </w:rPr>
+        <w:t xml:space="preserve"> </w:t>
+      </w:r>
+      <w:r>
+        <w:rPr>
+          <w:rFonts w:ascii="Arial" w:hAnsi="Arial" w:cs="Arial"/>
+        </w:rPr>
+        <w:t>some team members were</w:t>
+      </w:r>
+      <w:r>
+        <w:rPr>
+          <w:rFonts w:ascii="Arial" w:hAnsi="Arial" w:cs="Arial"/>
+        </w:rPr>
+        <w:t xml:space="preserve"> not responding to email</w:t>
+      </w:r>
+      <w:r>
+        <w:rPr>
+          <w:rFonts w:ascii="Arial" w:hAnsi="Arial" w:cs="Arial"/>
+        </w:rPr>
+        <w:t>s</w:t>
+      </w:r>
+      <w:r>
+        <w:rPr>
+          <w:rFonts w:ascii="Arial" w:hAnsi="Arial" w:cs="Arial"/>
+        </w:rPr>
+        <w:t xml:space="preserve"> and text messages which needed them to complete certain tasks, and in doing so</w:t>
+      </w:r>
+      <w:r>
+        <w:rPr>
+          <w:rFonts w:ascii="Arial" w:hAnsi="Arial" w:cs="Arial"/>
+        </w:rPr>
+        <w:t xml:space="preserve"> it</w:t>
+      </w:r>
+      <w:r>
+        <w:rPr>
+          <w:rFonts w:ascii="Arial" w:hAnsi="Arial" w:cs="Arial"/>
+        </w:rPr>
+        <w:t xml:space="preserve"> made us fall behind.</w:t>
+      </w:r>
+      <w:r>
+        <w:rPr>
+          <w:rFonts w:ascii="Arial" w:hAnsi="Arial" w:cs="Arial"/>
+        </w:rPr>
+        <w:t xml:space="preserve"> For better communication we had to encourage each other to respond to emails, attend meetings and take responsibility for the t</w:t>
+      </w:r>
+      <w:r>
+        <w:rPr>
+          <w:rFonts w:ascii="Arial" w:hAnsi="Arial" w:cs="Arial"/>
+        </w:rPr>
+        <w:t>asks they had been assigned to do.</w:t>
+      </w:r>
+    </w:p>
+    <w:p>
+      <w:pPr>
+        <w:rPr>
+          <w:rFonts w:ascii="Arial" w:hAnsi="Arial" w:cs="Arial"/>
+        </w:rPr>
+      </w:pPr>
+      <w:r>
+        <w:rPr>
+          <w:rFonts w:ascii="Arial" w:hAnsi="Arial" w:cs="Arial"/>
+        </w:rPr>
+        <w:t xml:space="preserve">Technical skills – this project </w:t>
+      </w:r>
+      <w:r>
+        <w:rPr>
+          <w:rFonts w:ascii="Arial" w:hAnsi="Arial" w:cs="Arial"/>
+        </w:rPr>
+        <w:t>required a</w:t>
+      </w:r>
+      <w:r>
+        <w:rPr>
+          <w:rFonts w:ascii="Arial" w:hAnsi="Arial" w:cs="Arial"/>
+        </w:rPr>
+        <w:t xml:space="preserve"> lot of technical skills which some of our team members lacked initially. To improve these </w:t>
+      </w:r>
+      <w:r>
+        <w:rPr>
+          <w:rFonts w:ascii="Arial" w:hAnsi="Arial" w:cs="Arial"/>
+        </w:rPr>
+        <w:t>skills,</w:t>
+      </w:r>
+      <w:r>
+        <w:rPr>
+          <w:rFonts w:ascii="Arial" w:hAnsi="Arial" w:cs="Arial"/>
+        </w:rPr>
+        <w:t xml:space="preserve"> we had to learn as we progress</w:t>
+      </w:r>
+      <w:r>
+        <w:rPr>
+          <w:rFonts w:ascii="Arial" w:hAnsi="Arial" w:cs="Arial"/>
+        </w:rPr>
+        <w:t>ed</w:t>
+      </w:r>
+      <w:r>
+        <w:rPr>
+          <w:rFonts w:ascii="Arial" w:hAnsi="Arial" w:cs="Arial"/>
+        </w:rPr>
+        <w:t xml:space="preserve"> with the project and in doing so we </w:t>
+      </w:r>
+      <w:r>
+        <w:rPr>
+          <w:rFonts w:ascii="Arial" w:hAnsi="Arial" w:cs="Arial"/>
+        </w:rPr>
+        <w:t>were able to develop new skill</w:t>
+      </w:r>
+      <w:r>
+        <w:rPr>
+          <w:rFonts w:ascii="Arial" w:hAnsi="Arial" w:cs="Arial"/>
+        </w:rPr>
+        <w:t>s and enhance the skills we already had.</w:t>
+      </w:r>
+    </w:p>
+    <w:p>
+      <w:pPr>
+        <w:rPr>
+          <w:rFonts w:ascii="Arial" w:hAnsi="Arial" w:cs="Arial"/>
+        </w:rPr>
+      </w:pPr>
+      <w:r>
+        <w:rPr>
+          <w:rFonts w:ascii="Arial" w:hAnsi="Arial" w:cs="Arial"/>
+        </w:rPr>
+        <w:t xml:space="preserve">Apart from the challenges mentioned above there were some obstacles that arose as </w:t>
+      </w:r>
+      <w:r>
+        <w:rPr>
+          <w:rFonts w:ascii="Arial" w:hAnsi="Arial" w:cs="Arial"/>
+        </w:rPr>
+        <w:t>we were testing some parts of the system in both hardware and software as described below</w:t>
+      </w:r>
+    </w:p>
+    <w:p>
+      <w:pPr>
+        <w:rPr>
+          <w:rFonts w:ascii="Arial" w:hAnsi="Arial" w:cs="Arial"/>
+        </w:rPr>
+      </w:pPr>
+      <w:r>
+        <w:rPr>
+          <w:rFonts w:ascii="Arial" w:hAnsi="Arial" w:cs="Arial"/>
+        </w:rPr>
+        <w:t xml:space="preserve">At the beginning of the project the Sensor Server was using three microcontroller boards which are </w:t>
+      </w:r>
+      <w:r>
+        <w:rPr>
+          <w:rFonts w:ascii="Arial" w:hAnsi="Arial" w:cs="Arial"/>
+        </w:rPr>
+        <w:t>Arduino 101 and two mega boards. Each mega board handled 3 sonar sensors and sent values to the Arduino 101 which was functioning as the central board.</w:t>
+      </w:r>
+    </w:p>
+    <w:p>
+      <w:pPr>
+        <w:rPr>
+          <w:rFonts w:ascii="Arial" w:hAnsi="Arial" w:cs="Arial"/>
+        </w:rPr>
+      </w:pPr>
+      <w:r>
+        <w:rPr>
+          <w:rFonts w:ascii="Arial" w:hAnsi="Arial" w:cs="Arial"/>
+        </w:rPr>
+        <w:t xml:space="preserve">With using the three boards some issues arose such that we were not able to send the sensor data to the central board simultaneously. The reason was </w:t>
+      </w:r>
+      <w:r>
+        <w:rPr>
+          <w:rFonts w:ascii="Arial" w:hAnsi="Arial" w:cs="Arial"/>
+        </w:rPr>
+        <w:t>because</w:t>
+      </w:r>
+      <w:r>
+        <w:rPr>
+          <w:rFonts w:ascii="Arial" w:hAnsi="Arial" w:cs="Arial"/>
+        </w:rPr>
+        <w:t xml:space="preserve"> the i2c was not functioning properly since there were too many sketches involved and so it was very difficult to keep track</w:t>
+      </w:r>
+      <w:r>
+        <w:rPr>
+          <w:rFonts w:ascii="Arial" w:hAnsi="Arial" w:cs="Arial"/>
+        </w:rPr>
+        <w:t xml:space="preserve"> </w:t>
+      </w:r>
+      <w:r>
+        <w:rPr>
+          <w:rFonts w:ascii="Arial" w:hAnsi="Arial" w:cs="Arial"/>
+        </w:rPr>
+        <w:t>and so softwareserial came into use which allowed us to use less boards and fewer sketches.</w:t>
+      </w:r>
+    </w:p>
+    <w:p>
+      <w:pPr>
+        <w:rPr>
+          <w:rFonts w:ascii="Arial" w:hAnsi="Arial" w:cs="Arial"/>
+        </w:rPr>
+      </w:pPr>
+      <w:r>
+        <w:rPr>
+          <w:rFonts w:ascii="Arial" w:hAnsi="Arial" w:cs="Arial"/>
+        </w:rPr>
+        <w:t>The other issue that arose was with the use of the Arduino 101 which was unreliable because one minute it would work and the next it was not able to</w:t>
+      </w:r>
+      <w:r>
+        <w:rPr>
+          <w:rFonts w:ascii="Arial" w:hAnsi="Arial" w:cs="Arial"/>
+        </w:rPr>
+        <w:t xml:space="preserve"> receive the sensor data at all and at the same time uploading the sketch on to the board was an issue due to Timed out error. To solve these issues, we decided to Arduino uno as the central board</w:t>
+      </w:r>
+      <w:r>
+        <w:rPr>
+          <w:rFonts w:ascii="Arial" w:hAnsi="Arial" w:cs="Arial"/>
+        </w:rPr>
+        <w:t xml:space="preserve"> </w:t>
+      </w:r>
+      <w:r>
+        <w:rPr>
+          <w:rFonts w:ascii="Arial" w:hAnsi="Arial" w:cs="Arial"/>
+        </w:rPr>
+        <w:t>with a module called jy901 (see design document for further details).</w:t>
+      </w:r>
+    </w:p>
+    <w:p>
+      <w:pPr>
+        <w:rPr>
+          <w:rFonts w:ascii="Arial" w:hAnsi="Arial" w:cs="Arial"/>
+        </w:rPr>
+      </w:pPr>
+      <w:r>
+        <w:rPr>
+          <w:rFonts w:ascii="Arial" w:hAnsi="Arial" w:cs="Arial"/>
+        </w:rPr>
+        <w:t>When it came to a point where we had to run a final test of the system some issues arose where when we were running the Arduino sketches to read sensor data we were getting</w:t>
+      </w:r>
+      <w:r>
+        <w:rPr>
+          <w:rFonts w:ascii="Arial" w:hAnsi="Arial" w:cs="Arial"/>
+        </w:rPr>
+        <w:t xml:space="preserve"> extra error messages coming together with the sensor data. To find out what and where the issue was, we had to run a few tests to ensure that all the hardware was not faulty. Also, we ran some tests to see if the problem was with the softwareserial or the Arduino sketches. The issue apparently was resulted to buffer size that was set for the softwareserial and so we increased it from 64Kb to 256Kb and that sorted out the problem.</w:t>
+      </w:r>
+    </w:p>
+    <w:p>
+      <w:pPr>
+        <w:rPr>
+          <w:rFonts w:ascii="Arial" w:hAnsi="Arial" w:cs="Arial"/>
+        </w:rPr>
+      </w:pPr>
+      <w:r>
+        <w:rPr>
+          <w:rFonts w:ascii="Arial" w:hAnsi="Arial" w:cs="Arial"/>
+        </w:rPr>
+        <w:t>Also while doing the testing we noticed that using small targets was not giving us good reading and so we decided to use bigger targets for all the sonar sensors.</w:t>
+      </w:r>
+    </w:p>
+    <w:p>
+      <w:pPr>
+        <w:rPr>
+          <w:rFonts w:ascii="Arial" w:hAnsi="Arial" w:cs="Arial"/>
+        </w:rPr>
+      </w:pPr>
+      <w:r>
+        <w:rPr>
+          <w:rFonts w:ascii="Arial" w:hAnsi="Arial" w:cs="Arial"/>
+        </w:rPr>
+        <w:t xml:space="preserve">With all these challenges we came across we have </w:t>
+      </w:r>
+      <w:r>
+        <w:rPr>
+          <w:rFonts w:ascii="Arial" w:hAnsi="Arial" w:cs="Arial"/>
+        </w:rPr>
+        <w:t>managed</w:t>
+      </w:r>
+      <w:r>
+        <w:rPr>
+          <w:rFonts w:ascii="Arial" w:hAnsi="Arial" w:cs="Arial"/>
+        </w:rPr>
+        <w:t xml:space="preserve"> to complete the project and learn from those challenges</w:t>
+      </w:r>
+      <w:r>
+        <w:rPr>
+          <w:rFonts w:ascii="Arial" w:hAnsi="Arial" w:cs="Arial"/>
+        </w:rPr>
+        <w:t xml:space="preserve">. </w:t>
+      </w:r>
+      <w:r>
+        <w:rPr>
+          <w:rFonts w:ascii="Arial" w:hAnsi="Arial" w:cs="Arial"/>
+        </w:rPr>
+        <w:t>Unfortunately,</w:t>
+      </w:r>
+      <w:r>
+        <w:rPr>
+          <w:rFonts w:ascii="Arial" w:hAnsi="Arial" w:cs="Arial"/>
+        </w:rPr>
+        <w:t xml:space="preserve"> it is not always possible to </w:t>
+      </w:r>
+      <w:r>
+        <w:rPr>
+          <w:rFonts w:ascii="Arial" w:hAnsi="Arial" w:cs="Arial"/>
+        </w:rPr>
+        <w:t>complete</w:t>
+      </w:r>
+      <w:r>
+        <w:rPr>
+          <w:rFonts w:ascii="Arial" w:hAnsi="Arial" w:cs="Arial"/>
+        </w:rPr>
+        <w:t xml:space="preserve"> all the tasks that you have set out at the </w:t>
+      </w:r>
+      <w:r>
+        <w:rPr>
+          <w:rFonts w:ascii="Arial" w:hAnsi="Arial" w:cs="Arial"/>
+        </w:rPr>
+        <w:t>beginning on time, as there are factors you don’t take into consideration at the beginning that pops up later.</w:t>
+      </w:r>
+    </w:p>
+    <w:p>
+      <w:pPr>
+        <w:rPr>
+          <w:rFonts w:ascii="Arial" w:hAnsi="Arial" w:cs="Arial"/>
+        </w:rPr>
+      </w:pPr>
+    </w:p>
+    <w:p>
+      <w:pPr>
+        <w:rPr>
+          <w:rFonts w:ascii="Arial" w:hAnsi="Arial" w:cs="Arial"/>
+        </w:rPr>
+      </w:pPr>
+    </w:p>
+    <w:p>
+      <w:pPr>
+        <w:rPr>
+          <w:rFonts w:ascii="Arial" w:hAnsi="Arial" w:cs="Arial"/>
+        </w:rPr>
       </w:pPr>
     </w:p>
     <w:p>
@@ -3727,532 +4538,6 @@
           <w:szCs w:val="24"/>
           <w:u w:val="single"/>
         </w:rPr>
-        <w:t>Lessons Learned</w:t>
-      </w:r>
-    </w:p>
-    <w:p>
-      <w:pPr>
-        <w:rPr>
-          <w:rFonts w:ascii="Arial" w:hAnsi="Arial" w:cs="Arial"/>
-        </w:rPr>
-      </w:pPr>
-      <w:r>
-        <w:rPr>
-          <w:rFonts w:ascii="Arial" w:hAnsi="Arial" w:cs="Arial"/>
-        </w:rPr>
-        <w:t>There is always a lesson to learn when one is doing a project, the lesson can be learned throughout the project period or after one is finished with the project, in our case the following are the lessons that we learned during this time when we were doing the project.</w:t>
-      </w:r>
-    </w:p>
-    <w:p>
-      <w:pPr>
-        <w:rPr>
-          <w:rFonts w:ascii="Arial" w:hAnsi="Arial" w:cs="Arial"/>
-        </w:rPr>
-      </w:pPr>
-      <w:r>
-        <w:rPr>
-          <w:rFonts w:ascii="Arial" w:hAnsi="Arial" w:cs="Arial"/>
-        </w:rPr>
-        <w:t xml:space="preserve">There were many requirements that had to </w:t>
-      </w:r>
-      <w:r>
-        <w:rPr>
-          <w:rFonts w:ascii="Arial" w:hAnsi="Arial" w:cs="Arial"/>
-        </w:rPr>
-        <w:t xml:space="preserve">be </w:t>
-      </w:r>
-      <w:r>
-        <w:rPr>
-          <w:rFonts w:ascii="Arial" w:hAnsi="Arial" w:cs="Arial"/>
-        </w:rPr>
-        <w:t xml:space="preserve">made in order to complete this project. Although most of the requirements were met, there were a few things that we thought needed to be improved such as time management, organizational skills, communication skills and technical skills. </w:t>
-      </w:r>
-    </w:p>
-    <w:p>
-      <w:pPr>
-        <w:rPr>
-          <w:rFonts w:ascii="Arial" w:hAnsi="Arial" w:cs="Arial"/>
-        </w:rPr>
-      </w:pPr>
-      <w:r>
-        <w:rPr>
-          <w:rFonts w:ascii="Arial" w:hAnsi="Arial" w:cs="Arial"/>
-        </w:rPr>
-        <w:t xml:space="preserve">Time management – at the beginning of this project we had a plan of what the project required us to do but the concept of it at the beginning was not clear enough and so it took us quite a few weeks to get a hold of what needed to be done and in doing so the time went </w:t>
-      </w:r>
-      <w:r>
-        <w:rPr>
-          <w:rFonts w:ascii="Arial" w:hAnsi="Arial" w:cs="Arial"/>
-        </w:rPr>
-        <w:t>quick</w:t>
-      </w:r>
-      <w:r>
-        <w:rPr>
-          <w:rFonts w:ascii="Arial" w:hAnsi="Arial" w:cs="Arial"/>
-        </w:rPr>
-        <w:t xml:space="preserve"> and we were not able to</w:t>
-      </w:r>
-      <w:r>
-        <w:rPr>
-          <w:rFonts w:ascii="Arial" w:hAnsi="Arial" w:cs="Arial"/>
-        </w:rPr>
-        <w:t xml:space="preserve"> manage our time properly thus wasting</w:t>
-      </w:r>
-      <w:r>
-        <w:rPr>
-          <w:rFonts w:ascii="Arial" w:hAnsi="Arial" w:cs="Arial"/>
-        </w:rPr>
-        <w:t xml:space="preserve"> a lot of time.</w:t>
-      </w:r>
-    </w:p>
-    <w:p>
-      <w:pPr>
-        <w:rPr>
-          <w:rFonts w:ascii="Arial" w:hAnsi="Arial" w:cs="Arial"/>
-        </w:rPr>
-      </w:pPr>
-      <w:r>
-        <w:rPr>
-          <w:rFonts w:ascii="Arial" w:hAnsi="Arial" w:cs="Arial"/>
-        </w:rPr>
-        <w:t>Certain tasks were not completed on time because they were interdependent and some of the group members were not able to complete the tasks on time.</w:t>
-      </w:r>
-    </w:p>
-    <w:p>
-      <w:pPr>
-        <w:rPr>
-          <w:rFonts w:ascii="Arial" w:hAnsi="Arial" w:cs="Arial"/>
-        </w:rPr>
-      </w:pPr>
-      <w:r>
-        <w:rPr>
-          <w:rFonts w:ascii="Arial" w:hAnsi="Arial" w:cs="Arial"/>
-        </w:rPr>
-        <w:t xml:space="preserve">Another thing that made us waste a lot of time was that we did not anticipate that one of the group members was not going to fully commit to the project till the end and </w:t>
-      </w:r>
-      <w:r>
-        <w:rPr>
-          <w:rFonts w:ascii="Arial" w:hAnsi="Arial" w:cs="Arial"/>
-        </w:rPr>
-        <w:t xml:space="preserve">in </w:t>
-      </w:r>
-      <w:r>
-        <w:rPr>
-          <w:rFonts w:ascii="Arial" w:hAnsi="Arial" w:cs="Arial"/>
-        </w:rPr>
-        <w:t>doing so it came</w:t>
-      </w:r>
-      <w:r>
-        <w:rPr>
-          <w:rFonts w:ascii="Arial" w:hAnsi="Arial" w:cs="Arial"/>
-        </w:rPr>
-        <w:t xml:space="preserve"> to</w:t>
-      </w:r>
-      <w:r>
-        <w:rPr>
-          <w:rFonts w:ascii="Arial" w:hAnsi="Arial" w:cs="Arial"/>
-        </w:rPr>
-        <w:t xml:space="preserve"> a point where he was not able to continue working on the project a</w:t>
-      </w:r>
-      <w:r>
-        <w:rPr>
-          <w:rFonts w:ascii="Arial" w:hAnsi="Arial" w:cs="Arial"/>
-        </w:rPr>
-        <w:t>nd thus some tasks were left in</w:t>
-      </w:r>
-      <w:r>
-        <w:rPr>
-          <w:rFonts w:ascii="Arial" w:hAnsi="Arial" w:cs="Arial"/>
-        </w:rPr>
-        <w:t xml:space="preserve">complete and we had to use more time </w:t>
-      </w:r>
-      <w:r>
-        <w:rPr>
-          <w:rFonts w:ascii="Arial" w:hAnsi="Arial" w:cs="Arial"/>
-        </w:rPr>
-        <w:t>to</w:t>
-      </w:r>
-      <w:r>
-        <w:rPr>
-          <w:rFonts w:ascii="Arial" w:hAnsi="Arial" w:cs="Arial"/>
-        </w:rPr>
-        <w:t xml:space="preserve"> complete those tasks</w:t>
-      </w:r>
-      <w:r>
-        <w:rPr>
-          <w:rFonts w:ascii="Arial" w:hAnsi="Arial" w:cs="Arial"/>
-        </w:rPr>
-        <w:t>. Thus,</w:t>
-      </w:r>
-      <w:r>
-        <w:rPr>
-          <w:rFonts w:ascii="Arial" w:hAnsi="Arial" w:cs="Arial"/>
-        </w:rPr>
-        <w:t xml:space="preserve"> we should always plan a</w:t>
-      </w:r>
-      <w:r>
-        <w:rPr>
-          <w:rFonts w:ascii="Arial" w:hAnsi="Arial" w:cs="Arial"/>
-        </w:rPr>
-        <w:t xml:space="preserve"> </w:t>
-      </w:r>
-      <w:r>
-        <w:rPr>
-          <w:rFonts w:ascii="Arial" w:hAnsi="Arial" w:cs="Arial"/>
-        </w:rPr>
-        <w:t>head and anticipate for such occurrences.</w:t>
-      </w:r>
-    </w:p>
-    <w:p>
-      <w:pPr>
-        <w:rPr>
-          <w:rFonts w:ascii="Arial" w:hAnsi="Arial" w:cs="Arial"/>
-        </w:rPr>
-      </w:pPr>
-      <w:r>
-        <w:rPr>
-          <w:rFonts w:ascii="Arial" w:hAnsi="Arial" w:cs="Arial"/>
-        </w:rPr>
-        <w:t xml:space="preserve">Organizational skills -  when doing this project, we came to realize that organization was a key to a successful project. In the beginning </w:t>
-      </w:r>
-      <w:r>
-        <w:rPr>
-          <w:rFonts w:ascii="Arial" w:hAnsi="Arial" w:cs="Arial"/>
-        </w:rPr>
-        <w:t>of the project we did not have</w:t>
-      </w:r>
-      <w:r>
-        <w:rPr>
-          <w:rFonts w:ascii="Arial" w:hAnsi="Arial" w:cs="Arial"/>
-        </w:rPr>
-        <w:t xml:space="preserve"> proper organization of our work and in doing so </w:t>
-      </w:r>
-      <w:r>
-        <w:rPr>
-          <w:rFonts w:ascii="Arial" w:hAnsi="Arial" w:cs="Arial"/>
-        </w:rPr>
-        <w:t>some documents got lost and thus</w:t>
-      </w:r>
-      <w:r>
-        <w:rPr>
-          <w:rFonts w:ascii="Arial" w:hAnsi="Arial" w:cs="Arial"/>
-        </w:rPr>
-        <w:t xml:space="preserve"> cost us a lot of time which we could have used for other important tasks. As things got more complex and we had a lot of documentations and coding to do a better way of org</w:t>
-      </w:r>
-      <w:r>
-        <w:rPr>
-          <w:rFonts w:ascii="Arial" w:hAnsi="Arial" w:cs="Arial"/>
-        </w:rPr>
-        <w:t>anizing ourselves had to be implemented</w:t>
-      </w:r>
-      <w:r>
-        <w:rPr>
-          <w:rFonts w:ascii="Arial" w:hAnsi="Arial" w:cs="Arial"/>
-        </w:rPr>
-        <w:t xml:space="preserve"> and thus </w:t>
-      </w:r>
-      <w:r>
-        <w:rPr>
-          <w:rFonts w:ascii="Arial" w:hAnsi="Arial" w:cs="Arial"/>
-        </w:rPr>
-        <w:t>GitHub</w:t>
-      </w:r>
-      <w:r>
-        <w:rPr>
-          <w:rFonts w:ascii="Arial" w:hAnsi="Arial" w:cs="Arial"/>
-        </w:rPr>
-        <w:t xml:space="preserve"> came in to use. We also used a bit of google docs at the beginning but we opted to use </w:t>
-      </w:r>
-      <w:r>
-        <w:rPr>
-          <w:rFonts w:ascii="Arial" w:hAnsi="Arial" w:cs="Arial"/>
-        </w:rPr>
-        <w:t>GitHub</w:t>
-      </w:r>
-      <w:r>
-        <w:rPr>
-          <w:rFonts w:ascii="Arial" w:hAnsi="Arial" w:cs="Arial"/>
-        </w:rPr>
-        <w:t xml:space="preserve"> which made it easier for us to share and work simultaneously on the documents and coding.</w:t>
-      </w:r>
-    </w:p>
-    <w:p>
-      <w:pPr>
-        <w:rPr>
-          <w:rFonts w:ascii="Arial" w:hAnsi="Arial" w:cs="Arial"/>
-        </w:rPr>
-      </w:pPr>
-      <w:r>
-        <w:rPr>
-          <w:rFonts w:ascii="Arial" w:hAnsi="Arial" w:cs="Arial"/>
-        </w:rPr>
-        <w:t xml:space="preserve">Communication skills </w:t>
-      </w:r>
-      <w:r>
-        <w:rPr>
-          <w:rFonts w:ascii="Arial" w:hAnsi="Arial" w:cs="Arial"/>
-        </w:rPr>
-        <w:t>–</w:t>
-      </w:r>
-      <w:r>
-        <w:rPr>
-          <w:rFonts w:ascii="Arial" w:hAnsi="Arial" w:cs="Arial"/>
-        </w:rPr>
-        <w:t xml:space="preserve"> </w:t>
-      </w:r>
-      <w:r>
-        <w:rPr>
-          <w:rFonts w:ascii="Arial" w:hAnsi="Arial" w:cs="Arial"/>
-        </w:rPr>
-        <w:t xml:space="preserve">at the </w:t>
-      </w:r>
-      <w:r>
-        <w:rPr>
-          <w:rFonts w:ascii="Arial" w:hAnsi="Arial" w:cs="Arial"/>
-        </w:rPr>
-        <w:t>beginning</w:t>
-      </w:r>
-      <w:r>
-        <w:rPr>
-          <w:rFonts w:ascii="Arial" w:hAnsi="Arial" w:cs="Arial"/>
-        </w:rPr>
-        <w:t xml:space="preserve"> of the project we had a lot o</w:t>
-      </w:r>
-      <w:r>
-        <w:rPr>
-          <w:rFonts w:ascii="Arial" w:hAnsi="Arial" w:cs="Arial"/>
-        </w:rPr>
-        <w:t>f issues with communication among the group</w:t>
-      </w:r>
-      <w:r>
-        <w:rPr>
-          <w:rFonts w:ascii="Arial" w:hAnsi="Arial" w:cs="Arial"/>
-        </w:rPr>
-        <w:t xml:space="preserve"> members. Some of our team member</w:t>
-      </w:r>
-      <w:r>
-        <w:rPr>
-          <w:rFonts w:ascii="Arial" w:hAnsi="Arial" w:cs="Arial"/>
-        </w:rPr>
-        <w:t>s</w:t>
-      </w:r>
-      <w:r>
-        <w:rPr>
-          <w:rFonts w:ascii="Arial" w:hAnsi="Arial" w:cs="Arial"/>
-        </w:rPr>
-        <w:t xml:space="preserve"> were unable to participate</w:t>
-      </w:r>
-      <w:r>
-        <w:rPr>
-          <w:rFonts w:ascii="Arial" w:hAnsi="Arial" w:cs="Arial"/>
-        </w:rPr>
-        <w:t xml:space="preserve"> in meetings </w:t>
-      </w:r>
-      <w:r>
-        <w:rPr>
-          <w:rFonts w:ascii="Arial" w:hAnsi="Arial" w:cs="Arial"/>
-        </w:rPr>
-        <w:t xml:space="preserve">which were held outside the class time. </w:t>
-      </w:r>
-      <w:r>
-        <w:rPr>
-          <w:rFonts w:ascii="Arial" w:hAnsi="Arial" w:cs="Arial"/>
-        </w:rPr>
-        <w:t>Also,</w:t>
-      </w:r>
-      <w:r>
-        <w:rPr>
-          <w:rFonts w:ascii="Arial" w:hAnsi="Arial" w:cs="Arial"/>
-        </w:rPr>
-        <w:t xml:space="preserve"> </w:t>
-      </w:r>
-      <w:r>
-        <w:rPr>
-          <w:rFonts w:ascii="Arial" w:hAnsi="Arial" w:cs="Arial"/>
-        </w:rPr>
-        <w:t>some team members were</w:t>
-      </w:r>
-      <w:r>
-        <w:rPr>
-          <w:rFonts w:ascii="Arial" w:hAnsi="Arial" w:cs="Arial"/>
-        </w:rPr>
-        <w:t xml:space="preserve"> not responding to email</w:t>
-      </w:r>
-      <w:r>
-        <w:rPr>
-          <w:rFonts w:ascii="Arial" w:hAnsi="Arial" w:cs="Arial"/>
-        </w:rPr>
-        <w:t>s</w:t>
-      </w:r>
-      <w:r>
-        <w:rPr>
-          <w:rFonts w:ascii="Arial" w:hAnsi="Arial" w:cs="Arial"/>
-        </w:rPr>
-        <w:t xml:space="preserve"> and text messages which needed them to complete certain tasks, and in doing so</w:t>
-      </w:r>
-      <w:r>
-        <w:rPr>
-          <w:rFonts w:ascii="Arial" w:hAnsi="Arial" w:cs="Arial"/>
-        </w:rPr>
-        <w:t xml:space="preserve"> it</w:t>
-      </w:r>
-      <w:r>
-        <w:rPr>
-          <w:rFonts w:ascii="Arial" w:hAnsi="Arial" w:cs="Arial"/>
-        </w:rPr>
-        <w:t xml:space="preserve"> made us fall behind.</w:t>
-      </w:r>
-      <w:r>
-        <w:rPr>
-          <w:rFonts w:ascii="Arial" w:hAnsi="Arial" w:cs="Arial"/>
-        </w:rPr>
-        <w:t xml:space="preserve"> For better communication we had to encourage each other to respond to emails, attend meetings and take responsibility for the t</w:t>
-      </w:r>
-      <w:r>
-        <w:rPr>
-          <w:rFonts w:ascii="Arial" w:hAnsi="Arial" w:cs="Arial"/>
-        </w:rPr>
-        <w:t>asks they had been assigned to do.</w:t>
-      </w:r>
-    </w:p>
-    <w:p>
-      <w:pPr>
-        <w:rPr>
-          <w:rFonts w:ascii="Arial" w:hAnsi="Arial" w:cs="Arial"/>
-        </w:rPr>
-      </w:pPr>
-      <w:r>
-        <w:rPr>
-          <w:rFonts w:ascii="Arial" w:hAnsi="Arial" w:cs="Arial"/>
-        </w:rPr>
-        <w:t xml:space="preserve">Technical skills – this project </w:t>
-      </w:r>
-      <w:r>
-        <w:rPr>
-          <w:rFonts w:ascii="Arial" w:hAnsi="Arial" w:cs="Arial"/>
-        </w:rPr>
-        <w:t>required a</w:t>
-      </w:r>
-      <w:r>
-        <w:rPr>
-          <w:rFonts w:ascii="Arial" w:hAnsi="Arial" w:cs="Arial"/>
-        </w:rPr>
-        <w:t xml:space="preserve"> lot of technical skills which some of our team members lacked initially. To improve these </w:t>
-      </w:r>
-      <w:r>
-        <w:rPr>
-          <w:rFonts w:ascii="Arial" w:hAnsi="Arial" w:cs="Arial"/>
-        </w:rPr>
-        <w:t>skills,</w:t>
-      </w:r>
-      <w:r>
-        <w:rPr>
-          <w:rFonts w:ascii="Arial" w:hAnsi="Arial" w:cs="Arial"/>
-        </w:rPr>
-        <w:t xml:space="preserve"> we had to learn as we progress</w:t>
-      </w:r>
-      <w:r>
-        <w:rPr>
-          <w:rFonts w:ascii="Arial" w:hAnsi="Arial" w:cs="Arial"/>
-        </w:rPr>
-        <w:t>ed</w:t>
-      </w:r>
-      <w:r>
-        <w:rPr>
-          <w:rFonts w:ascii="Arial" w:hAnsi="Arial" w:cs="Arial"/>
-        </w:rPr>
-        <w:t xml:space="preserve"> with the project and in doing so we </w:t>
-      </w:r>
-      <w:r>
-        <w:rPr>
-          <w:rFonts w:ascii="Arial" w:hAnsi="Arial" w:cs="Arial"/>
-        </w:rPr>
-        <w:t>were able to develop new skill</w:t>
-      </w:r>
-      <w:r>
-        <w:rPr>
-          <w:rFonts w:ascii="Arial" w:hAnsi="Arial" w:cs="Arial"/>
-        </w:rPr>
-        <w:t>s and enhance the skills we already had.</w:t>
-      </w:r>
-    </w:p>
-    <w:p>
-      <w:pPr>
-        <w:rPr>
-          <w:rFonts w:ascii="Arial" w:hAnsi="Arial" w:cs="Arial"/>
-        </w:rPr>
-      </w:pPr>
-      <w:r>
-        <w:rPr>
-          <w:rFonts w:ascii="Arial" w:hAnsi="Arial" w:cs="Arial"/>
-        </w:rPr>
-        <w:t xml:space="preserve">With all these challenges we came across we have </w:t>
-      </w:r>
-      <w:r>
-        <w:rPr>
-          <w:rFonts w:ascii="Arial" w:hAnsi="Arial" w:cs="Arial"/>
-        </w:rPr>
-        <w:t>managed</w:t>
-      </w:r>
-      <w:r>
-        <w:rPr>
-          <w:rFonts w:ascii="Arial" w:hAnsi="Arial" w:cs="Arial"/>
-        </w:rPr>
-        <w:t xml:space="preserve"> to complete the project and learn from those challenges</w:t>
-      </w:r>
-      <w:r>
-        <w:rPr>
-          <w:rFonts w:ascii="Arial" w:hAnsi="Arial" w:cs="Arial"/>
-        </w:rPr>
-        <w:t xml:space="preserve">. </w:t>
-      </w:r>
-      <w:r>
-        <w:rPr>
-          <w:rFonts w:ascii="Arial" w:hAnsi="Arial" w:cs="Arial"/>
-        </w:rPr>
-        <w:t>Unfortunately,</w:t>
-      </w:r>
-      <w:r>
-        <w:rPr>
-          <w:rFonts w:ascii="Arial" w:hAnsi="Arial" w:cs="Arial"/>
-        </w:rPr>
-        <w:t xml:space="preserve"> it is not always possible to </w:t>
-      </w:r>
-      <w:r>
-        <w:rPr>
-          <w:rFonts w:ascii="Arial" w:hAnsi="Arial" w:cs="Arial"/>
-        </w:rPr>
-        <w:t>complete</w:t>
-      </w:r>
-      <w:r>
-        <w:rPr>
-          <w:rFonts w:ascii="Arial" w:hAnsi="Arial" w:cs="Arial"/>
-        </w:rPr>
-        <w:t xml:space="preserve"> all the tasks that you have set out at the </w:t>
-      </w:r>
-      <w:r>
-        <w:rPr>
-          <w:rFonts w:ascii="Arial" w:hAnsi="Arial" w:cs="Arial"/>
-        </w:rPr>
-        <w:t>beginning on time, as there are factors you don’t take into consideration at the beginning that pops up later.</w:t>
-      </w:r>
-    </w:p>
-    <w:p>
-      <w:pPr>
-        <w:rPr>
-          <w:rFonts w:ascii="Arial" w:hAnsi="Arial" w:cs="Arial"/>
-          <w:sz w:val="24"/>
-          <w:szCs w:val="24"/>
-          <w:u w:val="single"/>
-        </w:rPr>
-      </w:pPr>
-      <w:r>
-        <w:rPr>
-          <w:rFonts w:ascii="Arial" w:hAnsi="Arial" w:cs="Arial"/>
-          <w:sz w:val="24"/>
-          <w:szCs w:val="24"/>
-          <w:u w:val="single"/>
-        </w:rPr>
         <w:t>Conclusion</w:t>
       </w:r>
     </w:p>
@@ -4272,15 +4557,7 @@
         <w:rPr>
           <w:rFonts w:ascii="Arial" w:hAnsi="Arial" w:cs="Arial"/>
         </w:rPr>
-        <w:t xml:space="preserve"> learning weeks to complete and within those weeks we were ab</w:t>
-      </w:r>
-      <w:bookmarkStart w:id="0" w:name="_GoBack"/>
-      <w:bookmarkEnd w:id="0"/>
-      <w:r>
-        <w:rPr>
-          <w:rFonts w:ascii="Arial" w:hAnsi="Arial" w:cs="Arial"/>
-        </w:rPr>
-        <w:t>le to design and build a system that measures the accuracy of the 6DOF platform by comparing commanded data with actual sensor data and display</w:t>
+        <w:t xml:space="preserve"> learning weeks to complete and within those weeks we were able to design and build a system that measures the accuracy of the 6DOF platform by comparing commanded data with actual sensor data and display</w:t>
       </w:r>
       <w:r>
         <w:rPr>
@@ -4951,6 +5228,27 @@
       <w:lang w:val="en-US"/>
     </w:rPr>
   </w:style>
+  <w:style w:type="paragraph" w:styleId="Heading1">
+    <w:name w:val="heading 1"/>
+    <w:basedOn w:val="Normal"/>
+    <w:next w:val="Normal"/>
+    <w:link w:val="Heading1Char"/>
+    <w:uiPriority w:val="9"/>
+    <w:qFormat/>
+    <w:rsid w:val="00260B03"/>
+    <w:pPr>
+      <w:keepNext/>
+      <w:keepLines/>
+      <w:spacing w:before="240" w:after="0"/>
+      <w:outlineLvl w:val="0"/>
+    </w:pPr>
+    <w:rPr>
+      <w:rFonts w:asciiTheme="majorHAnsi" w:eastAsiaTheme="majorEastAsia" w:hAnsiTheme="majorHAnsi" w:cstheme="majorBidi"/>
+      <w:color w:val="2F5496" w:themeColor="accent1" w:themeShade="BF"/>
+      <w:sz w:val="32"/>
+      <w:szCs w:val="32"/>
+    </w:rPr>
+  </w:style>
   <w:style w:type="character" w:default="1" w:styleId="DefaultParagraphFont">
     <w:name w:val="Default Paragraph Font"/>
     <w:uiPriority w:val="1"/>
@@ -5088,6 +5386,33 @@
     <w:rPr>
       <w:lang w:val="en-US"/>
     </w:rPr>
+  </w:style>
+  <w:style w:type="character" w:customStyle="1" w:styleId="Heading1Char">
+    <w:name w:val="Heading 1 Char"/>
+    <w:basedOn w:val="DefaultParagraphFont"/>
+    <w:link w:val="Heading1"/>
+    <w:uiPriority w:val="9"/>
+    <w:rsid w:val="00260B03"/>
+    <w:rPr>
+      <w:rFonts w:asciiTheme="majorHAnsi" w:eastAsiaTheme="majorEastAsia" w:hAnsiTheme="majorHAnsi" w:cstheme="majorBidi"/>
+      <w:color w:val="2F5496" w:themeColor="accent1" w:themeShade="BF"/>
+      <w:sz w:val="32"/>
+      <w:szCs w:val="32"/>
+      <w:lang w:val="en-US"/>
+    </w:rPr>
+  </w:style>
+  <w:style w:type="paragraph" w:styleId="TOCHeading">
+    <w:name w:val="TOC Heading"/>
+    <w:basedOn w:val="Heading1"/>
+    <w:next w:val="Normal"/>
+    <w:uiPriority w:val="39"/>
+    <w:unhideWhenUsed/>
+    <w:qFormat/>
+    <w:rsid w:val="00260B03"/>
+    <w:pPr>
+      <w:spacing w:line="259" w:lineRule="auto"/>
+      <w:outlineLvl w:val="9"/>
+    </w:pPr>
   </w:style>
 </w:styles>
 </file>
@@ -5385,4 +5710,16 @@
     </a:ext>
   </a:extLst>
 </a:theme>
+</file>
+
+<file path=customXml/item1.xml><?xml version="1.0" encoding="utf-8"?>
+<b:Sources xmlns:b="http://schemas.openxmlformats.org/officeDocument/2006/bibliography" xmlns="http://schemas.openxmlformats.org/officeDocument/2006/bibliography" SelectedStyle="\APASixthEditionOfficeOnline.xsl" StyleName="APA" Version="6"/>
+</file>
+
+<file path=customXml/itemProps1.xml><?xml version="1.0" encoding="utf-8"?>
+<ds:datastoreItem xmlns:ds="http://schemas.openxmlformats.org/officeDocument/2006/customXml" ds:itemID="{46F7FA56-E560-4A5B-8849-CA2286244F04}">
+  <ds:schemaRefs>
+    <ds:schemaRef ds:uri="http://schemas.openxmlformats.org/officeDocument/2006/bibliography"/>
+  </ds:schemaRefs>
+</ds:datastoreItem>
 </file>
</xml_diff>

<commit_message>
Added in more information
</commit_message>
<xml_diff>
--- a/Documents/CCE 4999 PROJECT REPORT.docx
+++ b/Documents/CCE 4999 PROJECT REPORT.docx
@@ -235,7 +235,7 @@
           <w:sz w:val="48"/>
           <w:szCs w:val="48"/>
         </w:rPr>
-        <w:t>27</w:t>
+        <w:t>6</w:t>
       </w:r>
       <w:r>
         <w:rPr>
@@ -244,7 +244,7 @@
           <w:szCs w:val="48"/>
           <w:vertAlign w:val="superscript"/>
         </w:rPr>
-        <w:t>TH</w:t>
+        <w:t>th</w:t>
       </w:r>
       <w:r>
         <w:rPr>
@@ -252,7 +252,15 @@
           <w:sz w:val="48"/>
           <w:szCs w:val="48"/>
         </w:rPr>
-        <w:t xml:space="preserve"> April 2018</w:t>
+        <w:t xml:space="preserve"> May</w:t>
+      </w:r>
+      <w:r>
+        <w:rPr>
+          <w:rFonts w:ascii="Constantia" w:hAnsi="Constantia"/>
+          <w:sz w:val="48"/>
+          <w:szCs w:val="48"/>
+        </w:rPr>
+        <w:t xml:space="preserve"> 2018</w:t>
       </w:r>
     </w:p>
     <w:p>
@@ -294,85 +302,127 @@
         <w:rPr>
           <w:rFonts w:ascii="Arial" w:hAnsi="Arial" w:cs="Arial"/>
         </w:rPr>
-        <w:t>Introduction ………………………………………………………………………………………………2</w:t>
-      </w:r>
-    </w:p>
-    <w:p>
-      <w:pPr>
-        <w:rPr>
-          <w:rFonts w:ascii="Arial" w:hAnsi="Arial" w:cs="Arial"/>
-        </w:rPr>
-      </w:pPr>
-      <w:r>
-        <w:rPr>
-          <w:rFonts w:ascii="Arial" w:hAnsi="Arial" w:cs="Arial"/>
-        </w:rPr>
-        <w:t>Purpose of the project …………………………………………………………………………………..2</w:t>
-      </w:r>
-    </w:p>
-    <w:p>
-      <w:pPr>
-        <w:rPr>
-          <w:rFonts w:ascii="Arial" w:hAnsi="Arial" w:cs="Arial"/>
-        </w:rPr>
-      </w:pPr>
-      <w:r>
-        <w:rPr>
-          <w:rFonts w:ascii="Arial" w:hAnsi="Arial" w:cs="Arial"/>
-        </w:rPr>
-        <w:t xml:space="preserve">                                   Fig 1 ……………………………………………………………………………..2</w:t>
-      </w:r>
-    </w:p>
-    <w:p>
-      <w:pPr>
-        <w:rPr>
-          <w:rFonts w:ascii="Arial" w:hAnsi="Arial" w:cs="Arial"/>
-        </w:rPr>
-      </w:pPr>
-      <w:r>
-        <w:rPr>
-          <w:rFonts w:ascii="Arial" w:hAnsi="Arial" w:cs="Arial"/>
-        </w:rPr>
-        <w:t>Functional overview ……………………………………………………………………………………..3</w:t>
-      </w:r>
-    </w:p>
-    <w:p>
-      <w:pPr>
-        <w:rPr>
-          <w:rFonts w:ascii="Arial" w:hAnsi="Arial" w:cs="Arial"/>
-        </w:rPr>
-      </w:pPr>
-      <w:r>
-        <w:rPr>
-          <w:rFonts w:ascii="Arial" w:hAnsi="Arial" w:cs="Arial"/>
-        </w:rPr>
-        <w:t xml:space="preserve">                                  Fig 2 ……………………………………………………………………………...3</w:t>
-      </w:r>
-    </w:p>
-    <w:p>
-      <w:pPr>
-        <w:rPr>
-          <w:rFonts w:ascii="Arial" w:hAnsi="Arial" w:cs="Arial"/>
-        </w:rPr>
-      </w:pPr>
-      <w:r>
-        <w:rPr>
-          <w:rFonts w:ascii="Arial" w:hAnsi="Arial" w:cs="Arial"/>
-        </w:rPr>
-        <w:t>Design Overview …………………………………………………………………………………………4</w:t>
-      </w:r>
-    </w:p>
-    <w:p>
-      <w:pPr>
-        <w:rPr>
-          <w:rFonts w:ascii="Arial" w:hAnsi="Arial" w:cs="Arial"/>
-        </w:rPr>
-      </w:pPr>
-      <w:r>
-        <w:rPr>
-          <w:rFonts w:ascii="Arial" w:hAnsi="Arial" w:cs="Arial"/>
-        </w:rPr>
-        <w:t xml:space="preserve">                                  Fig 3 ………………………………………………………………………………4</w:t>
+        <w:t>Introduction ……………</w:t>
+      </w:r>
+      <w:r>
+        <w:rPr>
+          <w:rFonts w:ascii="Arial" w:hAnsi="Arial" w:cs="Arial"/>
+        </w:rPr>
+        <w:t>…………………………………………………………………………………3</w:t>
+      </w:r>
+    </w:p>
+    <w:p>
+      <w:pPr>
+        <w:rPr>
+          <w:rFonts w:ascii="Arial" w:hAnsi="Arial" w:cs="Arial"/>
+        </w:rPr>
+      </w:pPr>
+      <w:r>
+        <w:rPr>
+          <w:rFonts w:ascii="Arial" w:hAnsi="Arial" w:cs="Arial"/>
+        </w:rPr>
+        <w:t>Purpose of the project ……</w:t>
+      </w:r>
+      <w:r>
+        <w:rPr>
+          <w:rFonts w:ascii="Arial" w:hAnsi="Arial" w:cs="Arial"/>
+        </w:rPr>
+        <w:t>……………………………………………………………………………..3</w:t>
+      </w:r>
+    </w:p>
+    <w:p>
+      <w:pPr>
+        <w:rPr>
+          <w:rFonts w:ascii="Arial" w:hAnsi="Arial" w:cs="Arial"/>
+        </w:rPr>
+      </w:pPr>
+      <w:r>
+        <w:rPr>
+          <w:rFonts w:ascii="Arial" w:hAnsi="Arial" w:cs="Arial"/>
+        </w:rPr>
+        <w:t xml:space="preserve">                                   Fig 1 </w:t>
+      </w:r>
+      <w:r>
+        <w:rPr>
+          <w:rFonts w:ascii="Arial" w:hAnsi="Arial" w:cs="Arial"/>
+        </w:rPr>
+        <w:t>……………………………………………………………………………..3</w:t>
+      </w:r>
+    </w:p>
+    <w:p>
+      <w:pPr>
+        <w:rPr>
+          <w:rFonts w:ascii="Arial" w:hAnsi="Arial" w:cs="Arial"/>
+        </w:rPr>
+      </w:pPr>
+      <w:r>
+        <w:rPr>
+          <w:rFonts w:ascii="Arial" w:hAnsi="Arial" w:cs="Arial"/>
+        </w:rPr>
+        <w:t>Functional overview ………</w:t>
+      </w:r>
+      <w:r>
+        <w:rPr>
+          <w:rFonts w:ascii="Arial" w:hAnsi="Arial" w:cs="Arial"/>
+        </w:rPr>
+        <w:t>……………………………………………………………………………..4</w:t>
+      </w:r>
+    </w:p>
+    <w:p>
+      <w:pPr>
+        <w:rPr>
+          <w:rFonts w:ascii="Arial" w:hAnsi="Arial" w:cs="Arial"/>
+        </w:rPr>
+      </w:pPr>
+      <w:r>
+        <w:rPr>
+          <w:rFonts w:ascii="Arial" w:hAnsi="Arial" w:cs="Arial"/>
+        </w:rPr>
+        <w:t xml:space="preserve">                                  Fig 2 …</w:t>
+      </w:r>
+      <w:r>
+        <w:rPr>
+          <w:rFonts w:ascii="Arial" w:hAnsi="Arial" w:cs="Arial"/>
+        </w:rPr>
+        <w:t>…………………………………………………………………………...4</w:t>
+      </w:r>
+    </w:p>
+    <w:p>
+      <w:pPr>
+        <w:rPr>
+          <w:rFonts w:ascii="Arial" w:hAnsi="Arial" w:cs="Arial"/>
+        </w:rPr>
+      </w:pPr>
+      <w:r>
+        <w:rPr>
+          <w:rFonts w:ascii="Arial" w:hAnsi="Arial" w:cs="Arial"/>
+        </w:rPr>
+        <w:t>Design Overview ………</w:t>
+      </w:r>
+      <w:r>
+        <w:rPr>
+          <w:rFonts w:ascii="Arial" w:hAnsi="Arial" w:cs="Arial"/>
+        </w:rPr>
+        <w:t>…………………………………………………………………………………5</w:t>
+      </w:r>
+    </w:p>
+    <w:p>
+      <w:pPr>
+        <w:rPr>
+          <w:rFonts w:ascii="Arial" w:hAnsi="Arial" w:cs="Arial"/>
+        </w:rPr>
+      </w:pPr>
+      <w:r>
+        <w:rPr>
+          <w:rFonts w:ascii="Arial" w:hAnsi="Arial" w:cs="Arial"/>
+        </w:rPr>
+        <w:t xml:space="preserve">                                  Fig 3</w:t>
+      </w:r>
+      <w:r>
+        <w:rPr>
+          <w:rFonts w:ascii="Arial" w:hAnsi="Arial" w:cs="Arial"/>
+        </w:rPr>
+        <w:t xml:space="preserve"> ………………………………………………………………………………5</w:t>
       </w:r>
     </w:p>
     <w:p>
@@ -391,7 +441,7 @@
         <w:rPr>
           <w:rFonts w:ascii="Arial" w:hAnsi="Arial" w:cs="Arial"/>
         </w:rPr>
-        <w:t>.7</w:t>
+        <w:t>.8</w:t>
       </w:r>
     </w:p>
     <w:p>
@@ -410,7 +460,7 @@
         <w:rPr>
           <w:rFonts w:ascii="Arial" w:hAnsi="Arial" w:cs="Arial"/>
         </w:rPr>
-        <w:t>.7</w:t>
+        <w:t>.8</w:t>
       </w:r>
     </w:p>
     <w:p>
@@ -429,7 +479,7 @@
         <w:rPr>
           <w:rFonts w:ascii="Arial" w:hAnsi="Arial" w:cs="Arial"/>
         </w:rPr>
-        <w:t>.8</w:t>
+        <w:t>.9</w:t>
       </w:r>
     </w:p>
     <w:p>
@@ -448,7 +498,7 @@
         <w:rPr>
           <w:rFonts w:ascii="Arial" w:hAnsi="Arial" w:cs="Arial"/>
         </w:rPr>
-        <w:t>.8</w:t>
+        <w:t>.9</w:t>
       </w:r>
     </w:p>
     <w:p>
@@ -467,90 +517,130 @@
         <w:rPr>
           <w:rFonts w:ascii="Arial" w:hAnsi="Arial" w:cs="Arial"/>
         </w:rPr>
-        <w:t>….9</w:t>
-      </w:r>
-    </w:p>
-    <w:p>
-      <w:pPr>
-        <w:rPr>
-          <w:rFonts w:ascii="Arial" w:hAnsi="Arial" w:cs="Arial"/>
-        </w:rPr>
-      </w:pPr>
-      <w:r>
-        <w:rPr>
-          <w:rFonts w:ascii="Arial" w:hAnsi="Arial" w:cs="Arial"/>
-        </w:rPr>
-        <w:t>Lessons learned ………………………………………………………………………………………</w:t>
-      </w:r>
-      <w:r>
-        <w:rPr>
-          <w:rFonts w:ascii="Arial" w:hAnsi="Arial" w:cs="Arial"/>
-        </w:rPr>
-        <w:t>….9</w:t>
-      </w:r>
-    </w:p>
-    <w:p>
-      <w:pPr>
-        <w:rPr>
-          <w:rFonts w:ascii="Arial" w:hAnsi="Arial" w:cs="Arial"/>
-        </w:rPr>
-      </w:pPr>
-      <w:r>
-        <w:rPr>
-          <w:rFonts w:ascii="Arial" w:hAnsi="Arial" w:cs="Arial"/>
-        </w:rPr>
-        <w:t>Conclusion ………………………………………………………………………………………………11</w:t>
-      </w:r>
-    </w:p>
-    <w:p>
-      <w:pPr>
-        <w:rPr>
-          <w:rFonts w:ascii="Arial" w:hAnsi="Arial" w:cs="Arial"/>
-        </w:rPr>
-      </w:pPr>
-    </w:p>
-    <w:p>
-      <w:pPr>
-        <w:rPr>
-          <w:rFonts w:ascii="Arial" w:hAnsi="Arial" w:cs="Arial"/>
-        </w:rPr>
-      </w:pPr>
-    </w:p>
-    <w:p>
-      <w:pPr>
-        <w:rPr>
-          <w:rFonts w:ascii="Arial" w:hAnsi="Arial" w:cs="Arial"/>
-        </w:rPr>
-      </w:pPr>
-    </w:p>
-    <w:p>
-      <w:pPr>
-        <w:rPr>
-          <w:rFonts w:ascii="Arial" w:hAnsi="Arial" w:cs="Arial"/>
-        </w:rPr>
-      </w:pPr>
-    </w:p>
-    <w:p>
-      <w:pPr>
-        <w:rPr>
-          <w:rFonts w:ascii="Arial" w:hAnsi="Arial" w:cs="Arial"/>
-        </w:rPr>
-      </w:pPr>
-    </w:p>
-    <w:p>
-      <w:pPr>
-        <w:rPr>
-          <w:rFonts w:ascii="Arial" w:hAnsi="Arial" w:cs="Arial"/>
-        </w:rPr>
-      </w:pPr>
-    </w:p>
-    <w:p>
-      <w:pPr>
-        <w:rPr>
-          <w:rFonts w:ascii="Arial" w:hAnsi="Arial" w:cs="Arial"/>
-          <w:sz w:val="24"/>
-          <w:szCs w:val="24"/>
-          <w:u w:val="single"/>
+        <w:t>..10</w:t>
+      </w:r>
+    </w:p>
+    <w:p>
+      <w:pPr>
+        <w:rPr>
+          <w:rFonts w:ascii="Arial" w:hAnsi="Arial" w:cs="Arial"/>
+        </w:rPr>
+      </w:pPr>
+      <w:r>
+        <w:rPr>
+          <w:rFonts w:ascii="Arial" w:hAnsi="Arial" w:cs="Arial"/>
+        </w:rPr>
+        <w:t xml:space="preserve">                                 Fig 6 ……………………………………………………………………………</w:t>
+      </w:r>
+      <w:r>
+        <w:rPr>
+          <w:rFonts w:ascii="Arial" w:hAnsi="Arial" w:cs="Arial"/>
+        </w:rPr>
+        <w:t>..10</w:t>
+      </w:r>
+    </w:p>
+    <w:p>
+      <w:pPr>
+        <w:rPr>
+          <w:rFonts w:ascii="Arial" w:hAnsi="Arial" w:cs="Arial"/>
+        </w:rPr>
+      </w:pPr>
+      <w:r>
+        <w:rPr>
+          <w:rFonts w:ascii="Arial" w:hAnsi="Arial" w:cs="Arial"/>
+        </w:rPr>
+        <w:t xml:space="preserve">                                 Fig 7 ……………………………………………………………………………..</w:t>
+      </w:r>
+      <w:r>
+        <w:rPr>
+          <w:rFonts w:ascii="Arial" w:hAnsi="Arial" w:cs="Arial"/>
+        </w:rPr>
+        <w:t>11</w:t>
+      </w:r>
+    </w:p>
+    <w:p>
+      <w:pPr>
+        <w:rPr>
+          <w:rFonts w:ascii="Arial" w:hAnsi="Arial" w:cs="Arial"/>
+        </w:rPr>
+      </w:pPr>
+      <w:r>
+        <w:rPr>
+          <w:rFonts w:ascii="Arial" w:hAnsi="Arial" w:cs="Arial"/>
+        </w:rPr>
+        <w:t>Lessons learned …</w:t>
+      </w:r>
+      <w:r>
+        <w:rPr>
+          <w:rFonts w:ascii="Arial" w:hAnsi="Arial" w:cs="Arial"/>
+        </w:rPr>
+        <w:t>……………………………………………………………………………………..</w:t>
+      </w:r>
+      <w:r>
+        <w:rPr>
+          <w:rFonts w:ascii="Arial" w:hAnsi="Arial" w:cs="Arial"/>
+        </w:rPr>
+        <w:t>12</w:t>
+      </w:r>
+    </w:p>
+    <w:p>
+      <w:pPr>
+        <w:rPr>
+          <w:rFonts w:ascii="Arial" w:hAnsi="Arial" w:cs="Arial"/>
+        </w:rPr>
+      </w:pPr>
+      <w:r>
+        <w:rPr>
+          <w:rFonts w:ascii="Arial" w:hAnsi="Arial" w:cs="Arial"/>
+        </w:rPr>
+        <w:t>Conclusion ………………</w:t>
+      </w:r>
+      <w:r>
+        <w:rPr>
+          <w:rFonts w:ascii="Arial" w:hAnsi="Arial" w:cs="Arial"/>
+        </w:rPr>
+        <w:t>………………………………………………………………………………14</w:t>
+      </w:r>
+    </w:p>
+    <w:p>
+      <w:pPr>
+        <w:rPr>
+          <w:rFonts w:ascii="Arial" w:hAnsi="Arial" w:cs="Arial"/>
+        </w:rPr>
+      </w:pPr>
+    </w:p>
+    <w:p>
+      <w:pPr>
+        <w:rPr>
+          <w:rFonts w:ascii="Arial" w:hAnsi="Arial" w:cs="Arial"/>
+        </w:rPr>
+      </w:pPr>
+    </w:p>
+    <w:p>
+      <w:pPr>
+        <w:rPr>
+          <w:rFonts w:ascii="Arial" w:hAnsi="Arial" w:cs="Arial"/>
+        </w:rPr>
+      </w:pPr>
+    </w:p>
+    <w:p>
+      <w:pPr>
+        <w:rPr>
+          <w:rFonts w:ascii="Arial" w:hAnsi="Arial" w:cs="Arial"/>
+        </w:rPr>
+      </w:pPr>
+    </w:p>
+    <w:p>
+      <w:pPr>
+        <w:rPr>
+          <w:rFonts w:ascii="Arial" w:hAnsi="Arial" w:cs="Arial"/>
+        </w:rPr>
+      </w:pPr>
+    </w:p>
+    <w:p>
+      <w:pPr>
+        <w:rPr>
+          <w:rFonts w:ascii="Arial" w:hAnsi="Arial" w:cs="Arial"/>
         </w:rPr>
       </w:pPr>
     </w:p>
@@ -1219,13 +1309,19 @@
         <w:rPr>
           <w:rFonts w:ascii="Arial" w:hAnsi="Arial" w:cs="Arial"/>
         </w:rPr>
-        <w:t xml:space="preserve">This part is involved with sending commanded data to the middleware, receiving actuator lengths from the middleware, receiving sensor data from the Sensor Server, comparing the two sets of data </w:t>
-      </w:r>
-      <w:r>
-        <w:rPr>
-          <w:rFonts w:ascii="Arial" w:hAnsi="Arial" w:cs="Arial"/>
-        </w:rPr>
-        <w:t xml:space="preserve">and storing and displaying the error. The saved data will be saved in a csv extension file. The Monitor expects to </w:t>
+        <w:t>This part is involved with sending commanded data to the middleware, receiving actuator lengths from the middleware, receiving sensor data from the Sensor Server,</w:t>
+      </w:r>
+      <w:r>
+        <w:rPr>
+          <w:rFonts w:ascii="Arial" w:hAnsi="Arial" w:cs="Arial"/>
+        </w:rPr>
+        <w:t xml:space="preserve"> comparing the two sets of data,</w:t>
+      </w:r>
+      <w:r>
+        <w:rPr>
+          <w:rFonts w:ascii="Arial" w:hAnsi="Arial" w:cs="Arial"/>
+        </w:rPr>
+        <w:t xml:space="preserve"> storing and displaying the error. The saved data will be saved in a csv extension file. The Monitor expects to </w:t>
       </w:r>
       <w:r>
         <w:rPr>
@@ -1237,7 +1333,19 @@
         <w:rPr>
           <w:rFonts w:ascii="Arial" w:hAnsi="Arial" w:cs="Arial"/>
         </w:rPr>
-        <w:t xml:space="preserve"> the data from the Sensor Server in the same format that the Sensor Server send the data.</w:t>
+        <w:t xml:space="preserve"> the data from the Sensor Server in the same format that the Sensor Server send</w:t>
+      </w:r>
+      <w:r>
+        <w:rPr>
+          <w:rFonts w:ascii="Arial" w:hAnsi="Arial" w:cs="Arial"/>
+        </w:rPr>
+        <w:t>s</w:t>
+      </w:r>
+      <w:r>
+        <w:rPr>
+          <w:rFonts w:ascii="Arial" w:hAnsi="Arial" w:cs="Arial"/>
+        </w:rPr>
+        <w:t xml:space="preserve"> the data.</w:t>
       </w:r>
     </w:p>
     <w:p>
@@ -1319,19 +1427,40 @@
     </w:p>
     <w:p>
       <w:pPr>
-        <w:jc w:val="both"/>
-        <w:rPr>
-          <w:rFonts w:ascii="Arial" w:hAnsi="Arial" w:cs="Arial"/>
-        </w:rPr>
-      </w:pPr>
-    </w:p>
-    <w:p>
-      <w:pPr>
-        <w:jc w:val="both"/>
-        <w:rPr>
-          <w:rFonts w:ascii="Arial" w:hAnsi="Arial" w:cs="Arial"/>
-        </w:rPr>
-      </w:pPr>
+        <w:rPr>
+          <w:rFonts w:ascii="Arial" w:hAnsi="Arial" w:cs="Arial"/>
+        </w:rPr>
+      </w:pPr>
+      <w:r>
+        <w:rPr>
+          <w:rFonts w:ascii="Arial" w:hAnsi="Arial" w:cs="Arial"/>
+        </w:rPr>
+        <w:t>To</w:t>
+      </w:r>
+      <w:r>
+        <w:rPr>
+          <w:rFonts w:ascii="Arial" w:hAnsi="Arial" w:cs="Arial"/>
+        </w:rPr>
+        <w:t xml:space="preserve"> move the </w:t>
+      </w:r>
+      <w:r>
+        <w:rPr>
+          <w:rFonts w:ascii="Arial" w:hAnsi="Arial" w:cs="Arial"/>
+        </w:rPr>
+        <w:t>chair, the monitor set</w:t>
+      </w:r>
+      <w:r>
+        <w:rPr>
+          <w:rFonts w:ascii="Arial" w:hAnsi="Arial" w:cs="Arial"/>
+        </w:rPr>
+        <w:t xml:space="preserve"> specific steps that the chair needs to move with in which the chair will always start from a neutral position and move five steps to the maximum angle or length and go back to the neutral position to move five steps again in another</w:t>
+      </w:r>
+      <w:r>
+        <w:rPr>
+          <w:rFonts w:ascii="Arial" w:hAnsi="Arial" w:cs="Arial"/>
+        </w:rPr>
+        <w:t xml:space="preserve"> direction. The maximum angle that the chair can move for roll, pitch and yaw is 10 degrees. At first, we had decided to use 20 degrees as the maximum angle but unfortunately 20 degrees was too big of an angle for the chair to move and so 10 degrees was set to be the maximum angle. For more information see the functional specification document.</w:t>
+      </w:r>
     </w:p>
     <w:p>
       <w:pPr>
@@ -2603,11 +2732,6 @@
     </w:p>
     <w:p>
       <w:pPr>
-        <w:jc w:val="both"/>
-      </w:pPr>
-    </w:p>
-    <w:p>
-      <w:pPr>
         <w:rPr>
           <w:rFonts w:ascii="Arial" w:hAnsi="Arial" w:cs="Arial"/>
           <w:sz w:val="24"/>
@@ -2615,23 +2739,13 @@
           <w:u w:val="single"/>
         </w:rPr>
       </w:pPr>
-    </w:p>
-    <w:p>
-      <w:pPr>
+      <w:r>
         <w:rPr>
           <w:rFonts w:ascii="Arial" w:hAnsi="Arial" w:cs="Arial"/>
           <w:sz w:val="24"/>
           <w:szCs w:val="24"/>
           <w:u w:val="single"/>
         </w:rPr>
-      </w:pPr>
-      <w:r>
-        <w:rPr>
-          <w:rFonts w:ascii="Arial" w:hAnsi="Arial" w:cs="Arial"/>
-          <w:sz w:val="24"/>
-          <w:szCs w:val="24"/>
-          <w:u w:val="single"/>
-        </w:rPr>
         <w:t>Implementation Overview</w:t>
       </w:r>
     </w:p>
@@ -2781,18 +2895,11 @@
           <w:rFonts w:ascii="Arial" w:hAnsi="Arial" w:cs="Arial"/>
         </w:rPr>
       </w:pPr>
-    </w:p>
-    <w:p>
-      <w:pPr>
-        <w:rPr>
-          <w:rFonts w:ascii="Arial" w:hAnsi="Arial" w:cs="Arial"/>
-        </w:rPr>
-      </w:pPr>
-      <w:r>
-        <w:rPr>
-          <w:rFonts w:ascii="Arial" w:hAnsi="Arial" w:cs="Arial"/>
-        </w:rPr>
-        <w:t>Positioning of the hardware:</w:t>
+      <w:r>
+        <w:rPr>
+          <w:rFonts w:ascii="Arial" w:hAnsi="Arial" w:cs="Arial"/>
+        </w:rPr>
+        <w:t>Positioning of the hardware;</w:t>
       </w:r>
     </w:p>
     <w:p>
@@ -3635,18 +3742,18 @@
           <wp:anchor distT="0" distB="0" distL="114300" distR="114300" simplePos="0" relativeHeight="251664384" behindDoc="1" locked="0" layoutInCell="1" allowOverlap="1">
             <wp:simplePos x="0" y="0"/>
             <wp:positionH relativeFrom="column">
-              <wp:posOffset>95250</wp:posOffset>
+              <wp:posOffset>85725</wp:posOffset>
             </wp:positionH>
             <wp:positionV relativeFrom="paragraph">
-              <wp:posOffset>440690</wp:posOffset>
+              <wp:posOffset>326390</wp:posOffset>
             </wp:positionV>
-            <wp:extent cx="5553075" cy="2665095"/>
-            <wp:effectExtent l="0" t="0" r="9525" b="1905"/>
+            <wp:extent cx="5553075" cy="2428875"/>
+            <wp:effectExtent l="0" t="0" r="9525" b="9525"/>
             <wp:wrapTight wrapText="bothSides">
               <wp:wrapPolygon edited="0">
                 <wp:start x="0" y="0"/>
-                <wp:lineTo x="0" y="21461"/>
-                <wp:lineTo x="21563" y="21461"/>
+                <wp:lineTo x="0" y="21515"/>
+                <wp:lineTo x="21563" y="21515"/>
                 <wp:lineTo x="21563" y="0"/>
                 <wp:lineTo x="0" y="0"/>
               </wp:wrapPolygon>
@@ -3676,7 +3783,7 @@
                   <pic:spPr bwMode="auto">
                     <a:xfrm>
                       <a:off x="0" y="0"/>
-                      <a:ext cx="5553075" cy="2665095"/>
+                      <a:ext cx="5553075" cy="2428875"/>
                     </a:xfrm>
                     <a:prstGeom prst="rect">
                       <a:avLst/>
@@ -3771,69 +3878,276 @@
         <w:rPr>
           <w:rFonts w:ascii="Arial" w:hAnsi="Arial" w:cs="Arial"/>
         </w:rPr>
-        <w:t xml:space="preserve">After doing the final testing of the system we ran the system the final round so as to get the results </w:t>
-      </w:r>
-      <w:r>
-        <w:rPr>
-          <w:rFonts w:ascii="Arial" w:hAnsi="Arial" w:cs="Arial"/>
-        </w:rPr>
-        <w:t>that was expected of the system. The following is a screen shot of a file displaying the error results of the system.</w:t>
-      </w:r>
-    </w:p>
-    <w:p>
-      <w:pPr>
-        <w:rPr>
-          <w:rFonts w:ascii="Arial" w:hAnsi="Arial" w:cs="Arial"/>
-        </w:rPr>
-      </w:pPr>
-    </w:p>
-    <w:p>
-      <w:pPr>
-        <w:rPr>
-          <w:rFonts w:ascii="Arial" w:hAnsi="Arial" w:cs="Arial"/>
-        </w:rPr>
-      </w:pPr>
-    </w:p>
-    <w:p>
-      <w:pPr>
-        <w:rPr>
-          <w:rFonts w:ascii="Arial" w:hAnsi="Arial" w:cs="Arial"/>
-        </w:rPr>
-      </w:pPr>
-    </w:p>
-    <w:p>
-      <w:pPr>
-        <w:rPr>
-          <w:rFonts w:ascii="Arial" w:hAnsi="Arial" w:cs="Arial"/>
-        </w:rPr>
-      </w:pPr>
-    </w:p>
-    <w:p>
-      <w:pPr>
-        <w:rPr>
-          <w:rFonts w:ascii="Arial" w:hAnsi="Arial" w:cs="Arial"/>
-        </w:rPr>
-      </w:pPr>
-    </w:p>
-    <w:p>
-      <w:pPr>
-        <w:rPr>
-          <w:rFonts w:ascii="Arial" w:hAnsi="Arial" w:cs="Arial"/>
-        </w:rPr>
-      </w:pPr>
-    </w:p>
-    <w:p>
-      <w:pPr>
-        <w:rPr>
-          <w:rFonts w:ascii="Arial" w:hAnsi="Arial" w:cs="Arial"/>
-        </w:rPr>
-      </w:pPr>
-      <w:r>
-        <w:rPr>
-          <w:rFonts w:ascii="Arial" w:hAnsi="Arial" w:cs="Arial"/>
-        </w:rPr>
-        <w:t>These results verify that the Middlesex Platform Measuring System created was a success and the system can be used to measure the accuracy of such kind of platforms.</w:t>
-      </w:r>
+        <w:t xml:space="preserve">To get the final results for the system we ran the system three times so that we could use the average of those three output values since the sensors kept giving us different readings although the readings were very close to each other within 4mm difference for the actuators and 0.5 difference for the angles. The following is a terminal display showing the monitor script running which takes three sensor readings and uses the average of those three readings as the sensor reading which is to be compared with the commanded data. </w:t>
+      </w:r>
+    </w:p>
+    <w:p>
+      <w:pPr>
+        <w:rPr>
+          <w:rFonts w:ascii="Arial" w:hAnsi="Arial" w:cs="Arial"/>
+        </w:rPr>
+      </w:pPr>
+    </w:p>
+    <w:p>
+      <w:pPr>
+        <w:rPr>
+          <w:rFonts w:ascii="Arial" w:hAnsi="Arial" w:cs="Arial"/>
+        </w:rPr>
+      </w:pPr>
+    </w:p>
+    <w:p>
+      <w:pPr>
+        <w:rPr>
+          <w:rFonts w:ascii="Arial" w:hAnsi="Arial" w:cs="Arial"/>
+        </w:rPr>
+      </w:pPr>
+      <w:r>
+        <w:rPr>
+          <w:rFonts w:ascii="Arial" w:hAnsi="Arial" w:cs="Arial"/>
+          <w:noProof/>
+        </w:rPr>
+        <w:drawing>
+          <wp:inline distT="0" distB="0" distL="0" distR="0">
+            <wp:extent cx="5943600" cy="4457700"/>
+            <wp:effectExtent l="0" t="0" r="0" b="0"/>
+            <wp:docPr id="6" name="Picture 6" descr="A picture containing text&#10;&#10;Description generated with very high confidence"/>
+            <wp:cNvGraphicFramePr>
+              <a:graphicFrameLocks xmlns:a="http://schemas.openxmlformats.org/drawingml/2006/main" noChangeAspect="1"/>
+            </wp:cNvGraphicFramePr>
+            <a:graphic xmlns:a="http://schemas.openxmlformats.org/drawingml/2006/main">
+              <a:graphicData uri="http://schemas.openxmlformats.org/drawingml/2006/picture">
+                <pic:pic xmlns:pic="http://schemas.openxmlformats.org/drawingml/2006/picture">
+                  <pic:nvPicPr>
+                    <pic:cNvPr id="6" name="IMG_0703.jpg"/>
+                    <pic:cNvPicPr/>
+                  </pic:nvPicPr>
+                  <pic:blipFill>
+                    <a:blip r:embed="rId17" cstate="print">
+                      <a:extLst>
+                        <a:ext uri="{28A0092B-C50C-407E-A947-70E740481C1C}">
+                          <a14:useLocalDpi xmlns:a14="http://schemas.microsoft.com/office/drawing/2010/main" val="0"/>
+                        </a:ext>
+                      </a:extLst>
+                    </a:blip>
+                    <a:stretch>
+                      <a:fillRect/>
+                    </a:stretch>
+                  </pic:blipFill>
+                  <pic:spPr>
+                    <a:xfrm>
+                      <a:off x="0" y="0"/>
+                      <a:ext cx="5943600" cy="4457700"/>
+                    </a:xfrm>
+                    <a:prstGeom prst="rect">
+                      <a:avLst/>
+                    </a:prstGeom>
+                  </pic:spPr>
+                </pic:pic>
+              </a:graphicData>
+            </a:graphic>
+          </wp:inline>
+        </w:drawing>
+      </w:r>
+    </w:p>
+    <w:p>
+      <w:pPr>
+        <w:rPr>
+          <w:rFonts w:ascii="Arial" w:hAnsi="Arial" w:cs="Arial"/>
+        </w:rPr>
+      </w:pPr>
+    </w:p>
+    <w:p>
+      <w:pPr>
+        <w:rPr>
+          <w:rFonts w:ascii="Arial" w:hAnsi="Arial" w:cs="Arial"/>
+        </w:rPr>
+      </w:pPr>
+    </w:p>
+    <w:p>
+      <w:pPr>
+        <w:jc w:val="center"/>
+        <w:rPr>
+          <w:rFonts w:ascii="Arial" w:hAnsi="Arial" w:cs="Arial"/>
+        </w:rPr>
+      </w:pPr>
+      <w:r>
+        <w:rPr>
+          <w:rFonts w:ascii="Arial" w:hAnsi="Arial" w:cs="Arial"/>
+        </w:rPr>
+        <w:t xml:space="preserve">Fig 6: Monitor </w:t>
+      </w:r>
+    </w:p>
+    <w:p>
+      <w:pPr>
+        <w:jc w:val="center"/>
+        <w:rPr>
+          <w:rFonts w:ascii="Arial" w:hAnsi="Arial" w:cs="Arial"/>
+        </w:rPr>
+      </w:pPr>
+    </w:p>
+    <w:p>
+      <w:pPr>
+        <w:jc w:val="center"/>
+        <w:rPr>
+          <w:rFonts w:ascii="Arial" w:hAnsi="Arial" w:cs="Arial"/>
+        </w:rPr>
+      </w:pPr>
+    </w:p>
+    <w:p>
+      <w:pPr>
+        <w:jc w:val="center"/>
+        <w:rPr>
+          <w:rFonts w:ascii="Arial" w:hAnsi="Arial" w:cs="Arial"/>
+        </w:rPr>
+      </w:pPr>
+    </w:p>
+    <w:p>
+      <w:pPr>
+        <w:rPr>
+          <w:rFonts w:ascii="Arial" w:hAnsi="Arial" w:cs="Arial"/>
+        </w:rPr>
+      </w:pPr>
+      <w:r>
+        <w:rPr>
+          <w:rFonts w:ascii="Arial" w:hAnsi="Arial" w:cs="Arial"/>
+        </w:rPr>
+        <w:t>Once the system finished running and all the commanded steps were done, we had to run the system three times for a better results outcome which was done by calculating the average output from those three results. The following is an excel spreadsheet showing the error results that we</w:t>
+      </w:r>
+      <w:r>
+        <w:rPr>
+          <w:rFonts w:ascii="Arial" w:hAnsi="Arial" w:cs="Arial"/>
+        </w:rPr>
+        <w:t>re</w:t>
+      </w:r>
+      <w:r>
+        <w:rPr>
+          <w:rFonts w:ascii="Arial" w:hAnsi="Arial" w:cs="Arial"/>
+        </w:rPr>
+        <w:t xml:space="preserve"> taken as an average</w:t>
+      </w:r>
+      <w:r>
+        <w:rPr>
+          <w:rFonts w:ascii="Arial" w:hAnsi="Arial" w:cs="Arial"/>
+        </w:rPr>
+        <w:t xml:space="preserve"> of the three runs. We also had to compensate certain values since the positions of the sensors with the target were quite different from others and so to level the results we had to compensate some of these values by either adding or subtracting a certain amount. L1 and L6 had the same measurements and so we did not do any compensation for them and the following are the compensation values used for each measurement; L2 +14mm, L3 -26, L4 -33, L5 -19, roll -0.3 and pitch -0.8.</w:t>
+      </w:r>
+    </w:p>
+    <w:p>
+      <w:pPr>
+        <w:rPr>
+          <w:rFonts w:ascii="Arial" w:hAnsi="Arial" w:cs="Arial"/>
+        </w:rPr>
+      </w:pPr>
+      <w:r>
+        <w:rPr>
+          <w:rFonts w:ascii="Arial" w:hAnsi="Arial" w:cs="Arial"/>
+          <w:noProof/>
+        </w:rPr>
+        <w:drawing>
+          <wp:inline distT="0" distB="0" distL="0" distR="0">
+            <wp:extent cx="5943600" cy="5285105"/>
+            <wp:effectExtent l="0" t="0" r="0" b="0"/>
+            <wp:docPr id="8" name="Picture 8" descr="A close up of text on a white background&#10;&#10;Description generated with very high confidence"/>
+            <wp:cNvGraphicFramePr>
+              <a:graphicFrameLocks xmlns:a="http://schemas.openxmlformats.org/drawingml/2006/main" noChangeAspect="1"/>
+            </wp:cNvGraphicFramePr>
+            <a:graphic xmlns:a="http://schemas.openxmlformats.org/drawingml/2006/main">
+              <a:graphicData uri="http://schemas.openxmlformats.org/drawingml/2006/picture">
+                <pic:pic xmlns:pic="http://schemas.openxmlformats.org/drawingml/2006/picture">
+                  <pic:nvPicPr>
+                    <pic:cNvPr id="8" name="Capture.PNG"/>
+                    <pic:cNvPicPr/>
+                  </pic:nvPicPr>
+                  <pic:blipFill>
+                    <a:blip r:embed="rId18">
+                      <a:extLst>
+                        <a:ext uri="{28A0092B-C50C-407E-A947-70E740481C1C}">
+                          <a14:useLocalDpi xmlns:a14="http://schemas.microsoft.com/office/drawing/2010/main" val="0"/>
+                        </a:ext>
+                      </a:extLst>
+                    </a:blip>
+                    <a:stretch>
+                      <a:fillRect/>
+                    </a:stretch>
+                  </pic:blipFill>
+                  <pic:spPr>
+                    <a:xfrm>
+                      <a:off x="0" y="0"/>
+                      <a:ext cx="5943600" cy="5285105"/>
+                    </a:xfrm>
+                    <a:prstGeom prst="rect">
+                      <a:avLst/>
+                    </a:prstGeom>
+                  </pic:spPr>
+                </pic:pic>
+              </a:graphicData>
+            </a:graphic>
+          </wp:inline>
+        </w:drawing>
+      </w:r>
+    </w:p>
+    <w:p>
+      <w:pPr>
+        <w:rPr>
+          <w:rFonts w:ascii="Arial" w:hAnsi="Arial" w:cs="Arial"/>
+        </w:rPr>
+      </w:pPr>
+    </w:p>
+    <w:p>
+      <w:pPr>
+        <w:jc w:val="center"/>
+        <w:rPr>
+          <w:rFonts w:ascii="Arial" w:hAnsi="Arial" w:cs="Arial"/>
+        </w:rPr>
+      </w:pPr>
+      <w:r>
+        <w:rPr>
+          <w:rFonts w:ascii="Arial" w:hAnsi="Arial" w:cs="Arial"/>
+        </w:rPr>
+        <w:t>Fig 7: Results</w:t>
+      </w:r>
+    </w:p>
+    <w:p>
+      <w:pPr>
+        <w:jc w:val="center"/>
+        <w:rPr>
+          <w:rFonts w:ascii="Arial" w:hAnsi="Arial" w:cs="Arial"/>
+        </w:rPr>
+      </w:pPr>
+      <w:bookmarkStart w:id="0" w:name="_GoBack"/>
+      <w:bookmarkEnd w:id="0"/>
+    </w:p>
+    <w:p>
+      <w:pPr>
+        <w:rPr>
+          <w:rFonts w:ascii="Arial" w:hAnsi="Arial" w:cs="Arial"/>
+        </w:rPr>
+      </w:pPr>
+      <w:r>
+        <w:rPr>
+          <w:rFonts w:ascii="Arial" w:hAnsi="Arial" w:cs="Arial"/>
+        </w:rPr>
+        <w:t>From the excel spreadsheet above the yaw values have been highlighted red because</w:t>
+      </w:r>
+      <w:r>
+        <w:rPr>
+          <w:rFonts w:ascii="Arial" w:hAnsi="Arial" w:cs="Arial"/>
+        </w:rPr>
+        <w:t xml:space="preserve"> we were not able to measure it since the se</w:t>
+      </w:r>
+      <w:r>
+        <w:rPr>
+          <w:rFonts w:ascii="Arial" w:hAnsi="Arial" w:cs="Arial"/>
+        </w:rPr>
+        <w:t>nsor was not reading valid data for the yaw values.</w:t>
+      </w:r>
+    </w:p>
+    <w:p>
+      <w:pPr>
+        <w:rPr>
+          <w:rFonts w:ascii="Arial" w:hAnsi="Arial" w:cs="Arial"/>
+        </w:rPr>
+      </w:pPr>
     </w:p>
     <w:p>
       <w:pPr>
@@ -4405,8 +4719,6 @@
         </w:rPr>
         <w:t>Uno</w:t>
       </w:r>
-      <w:bookmarkStart w:id="0" w:name="_GoBack"/>
-      <w:bookmarkEnd w:id="0"/>
       <w:r>
         <w:rPr>
           <w:rFonts w:ascii="Arial" w:hAnsi="Arial" w:cs="Arial"/>
@@ -4579,6 +4891,95 @@
         </w:rPr>
         <w:t xml:space="preserve">and that is because we needed to make sure that the reading that sensors were giving were the correct and so we had to measure the lengths and angles and compare them with the sensor readings and see if the readings are the same if not then we should take that difference and use it as a compensation value for the final output values. </w:t>
       </w:r>
+    </w:p>
+    <w:p>
+      <w:pPr>
+        <w:rPr>
+          <w:rFonts w:ascii="Arial" w:hAnsi="Arial" w:cs="Arial"/>
+        </w:rPr>
+      </w:pPr>
+      <w:r>
+        <w:rPr>
+          <w:rFonts w:ascii="Arial" w:hAnsi="Arial" w:cs="Arial"/>
+        </w:rPr>
+        <w:t xml:space="preserve">During the final testing of the system some of the readings for the angles were not right, we noticed that we were getting a very big error of above 14 degrees for the roll and pitch when the chair was in neutral position in which it is impossible since even the maximum angle that the chair </w:t>
+      </w:r>
+      <w:r>
+        <w:rPr>
+          <w:rFonts w:ascii="Arial" w:hAnsi="Arial" w:cs="Arial"/>
+        </w:rPr>
+        <w:t xml:space="preserve">can move was up </w:t>
+      </w:r>
+      <w:r>
+        <w:rPr>
+          <w:rFonts w:ascii="Arial" w:hAnsi="Arial" w:cs="Arial"/>
+        </w:rPr>
+        <w:t>to +10 or -10. When we invest</w:t>
+      </w:r>
+      <w:r>
+        <w:rPr>
+          <w:rFonts w:ascii="Arial" w:hAnsi="Arial" w:cs="Arial"/>
+        </w:rPr>
+        <w:t xml:space="preserve">igated what the problem would be, we found that </w:t>
+      </w:r>
+      <w:r>
+        <w:rPr>
+          <w:rFonts w:ascii="Arial" w:hAnsi="Arial" w:cs="Arial"/>
+        </w:rPr>
+        <w:t xml:space="preserve">within the monitor code </w:t>
+      </w:r>
+      <w:r>
+        <w:rPr>
+          <w:rFonts w:ascii="Arial" w:hAnsi="Arial" w:cs="Arial"/>
+        </w:rPr>
+        <w:t xml:space="preserve">when the commanded data and sensor data were being compared the commanded data was a positive value and the sensor data was a negative value and so when we subtract the two values it adds the two values together and so the output reading becomes more then 10 degrees the reason being that the sensor was returning negative values when it was positive values and vice versa. To solve this </w:t>
+      </w:r>
+      <w:r>
+        <w:rPr>
+          <w:rFonts w:ascii="Arial" w:hAnsi="Arial" w:cs="Arial"/>
+        </w:rPr>
+        <w:t>problem,</w:t>
+      </w:r>
+      <w:r>
+        <w:rPr>
+          <w:rFonts w:ascii="Arial" w:hAnsi="Arial" w:cs="Arial"/>
+        </w:rPr>
+        <w:t xml:space="preserve"> we had to change the sign of the calculation which looked at the di</w:t>
+      </w:r>
+      <w:r>
+        <w:rPr>
+          <w:rFonts w:ascii="Arial" w:hAnsi="Arial" w:cs="Arial"/>
+        </w:rPr>
+        <w:t>fference between the two values within the monitor.</w:t>
+      </w:r>
+    </w:p>
+    <w:p>
+      <w:pPr>
+        <w:rPr>
+          <w:rFonts w:ascii="Arial" w:hAnsi="Arial" w:cs="Arial"/>
+        </w:rPr>
+      </w:pPr>
+    </w:p>
+    <w:p>
+      <w:pPr>
+        <w:rPr>
+          <w:rFonts w:ascii="Arial" w:hAnsi="Arial" w:cs="Arial"/>
+        </w:rPr>
+      </w:pPr>
+    </w:p>
+    <w:p>
+      <w:pPr>
+        <w:rPr>
+          <w:rFonts w:ascii="Arial" w:hAnsi="Arial" w:cs="Arial"/>
+        </w:rPr>
+      </w:pPr>
+    </w:p>
+    <w:p>
+      <w:pPr>
+        <w:rPr>
+          <w:rFonts w:ascii="Arial" w:hAnsi="Arial" w:cs="Arial"/>
+        </w:rPr>
+      </w:pPr>
     </w:p>
     <w:p>
       <w:pPr>
@@ -4645,7 +5046,25 @@
         <w:rPr>
           <w:rFonts w:ascii="Arial" w:hAnsi="Arial" w:cs="Arial"/>
         </w:rPr>
-        <w:t xml:space="preserve"> The report also involves an overview of some of the documents that will be included within this document.</w:t>
+        <w:t xml:space="preserve"> The report also involves an overview of some of the documents that will be included within this </w:t>
+      </w:r>
+      <w:r>
+        <w:rPr>
+          <w:rFonts w:ascii="Arial" w:hAnsi="Arial" w:cs="Arial"/>
+        </w:rPr>
+        <w:t>document. During</w:t>
+      </w:r>
+      <w:r>
+        <w:rPr>
+          <w:rFonts w:ascii="Arial" w:hAnsi="Arial" w:cs="Arial"/>
+        </w:rPr>
+        <w:t xml:space="preserve"> the final testing of the system a lot of issues came up that were not anticipated at the beginning and so to solve these issues we had to take a step back and look through every detail of the system and </w:t>
+      </w:r>
+      <w:r>
+        <w:rPr>
+          <w:rFonts w:ascii="Arial" w:hAnsi="Arial" w:cs="Arial"/>
+        </w:rPr>
+        <w:t>analyze it to see if the problem was either a software one or a hardware one and finally solve the issues.</w:t>
       </w:r>
     </w:p>
     <w:p>
@@ -4689,39 +5108,8 @@
         </w:rPr>
       </w:pPr>
     </w:p>
-    <w:p>
-      <w:pPr>
-        <w:jc w:val="center"/>
-        <w:rPr>
-          <w:rFonts w:ascii="Constantia" w:hAnsi="Constantia"/>
-          <w:sz w:val="48"/>
-          <w:szCs w:val="48"/>
-        </w:rPr>
-      </w:pPr>
-    </w:p>
-    <w:p>
-      <w:pPr>
-        <w:jc w:val="center"/>
-        <w:rPr>
-          <w:rFonts w:ascii="Constantia" w:hAnsi="Constantia"/>
-          <w:sz w:val="48"/>
-          <w:szCs w:val="48"/>
-        </w:rPr>
-      </w:pPr>
-    </w:p>
-    <w:p>
-      <w:pPr>
-        <w:jc w:val="center"/>
-        <w:rPr>
-          <w:rFonts w:ascii="Constantia" w:hAnsi="Constantia"/>
-          <w:sz w:val="48"/>
-          <w:szCs w:val="48"/>
-        </w:rPr>
-      </w:pPr>
-    </w:p>
-    <w:p/>
-    <w:p/>
     <w:sectPr>
+      <w:footerReference w:type="default" r:id="rId19"/>
       <w:pgSz w:w="12240" w:h="15840"/>
       <w:pgMar w:top="1440" w:right="1440" w:bottom="1440" w:left="1440" w:header="708" w:footer="708" w:gutter="0"/>
       <w:cols w:space="708"/>
@@ -4754,6 +5142,68 @@
     </w:p>
   </w:endnote>
 </w:endnotes>
+</file>
+
+<file path=word/footer1.xml><?xml version="1.0" encoding="utf-8"?>
+<w:ftr xmlns:wpc="http://schemas.microsoft.com/office/word/2010/wordprocessingCanvas" xmlns:cx="http://schemas.microsoft.com/office/drawing/2014/chartex" xmlns:cx1="http://schemas.microsoft.com/office/drawing/2015/9/8/chartex" xmlns:cx2="http://schemas.microsoft.com/office/drawing/2015/10/21/chartex" xmlns:cx3="http://schemas.microsoft.com/office/drawing/2016/5/9/chartex" xmlns:cx4="http://schemas.microsoft.com/office/drawing/2016/5/10/chartex" xmlns:cx5="http://schemas.microsoft.com/office/drawing/2016/5/11/chartex" xmlns:cx6="http://schemas.microsoft.com/office/drawing/2016/5/12/chartex" xmlns:cx7="http://schemas.microsoft.com/office/drawing/2016/5/13/chartex" xmlns:cx8="http://schemas.microsoft.com/office/drawing/2016/5/14/chartex" xmlns:mc="http://schemas.openxmlformats.org/markup-compatibility/2006" xmlns:aink="http://schemas.microsoft.com/office/drawing/2016/ink" xmlns:am3d="http://schemas.microsoft.com/office/drawing/2017/model3d" xmlns:o="urn:schemas-microsoft-com:office:office" xmlns:r="http://schemas.openxmlformats.org/officeDocument/2006/relationships" xmlns:m="http://schemas.openxmlformats.org/officeDocument/2006/math" xmlns:v="urn:schemas-microsoft-com:vml" xmlns:wp14="http://schemas.microsoft.com/office/word/2010/wordprocessingDrawing" xmlns:wp="http://schemas.openxmlformats.org/drawingml/2006/wordprocessingDrawing" xmlns:w10="urn:schemas-microsoft-com:office:word" xmlns:w="http://schemas.openxmlformats.org/wordprocessingml/2006/main" xmlns:w14="http://schemas.microsoft.com/office/word/2010/wordml" xmlns:w15="http://schemas.microsoft.com/office/word/2012/wordml" xmlns:w16cid="http://schemas.microsoft.com/office/word/2016/wordml/cid" xmlns:w16se="http://schemas.microsoft.com/office/word/2015/wordml/symex" xmlns:wpg="http://schemas.microsoft.com/office/word/2010/wordprocessingGroup" xmlns:wpi="http://schemas.microsoft.com/office/word/2010/wordprocessingInk" xmlns:wne="http://schemas.microsoft.com/office/word/2006/wordml" xmlns:wps="http://schemas.microsoft.com/office/word/2010/wordprocessingShape" mc:Ignorable="w14 w15 w16se w16cid wp14">
+  <w:p>
+    <w:pPr>
+      <w:pStyle w:val="Footer"/>
+      <w:tabs>
+        <w:tab w:val="clear" w:pos="4680"/>
+        <w:tab w:val="clear" w:pos="9360"/>
+      </w:tabs>
+      <w:jc w:val="center"/>
+      <w:rPr>
+        <w:caps/>
+        <w:noProof/>
+        <w:color w:val="4472C4" w:themeColor="accent1"/>
+      </w:rPr>
+    </w:pPr>
+    <w:r>
+      <w:rPr>
+        <w:caps/>
+        <w:color w:val="4472C4" w:themeColor="accent1"/>
+      </w:rPr>
+      <w:fldChar w:fldCharType="begin"/>
+    </w:r>
+    <w:r>
+      <w:rPr>
+        <w:caps/>
+        <w:color w:val="4472C4" w:themeColor="accent1"/>
+      </w:rPr>
+      <w:instrText xml:space="preserve"> PAGE   \* MERGEFORMAT </w:instrText>
+    </w:r>
+    <w:r>
+      <w:rPr>
+        <w:caps/>
+        <w:color w:val="4472C4" w:themeColor="accent1"/>
+      </w:rPr>
+      <w:fldChar w:fldCharType="separate"/>
+    </w:r>
+    <w:r>
+      <w:rPr>
+        <w:caps/>
+        <w:noProof/>
+        <w:color w:val="4472C4" w:themeColor="accent1"/>
+      </w:rPr>
+      <w:t>1</w:t>
+    </w:r>
+    <w:r>
+      <w:rPr>
+        <w:caps/>
+        <w:noProof/>
+        <w:color w:val="4472C4" w:themeColor="accent1"/>
+      </w:rPr>
+      <w:fldChar w:fldCharType="end"/>
+    </w:r>
+  </w:p>
+  <w:p>
+    <w:pPr>
+      <w:pStyle w:val="Footer"/>
+    </w:pPr>
+  </w:p>
+</w:ftr>
 </file>
 
 <file path=word/footnotes.xml><?xml version="1.0" encoding="utf-8"?>
@@ -5775,7 +6225,7 @@
 </file>
 
 <file path=customXml/itemProps1.xml><?xml version="1.0" encoding="utf-8"?>
-<ds:datastoreItem xmlns:ds="http://schemas.openxmlformats.org/officeDocument/2006/customXml" ds:itemID="{96A8110F-CE4D-40DE-A197-4A9A4C54651D}">
+<ds:datastoreItem xmlns:ds="http://schemas.openxmlformats.org/officeDocument/2006/customXml" ds:itemID="{77671EB0-2CBC-4CF6-877F-CCE6D317D3DE}">
   <ds:schemaRefs>
     <ds:schemaRef ds:uri="http://schemas.openxmlformats.org/officeDocument/2006/bibliography"/>
   </ds:schemaRefs>

</xml_diff>

<commit_message>
more explanation on the results in the report document
</commit_message>
<xml_diff>
--- a/Documents/CCE 4999 PROJECT REPORT.docx
+++ b/Documents/CCE 4999 PROJECT REPORT.docx
@@ -492,13 +492,13 @@
         <w:rPr>
           <w:rFonts w:ascii="Arial" w:hAnsi="Arial" w:cs="Arial"/>
         </w:rPr>
-        <w:t xml:space="preserve">                                 Fig 5 ………………………………………………………………………………</w:t>
-      </w:r>
-      <w:r>
-        <w:rPr>
-          <w:rFonts w:ascii="Arial" w:hAnsi="Arial" w:cs="Arial"/>
-        </w:rPr>
-        <w:t>.9</w:t>
+        <w:t xml:space="preserve">                                 Fig </w:t>
+      </w:r>
+      <w:r>
+        <w:rPr>
+          <w:rFonts w:ascii="Arial" w:hAnsi="Arial" w:cs="Arial"/>
+        </w:rPr>
+        <w:t>5 ……………………………………………………………………………..10</w:t>
       </w:r>
     </w:p>
     <w:p>
@@ -568,6 +568,19 @@
         <w:rPr>
           <w:rFonts w:ascii="Arial" w:hAnsi="Arial" w:cs="Arial"/>
         </w:rPr>
+        <w:t xml:space="preserve">                                 Fig 8 ……………………………………………………………………………..12</w:t>
+      </w:r>
+    </w:p>
+    <w:p>
+      <w:pPr>
+        <w:rPr>
+          <w:rFonts w:ascii="Arial" w:hAnsi="Arial" w:cs="Arial"/>
+        </w:rPr>
+      </w:pPr>
+      <w:r>
+        <w:rPr>
+          <w:rFonts w:ascii="Arial" w:hAnsi="Arial" w:cs="Arial"/>
+        </w:rPr>
         <w:t>Lessons learned …</w:t>
       </w:r>
       <w:r>
@@ -580,7 +593,7 @@
         <w:rPr>
           <w:rFonts w:ascii="Arial" w:hAnsi="Arial" w:cs="Arial"/>
         </w:rPr>
-        <w:t>12</w:t>
+        <w:t>13</w:t>
       </w:r>
     </w:p>
     <w:p>
@@ -599,7 +612,7 @@
         <w:rPr>
           <w:rFonts w:ascii="Arial" w:hAnsi="Arial" w:cs="Arial"/>
         </w:rPr>
-        <w:t>………………………………………………………………………………14</w:t>
+        <w:t>………………………………………………………………………………15</w:t>
       </w:r>
     </w:p>
     <w:p>
@@ -703,16 +716,8 @@
           <w:u w:val="single"/>
         </w:rPr>
       </w:pPr>
-    </w:p>
-    <w:p>
-      <w:pPr>
-        <w:rPr>
-          <w:rFonts w:ascii="Arial" w:hAnsi="Arial" w:cs="Arial"/>
-          <w:sz w:val="24"/>
-          <w:szCs w:val="24"/>
-          <w:u w:val="single"/>
-        </w:rPr>
-      </w:pPr>
+      <w:bookmarkStart w:id="0" w:name="_GoBack"/>
+      <w:bookmarkEnd w:id="0"/>
     </w:p>
     <w:p>
       <w:pPr>
@@ -3616,6 +3621,70 @@
       <w:r>
         <w:rPr>
           <w:rFonts w:ascii="Arial" w:hAnsi="Arial" w:cs="Arial"/>
+        </w:rPr>
+        <w:t xml:space="preserve">The implementation of this project also included how we </w:t>
+      </w:r>
+      <w:r>
+        <w:rPr>
+          <w:rFonts w:ascii="Arial" w:hAnsi="Arial" w:cs="Arial"/>
+        </w:rPr>
+        <w:t xml:space="preserve">managed and </w:t>
+      </w:r>
+      <w:r>
+        <w:rPr>
+          <w:rFonts w:ascii="Arial" w:hAnsi="Arial" w:cs="Arial"/>
+        </w:rPr>
+        <w:t>planned</w:t>
+      </w:r>
+      <w:r>
+        <w:rPr>
+          <w:rFonts w:ascii="Arial" w:hAnsi="Arial" w:cs="Arial"/>
+        </w:rPr>
+        <w:t xml:space="preserve"> for this project. At the beginning of the project each member was assigned specific tasks to complete within a given time. The scheduling of these tasks was written down and each member had to complete the given tasks on time if not then they must give out a reason why the task was not completed in the specified time.</w:t>
+      </w:r>
+    </w:p>
+    <w:p>
+      <w:pPr>
+        <w:rPr>
+          <w:rFonts w:ascii="Arial" w:hAnsi="Arial" w:cs="Arial"/>
+        </w:rPr>
+      </w:pPr>
+      <w:r>
+        <w:rPr>
+          <w:rFonts w:ascii="Arial" w:hAnsi="Arial" w:cs="Arial"/>
+        </w:rPr>
+        <w:t>We had deliverables for each week and apart from the 2 hours workshop that we had each week we also met outside of class hours and helped each other out on the tasks assigned. Each member had a specific role that they were responsible for, but before the end of the project one member dropped out and so we had to get a third party to do his tasks.</w:t>
+      </w:r>
+    </w:p>
+    <w:p>
+      <w:pPr>
+        <w:rPr>
+          <w:rFonts w:ascii="Arial" w:hAnsi="Arial" w:cs="Arial"/>
+        </w:rPr>
+      </w:pPr>
+      <w:r>
+        <w:rPr>
+          <w:rFonts w:ascii="Arial" w:hAnsi="Arial" w:cs="Arial"/>
+        </w:rPr>
+        <w:t xml:space="preserve">When we met up each week we plan out what needed to be done for that specific day and what is expected for the next coming days and that way we could control the tasks for each week. For more information of project management see the deliverables document. </w:t>
+      </w:r>
+    </w:p>
+    <w:p>
+      <w:pPr>
+        <w:rPr>
+          <w:rFonts w:ascii="Arial" w:hAnsi="Arial" w:cs="Arial"/>
+        </w:rPr>
+      </w:pPr>
+    </w:p>
+    <w:p>
+      <w:pPr>
+        <w:rPr>
+          <w:rFonts w:ascii="Arial" w:hAnsi="Arial" w:cs="Arial"/>
+        </w:rPr>
+      </w:pPr>
+      <w:r>
+        <w:rPr>
+          <w:rFonts w:ascii="Arial" w:hAnsi="Arial" w:cs="Arial"/>
           <w:sz w:val="24"/>
           <w:szCs w:val="24"/>
           <w:u w:val="single"/>
@@ -3906,16 +3975,41 @@
       <w:r>
         <w:rPr>
           <w:rFonts w:ascii="Arial" w:hAnsi="Arial" w:cs="Arial"/>
+        </w:rPr>
+        <w:t>The following figure shows an example of the sensor serve</w:t>
+      </w:r>
+      <w:r>
+        <w:rPr>
+          <w:rFonts w:ascii="Arial" w:hAnsi="Arial" w:cs="Arial"/>
+        </w:rPr>
+        <w:t>r output when the testing took</w:t>
+      </w:r>
+      <w:r>
+        <w:rPr>
+          <w:rFonts w:ascii="Arial" w:hAnsi="Arial" w:cs="Arial"/>
+        </w:rPr>
+        <w:t xml:space="preserve"> place.</w:t>
+      </w:r>
+    </w:p>
+    <w:p>
+      <w:pPr>
+        <w:rPr>
+          <w:rFonts w:ascii="Arial" w:hAnsi="Arial" w:cs="Arial"/>
+        </w:rPr>
+      </w:pPr>
+      <w:r>
+        <w:rPr>
+          <w:rFonts w:ascii="Arial" w:hAnsi="Arial" w:cs="Arial"/>
           <w:noProof/>
         </w:rPr>
         <w:drawing>
           <wp:anchor distT="0" distB="0" distL="114300" distR="114300" simplePos="0" relativeHeight="251664384" behindDoc="1" locked="0" layoutInCell="1" allowOverlap="1">
             <wp:simplePos x="0" y="0"/>
-            <wp:positionH relativeFrom="column">
-              <wp:posOffset>85725</wp:posOffset>
+            <wp:positionH relativeFrom="margin">
+              <wp:align>center</wp:align>
             </wp:positionH>
             <wp:positionV relativeFrom="paragraph">
-              <wp:posOffset>326390</wp:posOffset>
+              <wp:posOffset>0</wp:posOffset>
             </wp:positionV>
             <wp:extent cx="5553075" cy="2428875"/>
             <wp:effectExtent l="0" t="0" r="9525" b="9525"/>
@@ -3979,31 +4073,6 @@
           </wp:anchor>
         </w:drawing>
       </w:r>
-      <w:r>
-        <w:rPr>
-          <w:rFonts w:ascii="Arial" w:hAnsi="Arial" w:cs="Arial"/>
-        </w:rPr>
-        <w:t>The following figure shows an example of the sensor serve</w:t>
-      </w:r>
-      <w:r>
-        <w:rPr>
-          <w:rFonts w:ascii="Arial" w:hAnsi="Arial" w:cs="Arial"/>
-        </w:rPr>
-        <w:t>r output when the testing took</w:t>
-      </w:r>
-      <w:r>
-        <w:rPr>
-          <w:rFonts w:ascii="Arial" w:hAnsi="Arial" w:cs="Arial"/>
-        </w:rPr>
-        <w:t xml:space="preserve"> place.</w:t>
-      </w:r>
-    </w:p>
-    <w:p>
-      <w:pPr>
-        <w:rPr>
-          <w:rFonts w:ascii="Arial" w:hAnsi="Arial" w:cs="Arial"/>
-        </w:rPr>
-      </w:pPr>
     </w:p>
     <w:p>
       <w:pPr>
@@ -4064,13 +4133,6 @@
           <w:rFonts w:ascii="Arial" w:hAnsi="Arial" w:cs="Arial"/>
         </w:rPr>
       </w:pPr>
-    </w:p>
-    <w:p>
-      <w:pPr>
-        <w:rPr>
-          <w:rFonts w:ascii="Arial" w:hAnsi="Arial" w:cs="Arial"/>
-        </w:rPr>
-      </w:pPr>
       <w:r>
         <w:rPr>
           <w:rFonts w:ascii="Arial" w:hAnsi="Arial" w:cs="Arial"/>
@@ -4078,7 +4140,7 @@
         </w:rPr>
         <w:drawing>
           <wp:inline distT="0" distB="0" distL="0" distR="0">
-            <wp:extent cx="5943600" cy="4457700"/>
+            <wp:extent cx="5524500" cy="2990850"/>
             <wp:effectExtent l="0" t="0" r="0" b="0"/>
             <wp:docPr id="6" name="Picture 6" descr="A picture containing text&#10;&#10;Description generated with very high confidence"/>
             <wp:cNvGraphicFramePr>
@@ -4091,7 +4153,7 @@
                     <pic:cNvPr id="6" name="IMG_0703.jpg"/>
                     <pic:cNvPicPr/>
                   </pic:nvPicPr>
-                  <pic:blipFill>
+                  <pic:blipFill rotWithShape="1">
                     <a:blip r:embed="rId17" cstate="print">
                       <a:extLst>
                         <a:ext uri="{28A0092B-C50C-407E-A947-70E740481C1C}">
@@ -4099,18 +4161,25 @@
                         </a:ext>
                       </a:extLst>
                     </a:blip>
-                    <a:stretch>
-                      <a:fillRect/>
-                    </a:stretch>
+                    <a:srcRect t="24700" r="5229"/>
+                    <a:stretch/>
                   </pic:blipFill>
-                  <pic:spPr>
+                  <pic:spPr bwMode="auto">
                     <a:xfrm>
                       <a:off x="0" y="0"/>
-                      <a:ext cx="5943600" cy="4457700"/>
+                      <a:ext cx="5524500" cy="2990850"/>
                     </a:xfrm>
                     <a:prstGeom prst="rect">
                       <a:avLst/>
                     </a:prstGeom>
+                    <a:ln>
+                      <a:noFill/>
+                    </a:ln>
+                    <a:extLst>
+                      <a:ext uri="{53640926-AAD7-44D8-BBD7-CCE9431645EC}">
+                        <a14:shadowObscured xmlns:a14="http://schemas.microsoft.com/office/drawing/2010/main"/>
+                      </a:ext>
+                    </a:extLst>
                   </pic:spPr>
                 </pic:pic>
               </a:graphicData>
@@ -4121,20 +4190,6 @@
     </w:p>
     <w:p>
       <w:pPr>
-        <w:rPr>
-          <w:rFonts w:ascii="Arial" w:hAnsi="Arial" w:cs="Arial"/>
-        </w:rPr>
-      </w:pPr>
-    </w:p>
-    <w:p>
-      <w:pPr>
-        <w:rPr>
-          <w:rFonts w:ascii="Arial" w:hAnsi="Arial" w:cs="Arial"/>
-        </w:rPr>
-      </w:pPr>
-    </w:p>
-    <w:p>
-      <w:pPr>
         <w:jc w:val="center"/>
         <w:rPr>
           <w:rFonts w:ascii="Arial" w:hAnsi="Arial" w:cs="Arial"/>
@@ -4146,30 +4201,6 @@
         </w:rPr>
         <w:t xml:space="preserve">Fig 6: Monitor </w:t>
       </w:r>
-    </w:p>
-    <w:p>
-      <w:pPr>
-        <w:jc w:val="center"/>
-        <w:rPr>
-          <w:rFonts w:ascii="Arial" w:hAnsi="Arial" w:cs="Arial"/>
-        </w:rPr>
-      </w:pPr>
-    </w:p>
-    <w:p>
-      <w:pPr>
-        <w:jc w:val="center"/>
-        <w:rPr>
-          <w:rFonts w:ascii="Arial" w:hAnsi="Arial" w:cs="Arial"/>
-        </w:rPr>
-      </w:pPr>
-    </w:p>
-    <w:p>
-      <w:pPr>
-        <w:jc w:val="center"/>
-        <w:rPr>
-          <w:rFonts w:ascii="Arial" w:hAnsi="Arial" w:cs="Arial"/>
-        </w:rPr>
-      </w:pPr>
     </w:p>
     <w:p>
       <w:pPr>
@@ -4472,6 +4503,223 @@
           <w:rFonts w:ascii="Arial" w:hAnsi="Arial" w:cs="Arial"/>
         </w:rPr>
       </w:pPr>
+      <w:r>
+        <w:rPr>
+          <w:rFonts w:ascii="Arial" w:hAnsi="Arial" w:cs="Arial"/>
+        </w:rPr>
+        <w:t xml:space="preserve">With these </w:t>
+      </w:r>
+      <w:r>
+        <w:rPr>
+          <w:rFonts w:ascii="Arial" w:hAnsi="Arial" w:cs="Arial"/>
+        </w:rPr>
+        <w:t>results they tend to show us how accurate the chair motion is in regard</w:t>
+      </w:r>
+      <w:r>
+        <w:rPr>
+          <w:rFonts w:ascii="Arial" w:hAnsi="Arial" w:cs="Arial"/>
+        </w:rPr>
+        <w:t>s</w:t>
+      </w:r>
+      <w:r>
+        <w:rPr>
+          <w:rFonts w:ascii="Arial" w:hAnsi="Arial" w:cs="Arial"/>
+        </w:rPr>
+        <w:t xml:space="preserve"> to the set lengths and angles given to the chair and the actual lengths and angles that the chair actual moves with. Since the system created</w:t>
+      </w:r>
+      <w:r>
+        <w:rPr>
+          <w:rFonts w:ascii="Arial" w:hAnsi="Arial" w:cs="Arial"/>
+        </w:rPr>
+        <w:t>,</w:t>
+      </w:r>
+      <w:r>
+        <w:rPr>
+          <w:rFonts w:ascii="Arial" w:hAnsi="Arial" w:cs="Arial"/>
+        </w:rPr>
+        <w:t xml:space="preserve"> measures the accuracy of the system wha</w:t>
+      </w:r>
+      <w:r>
+        <w:rPr>
+          <w:rFonts w:ascii="Arial" w:hAnsi="Arial" w:cs="Arial"/>
+        </w:rPr>
+        <w:t>t is displayed on the results table is the error value between the commanded measurements and the actual sensor data read from the actuators and the angle motion of the chair.</w:t>
+      </w:r>
+    </w:p>
+    <w:p>
+      <w:pPr>
+        <w:rPr>
+          <w:rFonts w:ascii="Arial" w:hAnsi="Arial" w:cs="Arial"/>
+        </w:rPr>
+      </w:pPr>
+      <w:r>
+        <w:rPr>
+          <w:rFonts w:ascii="Arial" w:hAnsi="Arial" w:cs="Arial"/>
+        </w:rPr>
+        <w:t>From the results table we can see that the lengths errors range from the highest error value being around 300 mm and the smallest error that it can have is about 30 mm. This means that due to unknown circumstances the actuator motions are inaccurate by an average of 200 mm.</w:t>
+      </w:r>
+      <w:r>
+        <w:rPr>
+          <w:rFonts w:ascii="Arial" w:hAnsi="Arial" w:cs="Arial"/>
+        </w:rPr>
+        <w:t xml:space="preserve"> From the results table it shows that Actuator 5 has les</w:t>
+      </w:r>
+      <w:r>
+        <w:rPr>
+          <w:rFonts w:ascii="Arial" w:hAnsi="Arial" w:cs="Arial"/>
+        </w:rPr>
+        <w:t>s</w:t>
+      </w:r>
+      <w:r>
+        <w:rPr>
+          <w:rFonts w:ascii="Arial" w:hAnsi="Arial" w:cs="Arial"/>
+        </w:rPr>
+        <w:t xml:space="preserve"> errors compared to the other actuators and this might be due to the positioning of the target which made the sensor reading slight accurate compared to the other actuators. According to the results table above the mo</w:t>
+      </w:r>
+      <w:r>
+        <w:rPr>
+          <w:rFonts w:ascii="Arial" w:hAnsi="Arial" w:cs="Arial"/>
+        </w:rPr>
+        <w:t>st accurate movement for L1 is z+20</w:t>
+      </w:r>
+      <w:r>
+        <w:rPr>
+          <w:rFonts w:ascii="Arial" w:hAnsi="Arial" w:cs="Arial"/>
+        </w:rPr>
+        <w:t xml:space="preserve"> movement where the chair moves 20 </w:t>
+      </w:r>
+      <w:r>
+        <w:rPr>
+          <w:rFonts w:ascii="Arial" w:hAnsi="Arial" w:cs="Arial"/>
+        </w:rPr>
+        <w:t>cm in the z-axis. For L2 the most accurate movement is x-80 where the chair moves 80 cm in the x-axis. For L3 the most accurate movement is x+20 where the chair moves 20 cm in the x-axis. The most accurate movement for L4 is x-20, for L5 its y-40 and for L6 is y+20. All these movements are the most accurate for each of the actuator because those movements had the least error compared to the other movements.</w:t>
+      </w:r>
+    </w:p>
+    <w:p>
+      <w:pPr>
+        <w:rPr>
+          <w:rFonts w:ascii="Arial" w:hAnsi="Arial" w:cs="Arial"/>
+        </w:rPr>
+      </w:pPr>
+      <w:r>
+        <w:rPr>
+          <w:rFonts w:ascii="Arial" w:hAnsi="Arial" w:cs="Arial"/>
+          <w:noProof/>
+        </w:rPr>
+        <w:drawing>
+          <wp:inline distT="0" distB="0" distL="0" distR="0">
+            <wp:extent cx="5943600" cy="4410075"/>
+            <wp:effectExtent l="0" t="0" r="0" b="9525"/>
+            <wp:docPr id="11" name="Picture 11" descr="A picture containing text, newspaper, crossword puzzle&#10;&#10;Description generated with high confidence"/>
+            <wp:cNvGraphicFramePr>
+              <a:graphicFrameLocks xmlns:a="http://schemas.openxmlformats.org/drawingml/2006/main" noChangeAspect="1"/>
+            </wp:cNvGraphicFramePr>
+            <a:graphic xmlns:a="http://schemas.openxmlformats.org/drawingml/2006/main">
+              <a:graphicData uri="http://schemas.openxmlformats.org/drawingml/2006/picture">
+                <pic:pic xmlns:pic="http://schemas.openxmlformats.org/drawingml/2006/picture">
+                  <pic:nvPicPr>
+                    <pic:cNvPr id="11" name="Capture1.PNG"/>
+                    <pic:cNvPicPr/>
+                  </pic:nvPicPr>
+                  <pic:blipFill>
+                    <a:blip r:embed="rId19">
+                      <a:extLst>
+                        <a:ext uri="{28A0092B-C50C-407E-A947-70E740481C1C}">
+                          <a14:useLocalDpi xmlns:a14="http://schemas.microsoft.com/office/drawing/2010/main" val="0"/>
+                        </a:ext>
+                      </a:extLst>
+                    </a:blip>
+                    <a:stretch>
+                      <a:fillRect/>
+                    </a:stretch>
+                  </pic:blipFill>
+                  <pic:spPr>
+                    <a:xfrm>
+                      <a:off x="0" y="0"/>
+                      <a:ext cx="5943600" cy="4410075"/>
+                    </a:xfrm>
+                    <a:prstGeom prst="rect">
+                      <a:avLst/>
+                    </a:prstGeom>
+                  </pic:spPr>
+                </pic:pic>
+              </a:graphicData>
+            </a:graphic>
+          </wp:inline>
+        </w:drawing>
+      </w:r>
+    </w:p>
+    <w:p>
+      <w:pPr>
+        <w:jc w:val="center"/>
+        <w:rPr>
+          <w:rFonts w:ascii="Arial" w:hAnsi="Arial" w:cs="Arial"/>
+        </w:rPr>
+      </w:pPr>
+      <w:r>
+        <w:rPr>
+          <w:rFonts w:ascii="Arial" w:hAnsi="Arial" w:cs="Arial"/>
+        </w:rPr>
+        <w:t>Fig 8: Results 2</w:t>
+      </w:r>
+    </w:p>
+    <w:p>
+      <w:pPr>
+        <w:jc w:val="center"/>
+        <w:rPr>
+          <w:rFonts w:ascii="Arial" w:hAnsi="Arial" w:cs="Arial"/>
+        </w:rPr>
+      </w:pPr>
+    </w:p>
+    <w:p>
+      <w:pPr>
+        <w:rPr>
+          <w:rFonts w:ascii="Arial" w:hAnsi="Arial" w:cs="Arial"/>
+        </w:rPr>
+      </w:pPr>
+      <w:r>
+        <w:rPr>
+          <w:rFonts w:ascii="Arial" w:hAnsi="Arial" w:cs="Arial"/>
+        </w:rPr>
+        <w:t>Using Fig 8 which shows the second half of the results</w:t>
+      </w:r>
+      <w:r>
+        <w:rPr>
+          <w:rFonts w:ascii="Arial" w:hAnsi="Arial" w:cs="Arial"/>
+        </w:rPr>
+        <w:t xml:space="preserve"> </w:t>
+      </w:r>
+      <w:r>
+        <w:rPr>
+          <w:rFonts w:ascii="Arial" w:hAnsi="Arial" w:cs="Arial"/>
+        </w:rPr>
+        <w:t xml:space="preserve">we can see that the Roll movements were almost accurate compared to the Pitch since the errors were quite small in comparison to the Pitch values. For the Roll the most accurate </w:t>
+      </w:r>
+      <w:r>
+        <w:rPr>
+          <w:rFonts w:ascii="Arial" w:hAnsi="Arial" w:cs="Arial"/>
+        </w:rPr>
+        <w:t>movement was when the chair was in neutral position and for Pitch the most accurate movements was Pitch-4 meaning that when the chair was moving four steps in the pitch direction.</w:t>
+      </w:r>
+    </w:p>
+    <w:p>
+      <w:pPr>
+        <w:rPr>
+          <w:rFonts w:ascii="Arial" w:hAnsi="Arial" w:cs="Arial"/>
+        </w:rPr>
+      </w:pPr>
+      <w:r>
+        <w:rPr>
+          <w:rFonts w:ascii="Arial" w:hAnsi="Arial" w:cs="Arial"/>
+        </w:rPr>
+        <w:t xml:space="preserve">With the Yaw values we were not able to get valid data </w:t>
+      </w:r>
+      <w:r>
+        <w:rPr>
+          <w:rFonts w:ascii="Arial" w:hAnsi="Arial" w:cs="Arial"/>
+        </w:rPr>
+        <w:t>and even when we tested it out of the system to see the display results, it kept on giving us invalid data. We did some research on it and for most people who used the same sensor that we used to measure yaw data also had a similar problem but they were not able to fix it and even one person had written a comment to the manufactures asking for some assistance. But it seemed that once most of the people changed and used a new sensor they got valid yaw data and so we think that the reason might be that the yaw sensing technology on the sensor might be at faulty.</w:t>
+      </w:r>
     </w:p>
     <w:p>
       <w:pPr>
@@ -4735,7 +4983,13 @@
         <w:rPr>
           <w:rFonts w:ascii="Arial" w:hAnsi="Arial" w:cs="Arial"/>
         </w:rPr>
-        <w:t xml:space="preserve"> google docs at the beginning but we opted to use </w:t>
+        <w:t xml:space="preserve"> G</w:t>
+      </w:r>
+      <w:r>
+        <w:rPr>
+          <w:rFonts w:ascii="Arial" w:hAnsi="Arial" w:cs="Arial"/>
+        </w:rPr>
+        <w:t xml:space="preserve">oogle docs at the beginning but we opted to use </w:t>
       </w:r>
       <w:r>
         <w:rPr>
@@ -5214,8 +5468,6 @@
         </w:rPr>
         <w:t>hat sensors were giving were</w:t>
       </w:r>
-      <w:bookmarkStart w:id="0" w:name="_GoBack"/>
-      <w:bookmarkEnd w:id="0"/>
       <w:r>
         <w:rPr>
           <w:rFonts w:ascii="Arial" w:hAnsi="Arial" w:cs="Arial"/>
@@ -5432,7 +5684,7 @@
       </w:pPr>
     </w:p>
     <w:sectPr>
-      <w:footerReference w:type="default" r:id="rId19"/>
+      <w:footerReference w:type="default" r:id="rId20"/>
       <w:pgSz w:w="12240" w:h="15840"/>
       <w:pgMar w:top="1440" w:right="1440" w:bottom="1440" w:left="1440" w:header="708" w:footer="708" w:gutter="0"/>
       <w:cols w:space="708"/>
@@ -6548,7 +6800,7 @@
 </file>
 
 <file path=customXml/itemProps1.xml><?xml version="1.0" encoding="utf-8"?>
-<ds:datastoreItem xmlns:ds="http://schemas.openxmlformats.org/officeDocument/2006/customXml" ds:itemID="{941D1E78-F73A-4416-914C-89EE0687BBD4}">
+<ds:datastoreItem xmlns:ds="http://schemas.openxmlformats.org/officeDocument/2006/customXml" ds:itemID="{231F5F35-B252-46B6-BF0B-26ED1DB55A60}">
   <ds:schemaRefs>
     <ds:schemaRef ds:uri="http://schemas.openxmlformats.org/officeDocument/2006/bibliography"/>
   </ds:schemaRefs>

</xml_diff>